<commit_message>
migratie plan geupdate t.a.v. gesprek 27-3-2018
mapping foreignkeys toegelicht
</commit_message>
<xml_diff>
--- a/Migratieplan/Migratieplan (aangepast).docx
+++ b/Migratieplan/Migratieplan (aangepast).docx
@@ -1,6 +1,6 @@
 
 <file path=word/document.xml><?xml version="1.0" encoding="utf-8"?>
-<w:document xmlns:wpc="http://schemas.microsoft.com/office/word/2010/wordprocessingCanvas" xmlns:cx="http://schemas.microsoft.com/office/drawing/2014/chartex" xmlns:cx1="http://schemas.microsoft.com/office/drawing/2015/9/8/chartex" xmlns:cx2="http://schemas.microsoft.com/office/drawing/2015/10/21/chartex" xmlns:cx3="http://schemas.microsoft.com/office/drawing/2016/5/9/chartex" xmlns:cx4="http://schemas.microsoft.com/office/drawing/2016/5/10/chartex" xmlns:cx5="http://schemas.microsoft.com/office/drawing/2016/5/11/chartex" xmlns:cx6="http://schemas.microsoft.com/office/drawing/2016/5/12/chartex" xmlns:cx7="http://schemas.microsoft.com/office/drawing/2016/5/13/chartex" xmlns:cx8="http://schemas.microsoft.com/office/drawing/2016/5/14/chartex" xmlns:mc="http://schemas.openxmlformats.org/markup-compatibility/2006" xmlns:aink="http://schemas.microsoft.com/office/drawing/2016/ink" xmlns:am3d="http://schemas.microsoft.com/office/drawing/2017/model3d" xmlns:o="urn:schemas-microsoft-com:office:office" xmlns:r="http://schemas.openxmlformats.org/officeDocument/2006/relationships" xmlns:m="http://schemas.openxmlformats.org/officeDocument/2006/math" xmlns:v="urn:schemas-microsoft-com:vml" xmlns:wp14="http://schemas.microsoft.com/office/word/2010/wordprocessingDrawing" xmlns:wp="http://schemas.openxmlformats.org/drawingml/2006/wordprocessingDrawing" xmlns:w10="urn:schemas-microsoft-com:office:word" xmlns:w="http://schemas.openxmlformats.org/wordprocessingml/2006/main" xmlns:w14="http://schemas.microsoft.com/office/word/2010/wordml" xmlns:w15="http://schemas.microsoft.com/office/word/2012/wordml" xmlns:w16cid="http://schemas.microsoft.com/office/word/2016/wordml/cid" xmlns:w16se="http://schemas.microsoft.com/office/word/2015/wordml/symex" xmlns:wpg="http://schemas.microsoft.com/office/word/2010/wordprocessingGroup" xmlns:wpi="http://schemas.microsoft.com/office/word/2010/wordprocessingInk" xmlns:wne="http://schemas.microsoft.com/office/word/2006/wordml" xmlns:wps="http://schemas.microsoft.com/office/word/2010/wordprocessingShape" mc:Ignorable="w14 w15 w16se w16cid wp14">
+<w:document xmlns:wpc="http://schemas.microsoft.com/office/word/2010/wordprocessingCanvas" xmlns:mc="http://schemas.openxmlformats.org/markup-compatibility/2006" xmlns:o="urn:schemas-microsoft-com:office:office" xmlns:r="http://schemas.openxmlformats.org/officeDocument/2006/relationships" xmlns:m="http://schemas.openxmlformats.org/officeDocument/2006/math" xmlns:v="urn:schemas-microsoft-com:vml" xmlns:wp14="http://schemas.microsoft.com/office/word/2010/wordprocessingDrawing" xmlns:wp="http://schemas.openxmlformats.org/drawingml/2006/wordprocessingDrawing" xmlns:w10="urn:schemas-microsoft-com:office:word" xmlns:w="http://schemas.openxmlformats.org/wordprocessingml/2006/main" xmlns:w14="http://schemas.microsoft.com/office/word/2010/wordml" xmlns:w15="http://schemas.microsoft.com/office/word/2012/wordml" xmlns:wpg="http://schemas.microsoft.com/office/word/2010/wordprocessingGroup" xmlns:wpi="http://schemas.microsoft.com/office/word/2010/wordprocessingInk" xmlns:wne="http://schemas.microsoft.com/office/word/2006/wordml" xmlns:wps="http://schemas.microsoft.com/office/word/2010/wordprocessingShape" mc:Ignorable="w14 w15 wp14">
   <w:body>
     <w:p>
       <w:pPr>
@@ -14,7 +14,7 @@
       <w:r>
         <w:rPr>
           <w:noProof/>
-          <w:lang w:val="en-US"/>
+          <w:lang w:val="en-GB" w:eastAsia="en-GB"/>
         </w:rPr>
         <w:drawing>
           <wp:inline distT="0" distB="0" distL="0" distR="0">
@@ -73,7 +73,7 @@
     <w:bookmarkEnd w:id="4"/>
     <w:p>
       <w:pPr>
-        <w:pStyle w:val="Titel"/>
+        <w:pStyle w:val="Title"/>
       </w:pPr>
       <w:r>
         <w:t>Migratieplan</w:t>
@@ -81,7 +81,7 @@
     </w:p>
     <w:p>
       <w:pPr>
-        <w:pStyle w:val="Ondertitel"/>
+        <w:pStyle w:val="Subtitle"/>
       </w:pPr>
       <w:r>
         <w:t>Groep 3c</w:t>
@@ -89,7 +89,7 @@
     </w:p>
     <w:p>
       <w:pPr>
-        <w:pStyle w:val="Ondertitel"/>
+        <w:pStyle w:val="Subtitle"/>
       </w:pPr>
     </w:p>
     <w:p>
@@ -129,8 +129,13 @@
         <w:pStyle w:val="ContactInfo"/>
       </w:pPr>
       <w:r>
-        <w:t>Cas Ros</w:t>
+        <w:t xml:space="preserve">Cas </w:t>
       </w:r>
+      <w:proofErr w:type="gramStart"/>
+      <w:r>
+        <w:t>Ros</w:t>
+      </w:r>
+      <w:proofErr w:type="gramEnd"/>
     </w:p>
     <w:p>
       <w:pPr>
@@ -167,7 +172,7 @@
       <w:sdtContent>
         <w:p>
           <w:pPr>
-            <w:pStyle w:val="Kopvaninhoudsopgave"/>
+            <w:pStyle w:val="TOCHeading"/>
           </w:pPr>
           <w:r>
             <w:t>Inhoudsopgave</w:t>
@@ -175,7 +180,7 @@
         </w:p>
         <w:p>
           <w:pPr>
-            <w:pStyle w:val="Inhopg1"/>
+            <w:pStyle w:val="TOC1"/>
             <w:tabs>
               <w:tab w:val="right" w:leader="dot" w:pos="9016"/>
             </w:tabs>
@@ -255,7 +260,7 @@
         </w:p>
         <w:p>
           <w:pPr>
-            <w:pStyle w:val="Inhopg1"/>
+            <w:pStyle w:val="TOC1"/>
             <w:tabs>
               <w:tab w:val="right" w:leader="dot" w:pos="9016"/>
             </w:tabs>
@@ -328,7 +333,7 @@
         </w:p>
         <w:p>
           <w:pPr>
-            <w:pStyle w:val="Inhopg2"/>
+            <w:pStyle w:val="TOC2"/>
             <w:tabs>
               <w:tab w:val="right" w:leader="dot" w:pos="9016"/>
             </w:tabs>
@@ -400,7 +405,7 @@
         </w:p>
         <w:p>
           <w:pPr>
-            <w:pStyle w:val="Inhopg2"/>
+            <w:pStyle w:val="TOC2"/>
             <w:tabs>
               <w:tab w:val="right" w:leader="dot" w:pos="9016"/>
             </w:tabs>
@@ -472,7 +477,7 @@
         </w:p>
         <w:p>
           <w:pPr>
-            <w:pStyle w:val="Inhopg2"/>
+            <w:pStyle w:val="TOC2"/>
             <w:tabs>
               <w:tab w:val="right" w:leader="dot" w:pos="9016"/>
             </w:tabs>
@@ -544,7 +549,7 @@
         </w:p>
         <w:p>
           <w:pPr>
-            <w:pStyle w:val="Inhopg1"/>
+            <w:pStyle w:val="TOC1"/>
             <w:tabs>
               <w:tab w:val="right" w:leader="dot" w:pos="9016"/>
             </w:tabs>
@@ -615,7 +620,7 @@
         </w:p>
         <w:p>
           <w:pPr>
-            <w:pStyle w:val="Inhopg2"/>
+            <w:pStyle w:val="TOC2"/>
             <w:tabs>
               <w:tab w:val="right" w:leader="dot" w:pos="9016"/>
             </w:tabs>
@@ -686,7 +691,7 @@
         </w:p>
         <w:p>
           <w:pPr>
-            <w:pStyle w:val="Inhopg2"/>
+            <w:pStyle w:val="TOC2"/>
             <w:tabs>
               <w:tab w:val="right" w:leader="dot" w:pos="9016"/>
             </w:tabs>
@@ -757,7 +762,7 @@
         </w:p>
         <w:p>
           <w:pPr>
-            <w:pStyle w:val="Inhopg2"/>
+            <w:pStyle w:val="TOC2"/>
             <w:tabs>
               <w:tab w:val="right" w:leader="dot" w:pos="9016"/>
             </w:tabs>
@@ -828,7 +833,7 @@
         </w:p>
         <w:p>
           <w:pPr>
-            <w:pStyle w:val="Inhopg2"/>
+            <w:pStyle w:val="TOC2"/>
             <w:tabs>
               <w:tab w:val="right" w:leader="dot" w:pos="9016"/>
             </w:tabs>
@@ -899,7 +904,7 @@
         </w:p>
         <w:p>
           <w:pPr>
-            <w:pStyle w:val="Inhopg2"/>
+            <w:pStyle w:val="TOC2"/>
             <w:tabs>
               <w:tab w:val="right" w:leader="dot" w:pos="9016"/>
             </w:tabs>
@@ -970,7 +975,7 @@
         </w:p>
         <w:p>
           <w:pPr>
-            <w:pStyle w:val="Inhopg2"/>
+            <w:pStyle w:val="TOC2"/>
             <w:tabs>
               <w:tab w:val="right" w:leader="dot" w:pos="9016"/>
             </w:tabs>
@@ -1041,7 +1046,7 @@
         </w:p>
         <w:p>
           <w:pPr>
-            <w:pStyle w:val="Inhopg2"/>
+            <w:pStyle w:val="TOC2"/>
             <w:tabs>
               <w:tab w:val="right" w:leader="dot" w:pos="9016"/>
             </w:tabs>
@@ -1112,7 +1117,7 @@
         </w:p>
         <w:p>
           <w:pPr>
-            <w:pStyle w:val="Inhopg2"/>
+            <w:pStyle w:val="TOC2"/>
             <w:tabs>
               <w:tab w:val="right" w:leader="dot" w:pos="9016"/>
             </w:tabs>
@@ -1183,7 +1188,7 @@
         </w:p>
         <w:p>
           <w:pPr>
-            <w:pStyle w:val="Inhopg2"/>
+            <w:pStyle w:val="TOC2"/>
             <w:tabs>
               <w:tab w:val="right" w:leader="dot" w:pos="9016"/>
             </w:tabs>
@@ -1254,7 +1259,7 @@
         </w:p>
         <w:p>
           <w:pPr>
-            <w:pStyle w:val="Inhopg2"/>
+            <w:pStyle w:val="TOC2"/>
             <w:tabs>
               <w:tab w:val="right" w:leader="dot" w:pos="9016"/>
             </w:tabs>
@@ -1325,7 +1330,7 @@
         </w:p>
         <w:p>
           <w:pPr>
-            <w:pStyle w:val="Inhopg2"/>
+            <w:pStyle w:val="TOC2"/>
             <w:tabs>
               <w:tab w:val="right" w:leader="dot" w:pos="9016"/>
             </w:tabs>
@@ -1396,7 +1401,7 @@
         </w:p>
         <w:p>
           <w:pPr>
-            <w:pStyle w:val="Inhopg2"/>
+            <w:pStyle w:val="TOC2"/>
             <w:tabs>
               <w:tab w:val="right" w:leader="dot" w:pos="9016"/>
             </w:tabs>
@@ -1467,7 +1472,7 @@
         </w:p>
         <w:p>
           <w:pPr>
-            <w:pStyle w:val="Inhopg2"/>
+            <w:pStyle w:val="TOC2"/>
             <w:tabs>
               <w:tab w:val="right" w:leader="dot" w:pos="9016"/>
             </w:tabs>
@@ -1538,7 +1543,7 @@
         </w:p>
         <w:p>
           <w:pPr>
-            <w:pStyle w:val="Inhopg2"/>
+            <w:pStyle w:val="TOC2"/>
             <w:tabs>
               <w:tab w:val="right" w:leader="dot" w:pos="9016"/>
             </w:tabs>
@@ -1609,7 +1614,7 @@
         </w:p>
         <w:p>
           <w:pPr>
-            <w:pStyle w:val="Inhopg1"/>
+            <w:pStyle w:val="TOC1"/>
             <w:tabs>
               <w:tab w:val="right" w:leader="dot" w:pos="9016"/>
             </w:tabs>
@@ -1680,7 +1685,7 @@
         </w:p>
         <w:p>
           <w:pPr>
-            <w:pStyle w:val="Inhopg1"/>
+            <w:pStyle w:val="TOC1"/>
             <w:tabs>
               <w:tab w:val="right" w:leader="dot" w:pos="9016"/>
             </w:tabs>
@@ -1776,7 +1781,7 @@
     </w:p>
     <w:p>
       <w:pPr>
-        <w:pStyle w:val="Kop1"/>
+        <w:pStyle w:val="Heading1"/>
       </w:pPr>
       <w:r>
         <w:lastRenderedPageBreak/>
@@ -1805,7 +1810,7 @@
     </w:p>
     <w:p>
       <w:pPr>
-        <w:pStyle w:val="Lijstalinea"/>
+        <w:pStyle w:val="ListParagraph"/>
         <w:numPr>
           <w:ilvl w:val="0"/>
           <w:numId w:val="16"/>
@@ -1823,12 +1828,12 @@
     </w:p>
     <w:p>
       <w:pPr>
-        <w:pStyle w:val="Lijstalinea"/>
+        <w:pStyle w:val="ListParagraph"/>
       </w:pPr>
     </w:p>
     <w:p>
       <w:pPr>
-        <w:pStyle w:val="Lijstalinea"/>
+        <w:pStyle w:val="ListParagraph"/>
         <w:numPr>
           <w:ilvl w:val="0"/>
           <w:numId w:val="16"/>
@@ -1855,7 +1860,7 @@
     </w:p>
     <w:p>
       <w:pPr>
-        <w:pStyle w:val="Lijstalinea"/>
+        <w:pStyle w:val="ListParagraph"/>
         <w:numPr>
           <w:ilvl w:val="0"/>
           <w:numId w:val="16"/>
@@ -1881,7 +1886,7 @@
     </w:p>
     <w:p>
       <w:pPr>
-        <w:pStyle w:val="Lijstalinea"/>
+        <w:pStyle w:val="ListParagraph"/>
         <w:numPr>
           <w:ilvl w:val="0"/>
           <w:numId w:val="16"/>
@@ -1899,7 +1904,7 @@
     </w:p>
     <w:p>
       <w:pPr>
-        <w:pStyle w:val="Lijstalinea"/>
+        <w:pStyle w:val="ListParagraph"/>
         <w:numPr>
           <w:ilvl w:val="0"/>
           <w:numId w:val="16"/>
@@ -1917,12 +1922,12 @@
     </w:p>
     <w:p>
       <w:pPr>
-        <w:pStyle w:val="Lijstalinea"/>
+        <w:pStyle w:val="ListParagraph"/>
       </w:pPr>
     </w:p>
     <w:p>
       <w:pPr>
-        <w:pStyle w:val="Lijstalinea"/>
+        <w:pStyle w:val="ListParagraph"/>
         <w:numPr>
           <w:ilvl w:val="0"/>
           <w:numId w:val="16"/>
@@ -1943,30 +1948,12 @@
         <w:t xml:space="preserve"> uit de database komt en dat alle tabellen juist samengevoegd wordt, zodat ze allemaal een relatie krijgen.</w:t>
       </w:r>
     </w:p>
+    <w:p/>
+    <w:p/>
+    <w:p/>
     <w:p>
       <w:pPr>
-        <w:rPr>
-          <w:lang w:val="en-US"/>
-        </w:rPr>
-      </w:pPr>
-    </w:p>
-    <w:p>
-      <w:pPr>
-        <w:rPr>
-          <w:lang w:val="en-US"/>
-        </w:rPr>
-      </w:pPr>
-    </w:p>
-    <w:p>
-      <w:pPr>
-        <w:rPr>
-          <w:lang w:val="en-US"/>
-        </w:rPr>
-      </w:pPr>
-    </w:p>
-    <w:p>
-      <w:pPr>
-        <w:pStyle w:val="Kop1"/>
+        <w:pStyle w:val="Heading1"/>
         <w:rPr>
           <w:shd w:val="clear" w:color="auto" w:fill="FFFFFF"/>
           <w:lang w:val="en-US"/>
@@ -1985,7 +1972,7 @@
     </w:p>
     <w:p>
       <w:pPr>
-        <w:pStyle w:val="Kop2"/>
+        <w:pStyle w:val="Heading2"/>
         <w:rPr>
           <w:lang w:val="en-US"/>
         </w:rPr>
@@ -2050,7 +2037,15 @@
       </w:r>
       <w:proofErr w:type="spellEnd"/>
       <w:r>
-        <w:t xml:space="preserve"> studio werken vinden wij dit erg makkelijk.</w:t>
+        <w:t xml:space="preserve"> studio werken vinden wij dit erg </w:t>
+      </w:r>
+      <w:proofErr w:type="gramStart"/>
+      <w:r>
+        <w:t>makkelijk</w:t>
+      </w:r>
+      <w:proofErr w:type="gramEnd"/>
+      <w:r>
+        <w:t>.</w:t>
       </w:r>
     </w:p>
     <w:p>
@@ -2063,7 +2058,15 @@
         <w:t>SSIS is enorm goed gedocumenteerd.</w:t>
       </w:r>
       <w:r>
-        <w:t xml:space="preserve"> Microsoft zelf heeft een erg gedetailleerde documentatie pagina, de tool heeft zo veel gebruikers dat het internet vol staat met vragen en antwoorden. De tool is erg geavanceerd en heeft een redelijk bekend uiterlijk door Visual Studio. Ook wordt er op de website genoemd dat deze tool ondersteuning heeft voor het updaten van data warehouses, wat wij later nodig zullen hebben. Verder is er geen account nodig voor het gebruik van SSIS, wat ook een pluspunt is. SSIS wordt ook als de snelste commercieel beschikbare ETL tool gezien (Bron: </w:t>
+        <w:t xml:space="preserve"> Microsoft zelf heeft een erg gedetailleerde documentatie pagina, de tool heeft zo veel gebruikers dat het internet vol staat met vragen en antwoorden. De tool is erg geavanceerd en heeft een redelijk bekend uiterlijk door Visual Studio. Ook wordt er op de website genoemd dat deze tool ondersteuning heeft voor het </w:t>
+      </w:r>
+      <w:proofErr w:type="gramStart"/>
+      <w:r>
+        <w:t>updaten</w:t>
+      </w:r>
+      <w:proofErr w:type="gramEnd"/>
+      <w:r>
+        <w:t xml:space="preserve"> van data warehouses, wat wij later nodig zullen hebben. Verder is er geen account nodig voor het gebruik van SSIS, wat ook een pluspunt is. SSIS wordt ook als de snelste commercieel beschikbare ETL tool gezien (Bron: </w:t>
       </w:r>
       <w:hyperlink r:id="rId10" w:history="1">
         <w:r>
@@ -2081,7 +2084,7 @@
       <w:r>
         <w:rPr>
           <w:noProof/>
-          <w:lang w:val="en-US"/>
+          <w:lang w:val="en-GB" w:eastAsia="en-GB"/>
         </w:rPr>
         <w:drawing>
           <wp:inline distT="0" distB="0" distL="0" distR="0" wp14:anchorId="1B98861C" wp14:editId="455D9C6A">
@@ -2145,7 +2148,7 @@
     <w:p/>
     <w:p>
       <w:pPr>
-        <w:pStyle w:val="Kop2"/>
+        <w:pStyle w:val="Heading2"/>
         <w:rPr>
           <w:lang w:val="en-US"/>
         </w:rPr>
@@ -2265,7 +2268,7 @@
       <w:r>
         <w:rPr>
           <w:noProof/>
-          <w:lang w:val="en-US"/>
+          <w:lang w:val="en-GB" w:eastAsia="en-GB"/>
         </w:rPr>
         <w:drawing>
           <wp:inline distT="0" distB="0" distL="0" distR="0" wp14:anchorId="334669D9" wp14:editId="2F576D6B">
@@ -2337,7 +2340,7 @@
     <w:p/>
     <w:p>
       <w:pPr>
-        <w:pStyle w:val="Kop2"/>
+        <w:pStyle w:val="Heading2"/>
         <w:rPr>
           <w:lang w:val="en-US"/>
         </w:rPr>
@@ -2496,7 +2499,7 @@
       <w:r>
         <w:rPr>
           <w:noProof/>
-          <w:lang w:val="en-US"/>
+          <w:lang w:val="en-GB" w:eastAsia="en-GB"/>
         </w:rPr>
         <w:drawing>
           <wp:inline distT="0" distB="0" distL="0" distR="0" wp14:anchorId="480D7591" wp14:editId="47641165">
@@ -2571,7 +2574,7 @@
     </w:p>
     <w:p>
       <w:pPr>
-        <w:pStyle w:val="Kop1"/>
+        <w:pStyle w:val="Heading1"/>
         <w:spacing w:before="240" w:after="0" w:line="259" w:lineRule="auto"/>
         <w:contextualSpacing w:val="0"/>
       </w:pPr>
@@ -2586,7 +2589,7 @@
     </w:p>
     <w:p>
       <w:pPr>
-        <w:pStyle w:val="Kop2"/>
+        <w:pStyle w:val="Heading2"/>
       </w:pPr>
       <w:bookmarkStart w:id="11" w:name="_Toc508702556"/>
       <w:bookmarkStart w:id="12" w:name="_Toc509826161"/>
@@ -2603,7 +2606,7 @@
         </w:rPr>
       </w:pPr>
       <w:r>
-        <w:object w:dxaOrig="15945" w:dyaOrig="16516">
+        <w:object w:dxaOrig="15991" w:dyaOrig="16515">
           <v:shapetype id="_x0000_t75" coordsize="21600,21600" o:spt="75" o:preferrelative="t" path="m@4@5l@4@11@9@11@9@5xe" filled="f" stroked="f">
             <v:stroke joinstyle="miter"/>
             <v:formulas>
@@ -2623,10 +2626,10 @@
             <v:path o:extrusionok="f" gradientshapeok="t" o:connecttype="rect"/>
             <o:lock v:ext="edit" aspectratio="t"/>
           </v:shapetype>
-          <v:shape id="_x0000_i1025" type="#_x0000_t75" style="width:451.5pt;height:467.25pt" o:ole="">
+          <v:shape id="_x0000_i1032" type="#_x0000_t75" style="width:450.75pt;height:465.75pt" o:ole="">
             <v:imagedata r:id="rId16" o:title=""/>
           </v:shape>
-          <o:OLEObject Type="Embed" ProgID="Visio.Drawing.15" ShapeID="_x0000_i1025" DrawAspect="Content" ObjectID="_1583651901" r:id="rId17"/>
+          <o:OLEObject Type="Embed" ProgID="Visio.Drawing.15" ShapeID="_x0000_i1032" DrawAspect="Content" ObjectID="_1583654508" r:id="rId17"/>
         </w:object>
       </w:r>
     </w:p>
@@ -2637,7 +2640,7 @@
     </w:p>
     <w:p>
       <w:pPr>
-        <w:pStyle w:val="Kop2"/>
+        <w:pStyle w:val="Heading2"/>
       </w:pPr>
       <w:bookmarkStart w:id="13" w:name="_Toc508702557"/>
       <w:bookmarkStart w:id="14" w:name="_Toc509826162"/>
@@ -2650,18 +2653,18 @@
     </w:p>
     <w:p>
       <w:r>
-        <w:object w:dxaOrig="11581" w:dyaOrig="2761">
-          <v:shape id="_x0000_i1026" type="#_x0000_t75" style="width:450.75pt;height:107.25pt" o:ole="">
+        <w:object w:dxaOrig="11625" w:dyaOrig="7711">
+          <v:shape id="_x0000_i1033" type="#_x0000_t75" style="width:450.75pt;height:299.25pt" o:ole="">
             <v:imagedata r:id="rId18" o:title=""/>
           </v:shape>
-          <o:OLEObject Type="Embed" ProgID="Visio.Drawing.15" ShapeID="_x0000_i1026" DrawAspect="Content" ObjectID="_1583651902" r:id="rId19"/>
+          <o:OLEObject Type="Embed" ProgID="Visio.Drawing.15" ShapeID="_x0000_i1033" DrawAspect="Content" ObjectID="_1583654509" r:id="rId19"/>
         </w:object>
       </w:r>
     </w:p>
     <w:p/>
     <w:p>
       <w:pPr>
-        <w:pStyle w:val="Kop2"/>
+        <w:pStyle w:val="Heading2"/>
       </w:pPr>
       <w:bookmarkStart w:id="15" w:name="_Toc508702558"/>
       <w:bookmarkStart w:id="16" w:name="_Toc509826163"/>
@@ -2673,11 +2676,11 @@
     </w:p>
     <w:p>
       <w:r>
-        <w:object w:dxaOrig="12991" w:dyaOrig="7381">
-          <v:shape id="_x0000_i1027" type="#_x0000_t75" style="width:450.75pt;height:255.75pt" o:ole="">
+        <w:object w:dxaOrig="13051" w:dyaOrig="7486">
+          <v:shape id="_x0000_i1034" type="#_x0000_t75" style="width:450.75pt;height:258.75pt" o:ole="">
             <v:imagedata r:id="rId20" o:title=""/>
           </v:shape>
-          <o:OLEObject Type="Embed" ProgID="Visio.Drawing.15" ShapeID="_x0000_i1027" DrawAspect="Content" ObjectID="_1583651903" r:id="rId21"/>
+          <o:OLEObject Type="Embed" ProgID="Visio.Drawing.15" ShapeID="_x0000_i1034" DrawAspect="Content" ObjectID="_1583654510" r:id="rId21"/>
         </w:object>
       </w:r>
     </w:p>
@@ -2688,7 +2691,7 @@
     </w:p>
     <w:p>
       <w:pPr>
-        <w:pStyle w:val="Kop2"/>
+        <w:pStyle w:val="Heading2"/>
       </w:pPr>
       <w:bookmarkStart w:id="17" w:name="_Toc508702559"/>
       <w:bookmarkStart w:id="18" w:name="_Toc509826164"/>
@@ -2701,18 +2704,18 @@
     </w:p>
     <w:p>
       <w:r>
-        <w:object w:dxaOrig="11221" w:dyaOrig="3406">
-          <v:shape id="_x0000_i1028" type="#_x0000_t75" style="width:450.75pt;height:137.25pt" o:ole="">
+        <w:object w:dxaOrig="11265" w:dyaOrig="3631">
+          <v:shape id="_x0000_i1035" type="#_x0000_t75" style="width:451.5pt;height:145.5pt" o:ole="">
             <v:imagedata r:id="rId22" o:title=""/>
           </v:shape>
-          <o:OLEObject Type="Embed" ProgID="Visio.Drawing.15" ShapeID="_x0000_i1028" DrawAspect="Content" ObjectID="_1583651904" r:id="rId23"/>
+          <o:OLEObject Type="Embed" ProgID="Visio.Drawing.15" ShapeID="_x0000_i1035" DrawAspect="Content" ObjectID="_1583654511" r:id="rId23"/>
         </w:object>
       </w:r>
     </w:p>
     <w:p/>
     <w:p>
       <w:pPr>
-        <w:pStyle w:val="Kop2"/>
+        <w:pStyle w:val="Heading2"/>
       </w:pPr>
       <w:bookmarkStart w:id="19" w:name="_Toc508702560"/>
       <w:bookmarkStart w:id="20" w:name="_Toc509826165"/>
@@ -2724,11 +2727,11 @@
     </w:p>
     <w:p>
       <w:r>
-        <w:object w:dxaOrig="12826" w:dyaOrig="9991">
-          <v:shape id="_x0000_i1029" type="#_x0000_t75" style="width:450.75pt;height:351pt" o:ole="">
+        <w:object w:dxaOrig="12870" w:dyaOrig="10801">
+          <v:shape id="_x0000_i1036" type="#_x0000_t75" style="width:450.75pt;height:378.75pt" o:ole="">
             <v:imagedata r:id="rId24" o:title=""/>
           </v:shape>
-          <o:OLEObject Type="Embed" ProgID="Visio.Drawing.15" ShapeID="_x0000_i1029" DrawAspect="Content" ObjectID="_1583651905" r:id="rId25"/>
+          <o:OLEObject Type="Embed" ProgID="Visio.Drawing.15" ShapeID="_x0000_i1036" DrawAspect="Content" ObjectID="_1583654512" r:id="rId25"/>
         </w:object>
       </w:r>
     </w:p>
@@ -2739,7 +2742,7 @@
     </w:p>
     <w:p>
       <w:pPr>
-        <w:pStyle w:val="Kop2"/>
+        <w:pStyle w:val="Heading2"/>
       </w:pPr>
       <w:bookmarkStart w:id="21" w:name="_Toc508702561"/>
       <w:bookmarkStart w:id="22" w:name="_Toc509826166"/>
@@ -2753,17 +2756,17 @@
     <w:p>
       <w:r>
         <w:object w:dxaOrig="12646" w:dyaOrig="8625">
-          <v:shape id="_x0000_i1030" type="#_x0000_t75" style="width:450.75pt;height:307.5pt" o:ole="">
+          <v:shape id="_x0000_i1025" type="#_x0000_t75" style="width:450.75pt;height:307.5pt" o:ole="">
             <v:imagedata r:id="rId26" o:title=""/>
           </v:shape>
-          <o:OLEObject Type="Embed" ProgID="Visio.Drawing.15" ShapeID="_x0000_i1030" DrawAspect="Content" ObjectID="_1583651906" r:id="rId27"/>
+          <o:OLEObject Type="Embed" ProgID="Visio.Drawing.15" ShapeID="_x0000_i1025" DrawAspect="Content" ObjectID="_1583654513" r:id="rId27"/>
         </w:object>
       </w:r>
     </w:p>
     <w:p/>
     <w:p>
       <w:pPr>
-        <w:pStyle w:val="Kop2"/>
+        <w:pStyle w:val="Heading2"/>
       </w:pPr>
       <w:bookmarkStart w:id="23" w:name="_Toc508702562"/>
       <w:bookmarkStart w:id="24" w:name="_Toc509826167"/>
@@ -2775,11 +2778,11 @@
     </w:p>
     <w:p>
       <w:r>
-        <w:object w:dxaOrig="11221" w:dyaOrig="2926">
-          <v:shape id="_x0000_i1031" type="#_x0000_t75" style="width:450.75pt;height:117.75pt" o:ole="">
+        <w:object w:dxaOrig="11265" w:dyaOrig="3976">
+          <v:shape id="_x0000_i1037" type="#_x0000_t75" style="width:451.5pt;height:159pt" o:ole="">
             <v:imagedata r:id="rId28" o:title=""/>
           </v:shape>
-          <o:OLEObject Type="Embed" ProgID="Visio.Drawing.15" ShapeID="_x0000_i1031" DrawAspect="Content" ObjectID="_1583651907" r:id="rId29"/>
+          <o:OLEObject Type="Embed" ProgID="Visio.Drawing.15" ShapeID="_x0000_i1037" DrawAspect="Content" ObjectID="_1583654514" r:id="rId29"/>
         </w:object>
       </w:r>
     </w:p>
@@ -2790,7 +2793,7 @@
     </w:p>
     <w:p>
       <w:pPr>
-        <w:pStyle w:val="Kop2"/>
+        <w:pStyle w:val="Heading2"/>
       </w:pPr>
       <w:bookmarkStart w:id="25" w:name="_Toc508702563"/>
       <w:bookmarkStart w:id="26" w:name="_Toc509826168"/>
@@ -2803,139 +2806,139 @@
     </w:p>
     <w:p>
       <w:r>
-        <w:object w:dxaOrig="16201" w:dyaOrig="16486">
-          <v:shape id="_x0000_i1032" type="#_x0000_t75" style="width:451.5pt;height:459pt" o:ole="">
+        <w:object w:dxaOrig="16245" w:dyaOrig="16486">
+          <v:shape id="_x0000_i1038" type="#_x0000_t75" style="width:450.75pt;height:457.5pt" o:ole="">
             <v:imagedata r:id="rId30" o:title=""/>
           </v:shape>
-          <o:OLEObject Type="Embed" ProgID="Visio.Drawing.15" ShapeID="_x0000_i1032" DrawAspect="Content" ObjectID="_1583651908" r:id="rId31"/>
+          <o:OLEObject Type="Embed" ProgID="Visio.Drawing.15" ShapeID="_x0000_i1038" DrawAspect="Content" ObjectID="_1583654515" r:id="rId31"/>
         </w:object>
       </w:r>
+      <w:bookmarkStart w:id="27" w:name="_GoBack"/>
+      <w:bookmarkEnd w:id="27"/>
     </w:p>
     <w:p/>
     <w:p>
       <w:pPr>
-        <w:pStyle w:val="Kop2"/>
+        <w:pStyle w:val="Heading2"/>
       </w:pPr>
-      <w:bookmarkStart w:id="27" w:name="_Toc509826169"/>
+      <w:bookmarkStart w:id="28" w:name="_Toc509826169"/>
       <w:r>
         <w:lastRenderedPageBreak/>
         <w:t>Order Item</w:t>
       </w:r>
-      <w:bookmarkEnd w:id="27"/>
+      <w:bookmarkEnd w:id="28"/>
     </w:p>
     <w:p>
       <w:r>
         <w:object w:dxaOrig="11370" w:dyaOrig="8325">
-          <v:shape id="_x0000_i1072" type="#_x0000_t75" style="width:450.75pt;height:330pt" o:ole="">
+          <v:shape id="_x0000_i1026" type="#_x0000_t75" style="width:450.75pt;height:330pt" o:ole="">
             <v:imagedata r:id="rId32" o:title=""/>
           </v:shape>
-          <o:OLEObject Type="Embed" ProgID="Visio.Drawing.15" ShapeID="_x0000_i1072" DrawAspect="Content" ObjectID="_1583651909" r:id="rId33"/>
+          <o:OLEObject Type="Embed" ProgID="Visio.Drawing.15" ShapeID="_x0000_i1026" DrawAspect="Content" ObjectID="_1583654516" r:id="rId33"/>
         </w:object>
       </w:r>
     </w:p>
     <w:p>
       <w:pPr>
-        <w:pStyle w:val="Kop2"/>
+        <w:pStyle w:val="Heading2"/>
       </w:pPr>
-      <w:bookmarkStart w:id="28" w:name="_Toc509826170"/>
+      <w:bookmarkStart w:id="29" w:name="_Toc509826170"/>
       <w:r>
         <w:t>Product Type</w:t>
       </w:r>
-      <w:bookmarkEnd w:id="28"/>
+      <w:bookmarkEnd w:id="29"/>
     </w:p>
     <w:p>
       <w:r>
         <w:object w:dxaOrig="11535" w:dyaOrig="3555">
-          <v:shape id="_x0000_i1074" type="#_x0000_t75" style="width:450.75pt;height:138.75pt" o:ole="">
+          <v:shape id="_x0000_i1027" type="#_x0000_t75" style="width:450.75pt;height:138.75pt" o:ole="">
             <v:imagedata r:id="rId34" o:title=""/>
           </v:shape>
-          <o:OLEObject Type="Embed" ProgID="Visio.Drawing.15" ShapeID="_x0000_i1074" DrawAspect="Content" ObjectID="_1583651910" r:id="rId35"/>
+          <o:OLEObject Type="Embed" ProgID="Visio.Drawing.15" ShapeID="_x0000_i1027" DrawAspect="Content" ObjectID="_1583654517" r:id="rId35"/>
         </w:object>
       </w:r>
     </w:p>
     <w:p>
       <w:pPr>
-        <w:pStyle w:val="Kop2"/>
+        <w:pStyle w:val="Heading2"/>
       </w:pPr>
-      <w:bookmarkStart w:id="29" w:name="_Toc509826171"/>
+      <w:bookmarkStart w:id="30" w:name="_Toc509826171"/>
       <w:r>
         <w:t>Product Line</w:t>
       </w:r>
-      <w:bookmarkEnd w:id="29"/>
+      <w:bookmarkEnd w:id="30"/>
     </w:p>
     <w:p>
       <w:r>
         <w:object w:dxaOrig="11536" w:dyaOrig="3346">
-          <v:shape id="_x0000_i1062" type="#_x0000_t75" style="width:450.75pt;height:130.5pt" o:ole="">
+          <v:shape id="_x0000_i1028" type="#_x0000_t75" style="width:450.75pt;height:130.5pt" o:ole="">
             <v:imagedata r:id="rId36" o:title=""/>
           </v:shape>
-          <o:OLEObject Type="Embed" ProgID="Visio.Drawing.15" ShapeID="_x0000_i1062" DrawAspect="Content" ObjectID="_1583651911" r:id="rId37"/>
+          <o:OLEObject Type="Embed" ProgID="Visio.Drawing.15" ShapeID="_x0000_i1028" DrawAspect="Content" ObjectID="_1583654518" r:id="rId37"/>
         </w:object>
       </w:r>
     </w:p>
     <w:p>
       <w:pPr>
-        <w:pStyle w:val="Kop2"/>
+        <w:pStyle w:val="Heading2"/>
       </w:pPr>
-      <w:bookmarkStart w:id="30" w:name="_Toc509826172"/>
+      <w:bookmarkStart w:id="31" w:name="_Toc509826172"/>
       <w:r>
         <w:lastRenderedPageBreak/>
         <w:t>Employee</w:t>
       </w:r>
-      <w:bookmarkEnd w:id="30"/>
+      <w:bookmarkEnd w:id="31"/>
     </w:p>
     <w:p>
       <w:r>
         <w:object w:dxaOrig="15046" w:dyaOrig="14266">
-          <v:shape id="_x0000_i1066" type="#_x0000_t75" style="width:450.75pt;height:427.5pt" o:ole="">
+          <v:shape id="_x0000_i1029" type="#_x0000_t75" style="width:450.75pt;height:427.5pt" o:ole="">
             <v:imagedata r:id="rId38" o:title=""/>
           </v:shape>
-          <o:OLEObject Type="Embed" ProgID="Visio.Drawing.15" ShapeID="_x0000_i1066" DrawAspect="Content" ObjectID="_1583651912" r:id="rId39"/>
+          <o:OLEObject Type="Embed" ProgID="Visio.Drawing.15" ShapeID="_x0000_i1029" DrawAspect="Content" ObjectID="_1583654519" r:id="rId39"/>
         </w:object>
       </w:r>
     </w:p>
     <w:p>
       <w:pPr>
-        <w:pStyle w:val="Kop2"/>
+        <w:pStyle w:val="Heading2"/>
       </w:pPr>
-      <w:bookmarkStart w:id="31" w:name="_Toc509826173"/>
+      <w:bookmarkStart w:id="32" w:name="_Toc509826173"/>
       <w:r>
         <w:t>Sales Target</w:t>
       </w:r>
-      <w:bookmarkEnd w:id="31"/>
+      <w:bookmarkEnd w:id="32"/>
     </w:p>
     <w:p>
       <w:r>
         <w:object w:dxaOrig="14626" w:dyaOrig="5356">
-          <v:shape id="_x0000_i1076" type="#_x0000_t75" style="width:451.5pt;height:165pt" o:ole="">
+          <v:shape id="_x0000_i1030" type="#_x0000_t75" style="width:451.5pt;height:165pt" o:ole="">
             <v:imagedata r:id="rId40" o:title=""/>
           </v:shape>
-          <o:OLEObject Type="Embed" ProgID="Visio.Drawing.15" ShapeID="_x0000_i1076" DrawAspect="Content" ObjectID="_1583651913" r:id="rId41"/>
+          <o:OLEObject Type="Embed" ProgID="Visio.Drawing.15" ShapeID="_x0000_i1030" DrawAspect="Content" ObjectID="_1583654520" r:id="rId41"/>
         </w:object>
       </w:r>
     </w:p>
     <w:p>
       <w:pPr>
-        <w:pStyle w:val="Kop2"/>
+        <w:pStyle w:val="Heading2"/>
       </w:pPr>
-      <w:bookmarkStart w:id="32" w:name="_Toc509826174"/>
+      <w:bookmarkStart w:id="33" w:name="_Toc509826174"/>
       <w:r>
         <w:lastRenderedPageBreak/>
         <w:t>Position</w:t>
       </w:r>
-      <w:bookmarkEnd w:id="32"/>
+      <w:bookmarkEnd w:id="33"/>
     </w:p>
     <w:p>
       <w:r>
         <w:object w:dxaOrig="14175" w:dyaOrig="3886">
-          <v:shape id="_x0000_i1079" type="#_x0000_t75" style="width:450.75pt;height:123.75pt" o:ole="">
+          <v:shape id="_x0000_i1031" type="#_x0000_t75" style="width:450.75pt;height:123.75pt" o:ole="">
             <v:imagedata r:id="rId42" o:title=""/>
           </v:shape>
-          <o:OLEObject Type="Embed" ProgID="Visio.Drawing.15" ShapeID="_x0000_i1079" DrawAspect="Content" ObjectID="_1583651914" r:id="rId43"/>
+          <o:OLEObject Type="Embed" ProgID="Visio.Drawing.15" ShapeID="_x0000_i1031" DrawAspect="Content" ObjectID="_1583654521" r:id="rId43"/>
         </w:object>
       </w:r>
-      <w:bookmarkStart w:id="33" w:name="_GoBack"/>
-      <w:bookmarkEnd w:id="33"/>
     </w:p>
     <w:p/>
     <w:p>
@@ -4296,7 +4299,7 @@
           </w:tcPr>
           <w:p>
             <w:pPr>
-              <w:pStyle w:val="Koptekst"/>
+              <w:pStyle w:val="Header"/>
               <w:rPr>
                 <w:rFonts w:ascii="Arial" w:hAnsi="Arial" w:cs="Arial"/>
                 <w:bCs/>
@@ -4304,6 +4307,7 @@
                 <w:szCs w:val="16"/>
               </w:rPr>
             </w:pPr>
+            <w:proofErr w:type="gramStart"/>
             <w:r>
               <w:rPr>
                 <w:rFonts w:ascii="Arial" w:hAnsi="Arial" w:cs="Arial"/>
@@ -4313,6 +4317,7 @@
               </w:rPr>
               <w:t>INT</w:t>
             </w:r>
+            <w:proofErr w:type="gramEnd"/>
           </w:p>
         </w:tc>
         <w:tc>
@@ -4562,7 +4567,7 @@
           </w:tcPr>
           <w:p>
             <w:pPr>
-              <w:pStyle w:val="Koptekst"/>
+              <w:pStyle w:val="Header"/>
               <w:rPr>
                 <w:rFonts w:ascii="Arial" w:hAnsi="Arial" w:cs="Arial"/>
                 <w:bCs/>
@@ -4818,7 +4823,7 @@
           </w:tcPr>
           <w:p>
             <w:pPr>
-              <w:pStyle w:val="Koptekst"/>
+              <w:pStyle w:val="Header"/>
               <w:rPr>
                 <w:rFonts w:ascii="Arial" w:hAnsi="Arial" w:cs="Arial"/>
                 <w:bCs/>
@@ -4826,6 +4831,7 @@
                 <w:szCs w:val="16"/>
               </w:rPr>
             </w:pPr>
+            <w:proofErr w:type="gramStart"/>
             <w:ins w:id="43" w:author="cas ros" w:date="2018-03-13T11:22:00Z">
               <w:r>
                 <w:rPr>
@@ -4837,6 +4843,7 @@
                 <w:t>INT</w:t>
               </w:r>
             </w:ins>
+            <w:proofErr w:type="gramEnd"/>
           </w:p>
         </w:tc>
         <w:tc>
@@ -5060,7 +5067,7 @@
           </w:tcPr>
           <w:p>
             <w:pPr>
-              <w:pStyle w:val="Koptekst"/>
+              <w:pStyle w:val="Header"/>
               <w:rPr>
                 <w:rFonts w:ascii="Arial" w:hAnsi="Arial" w:cs="Arial"/>
                 <w:bCs/>
@@ -5289,7 +5296,7 @@
           </w:tcPr>
           <w:p>
             <w:pPr>
-              <w:pStyle w:val="Koptekst"/>
+              <w:pStyle w:val="Header"/>
               <w:rPr>
                 <w:rFonts w:ascii="Arial" w:hAnsi="Arial" w:cs="Arial"/>
                 <w:bCs/>
@@ -5567,7 +5574,7 @@
           </w:tcPr>
           <w:p>
             <w:pPr>
-              <w:pStyle w:val="Koptekst"/>
+              <w:pStyle w:val="Header"/>
               <w:rPr>
                 <w:rFonts w:ascii="Arial" w:hAnsi="Arial" w:cs="Arial"/>
                 <w:bCs/>
@@ -5575,6 +5582,7 @@
                 <w:szCs w:val="16"/>
               </w:rPr>
             </w:pPr>
+            <w:proofErr w:type="gramStart"/>
             <w:r>
               <w:rPr>
                 <w:rFonts w:ascii="Arial" w:hAnsi="Arial" w:cs="Arial"/>
@@ -5584,6 +5592,7 @@
               </w:rPr>
               <w:t>INT</w:t>
             </w:r>
+            <w:proofErr w:type="gramEnd"/>
           </w:p>
         </w:tc>
         <w:tc>
@@ -5823,7 +5832,7 @@
           </w:tcPr>
           <w:p>
             <w:pPr>
-              <w:pStyle w:val="Koptekst"/>
+              <w:pStyle w:val="Header"/>
               <w:rPr>
                 <w:rFonts w:ascii="Arial" w:hAnsi="Arial" w:cs="Arial"/>
                 <w:bCs/>
@@ -5831,6 +5840,7 @@
                 <w:szCs w:val="16"/>
               </w:rPr>
             </w:pPr>
+            <w:proofErr w:type="gramStart"/>
             <w:r>
               <w:rPr>
                 <w:rFonts w:ascii="Arial" w:hAnsi="Arial" w:cs="Arial"/>
@@ -5840,6 +5850,7 @@
               </w:rPr>
               <w:t>INT</w:t>
             </w:r>
+            <w:proofErr w:type="gramEnd"/>
           </w:p>
         </w:tc>
         <w:tc>
@@ -6072,7 +6083,7 @@
           </w:tcPr>
           <w:p>
             <w:pPr>
-              <w:pStyle w:val="Koptekst"/>
+              <w:pStyle w:val="Header"/>
               <w:rPr>
                 <w:rFonts w:ascii="Arial" w:hAnsi="Arial" w:cs="Arial"/>
                 <w:bCs/>
@@ -6892,7 +6903,7 @@
           </w:tcPr>
           <w:p>
             <w:pPr>
-              <w:pStyle w:val="Koptekst"/>
+              <w:pStyle w:val="Header"/>
               <w:rPr>
                 <w:rFonts w:ascii="Arial" w:hAnsi="Arial" w:cs="Arial"/>
                 <w:bCs/>
@@ -6900,6 +6911,7 @@
                 <w:szCs w:val="16"/>
               </w:rPr>
             </w:pPr>
+            <w:proofErr w:type="gramStart"/>
             <w:r>
               <w:rPr>
                 <w:rFonts w:ascii="Arial" w:hAnsi="Arial" w:cs="Arial"/>
@@ -6920,6 +6932,7 @@
                 <w:delText xml:space="preserve"> / INT</w:delText>
               </w:r>
             </w:del>
+            <w:proofErr w:type="gramEnd"/>
           </w:p>
         </w:tc>
         <w:tc>
@@ -7409,7 +7422,7 @@
           </w:tcPr>
           <w:p>
             <w:pPr>
-              <w:pStyle w:val="Koptekst"/>
+              <w:pStyle w:val="Header"/>
               <w:rPr>
                 <w:rFonts w:ascii="Arial" w:hAnsi="Arial" w:cs="Arial"/>
                 <w:bCs/>
@@ -8026,7 +8039,7 @@
           </w:tcPr>
           <w:p>
             <w:pPr>
-              <w:pStyle w:val="Koptekst"/>
+              <w:pStyle w:val="Header"/>
               <w:rPr>
                 <w:rFonts w:ascii="Arial" w:hAnsi="Arial" w:cs="Arial"/>
                 <w:bCs/>
@@ -8684,7 +8697,7 @@
           </w:tcPr>
           <w:p>
             <w:pPr>
-              <w:pStyle w:val="Koptekst"/>
+              <w:pStyle w:val="Header"/>
               <w:rPr>
                 <w:rFonts w:ascii="Arial" w:hAnsi="Arial" w:cs="Arial"/>
                 <w:bCs/>
@@ -8918,7 +8931,7 @@
           </w:tcPr>
           <w:p>
             <w:pPr>
-              <w:pStyle w:val="Koptekst"/>
+              <w:pStyle w:val="Header"/>
               <w:rPr>
                 <w:rFonts w:ascii="Arial" w:hAnsi="Arial" w:cs="Arial"/>
                 <w:bCs/>
@@ -9152,7 +9165,7 @@
           </w:tcPr>
           <w:p>
             <w:pPr>
-              <w:pStyle w:val="Koptekst"/>
+              <w:pStyle w:val="Header"/>
               <w:rPr>
                 <w:rFonts w:ascii="Arial" w:hAnsi="Arial" w:cs="Arial"/>
                 <w:bCs/>
@@ -9390,7 +9403,7 @@
           </w:tcPr>
           <w:p>
             <w:pPr>
-              <w:pStyle w:val="Koptekst"/>
+              <w:pStyle w:val="Header"/>
               <w:rPr>
                 <w:rFonts w:ascii="Arial" w:hAnsi="Arial" w:cs="Arial"/>
                 <w:bCs/>
@@ -9624,7 +9637,7 @@
           </w:tcPr>
           <w:p>
             <w:pPr>
-              <w:pStyle w:val="Koptekst"/>
+              <w:pStyle w:val="Header"/>
               <w:rPr>
                 <w:rFonts w:ascii="Arial" w:hAnsi="Arial" w:cs="Arial"/>
                 <w:bCs/>
@@ -9859,7 +9872,7 @@
           </w:tcPr>
           <w:p>
             <w:pPr>
-              <w:pStyle w:val="Koptekst"/>
+              <w:pStyle w:val="Header"/>
               <w:rPr>
                 <w:rFonts w:ascii="Arial" w:hAnsi="Arial" w:cs="Arial"/>
                 <w:bCs/>
@@ -10106,7 +10119,7 @@
           </w:tcPr>
           <w:p>
             <w:pPr>
-              <w:pStyle w:val="Koptekst"/>
+              <w:pStyle w:val="Header"/>
               <w:rPr>
                 <w:rFonts w:ascii="Arial" w:hAnsi="Arial" w:cs="Arial"/>
                 <w:bCs/>
@@ -10346,7 +10359,7 @@
           </w:tcPr>
           <w:p>
             <w:pPr>
-              <w:pStyle w:val="Koptekst"/>
+              <w:pStyle w:val="Header"/>
               <w:rPr>
                 <w:rFonts w:ascii="Arial" w:hAnsi="Arial" w:cs="Arial"/>
                 <w:bCs/>
@@ -10592,7 +10605,7 @@
           </w:tcPr>
           <w:p>
             <w:pPr>
-              <w:pStyle w:val="Koptekst"/>
+              <w:pStyle w:val="Header"/>
               <w:rPr>
                 <w:rFonts w:ascii="Arial" w:hAnsi="Arial" w:cs="Arial"/>
                 <w:bCs/>
@@ -10838,7 +10851,7 @@
           </w:tcPr>
           <w:p>
             <w:pPr>
-              <w:pStyle w:val="Koptekst"/>
+              <w:pStyle w:val="Header"/>
               <w:rPr>
                 <w:rFonts w:ascii="Arial" w:hAnsi="Arial" w:cs="Arial"/>
                 <w:bCs/>
@@ -11084,7 +11097,7 @@
           </w:tcPr>
           <w:p>
             <w:pPr>
-              <w:pStyle w:val="Koptekst"/>
+              <w:pStyle w:val="Header"/>
               <w:rPr>
                 <w:rFonts w:ascii="Arial" w:hAnsi="Arial" w:cs="Arial"/>
                 <w:bCs/>
@@ -11322,7 +11335,7 @@
           </w:tcPr>
           <w:p>
             <w:pPr>
-              <w:pStyle w:val="Koptekst"/>
+              <w:pStyle w:val="Header"/>
               <w:rPr>
                 <w:rFonts w:ascii="Arial" w:hAnsi="Arial" w:cs="Arial"/>
                 <w:bCs/>
@@ -11560,7 +11573,7 @@
           </w:tcPr>
           <w:p>
             <w:pPr>
-              <w:pStyle w:val="Koptekst"/>
+              <w:pStyle w:val="Header"/>
               <w:rPr>
                 <w:rFonts w:ascii="Arial" w:hAnsi="Arial" w:cs="Arial"/>
                 <w:bCs/>
@@ -11794,7 +11807,7 @@
           </w:tcPr>
           <w:p>
             <w:pPr>
-              <w:pStyle w:val="Koptekst"/>
+              <w:pStyle w:val="Header"/>
               <w:rPr>
                 <w:rFonts w:ascii="Arial" w:hAnsi="Arial" w:cs="Arial"/>
                 <w:bCs/>
@@ -12028,7 +12041,7 @@
           </w:tcPr>
           <w:p>
             <w:pPr>
-              <w:pStyle w:val="Koptekst"/>
+              <w:pStyle w:val="Header"/>
               <w:rPr>
                 <w:rFonts w:ascii="Arial" w:hAnsi="Arial" w:cs="Arial"/>
                 <w:bCs/>
@@ -12268,7 +12281,7 @@
           </w:tcPr>
           <w:p>
             <w:pPr>
-              <w:pStyle w:val="Koptekst"/>
+              <w:pStyle w:val="Header"/>
               <w:rPr>
                 <w:rFonts w:ascii="Arial" w:hAnsi="Arial" w:cs="Arial"/>
                 <w:bCs/>
@@ -12504,7 +12517,7 @@
           </w:tcPr>
           <w:p>
             <w:pPr>
-              <w:pStyle w:val="Koptekst"/>
+              <w:pStyle w:val="Header"/>
               <w:rPr>
                 <w:rFonts w:ascii="Arial" w:hAnsi="Arial" w:cs="Arial"/>
                 <w:bCs/>
@@ -12722,7 +12735,7 @@
           </w:tcPr>
           <w:p>
             <w:pPr>
-              <w:pStyle w:val="Koptekst"/>
+              <w:pStyle w:val="Header"/>
               <w:rPr>
                 <w:rFonts w:ascii="Arial" w:hAnsi="Arial" w:cs="Arial"/>
                 <w:bCs/>
@@ -12949,7 +12962,7 @@
           </w:tcPr>
           <w:p>
             <w:pPr>
-              <w:pStyle w:val="Koptekst"/>
+              <w:pStyle w:val="Header"/>
               <w:rPr>
                 <w:rFonts w:ascii="Arial" w:hAnsi="Arial" w:cs="Arial"/>
                 <w:bCs/>
@@ -13167,7 +13180,7 @@
           </w:tcPr>
           <w:p>
             <w:pPr>
-              <w:pStyle w:val="Koptekst"/>
+              <w:pStyle w:val="Header"/>
               <w:rPr>
                 <w:rFonts w:ascii="Arial" w:hAnsi="Arial" w:cs="Arial"/>
                 <w:bCs/>
@@ -13539,7 +13552,7 @@
           </w:tcPr>
           <w:p>
             <w:pPr>
-              <w:pStyle w:val="Koptekst"/>
+              <w:pStyle w:val="Header"/>
               <w:rPr>
                 <w:rFonts w:ascii="Arial" w:hAnsi="Arial" w:cs="Arial"/>
                 <w:bCs/>
@@ -13547,6 +13560,7 @@
                 <w:szCs w:val="16"/>
               </w:rPr>
             </w:pPr>
+            <w:proofErr w:type="gramStart"/>
             <w:r>
               <w:rPr>
                 <w:rFonts w:ascii="Arial" w:hAnsi="Arial" w:cs="Arial"/>
@@ -13578,6 +13592,7 @@
                 <w:delText>INT</w:delText>
               </w:r>
             </w:del>
+            <w:proofErr w:type="gramEnd"/>
           </w:p>
         </w:tc>
         <w:tc>
@@ -14194,7 +14209,7 @@
           </w:tcPr>
           <w:p>
             <w:pPr>
-              <w:pStyle w:val="Koptekst"/>
+              <w:pStyle w:val="Header"/>
               <w:rPr>
                 <w:rFonts w:ascii="Arial" w:hAnsi="Arial" w:cs="Arial"/>
                 <w:bCs/>
@@ -14414,7 +14429,7 @@
           </w:tcPr>
           <w:p>
             <w:pPr>
-              <w:pStyle w:val="Koptekst"/>
+              <w:pStyle w:val="Header"/>
               <w:rPr>
                 <w:rFonts w:ascii="Arial" w:hAnsi="Arial" w:cs="Arial"/>
                 <w:bCs/>
@@ -14601,7 +14616,7 @@
           </w:tcPr>
           <w:p>
             <w:pPr>
-              <w:pStyle w:val="Koptekst"/>
+              <w:pStyle w:val="Header"/>
               <w:rPr>
                 <w:rFonts w:ascii="Arial" w:hAnsi="Arial" w:cs="Arial"/>
                 <w:bCs/>
@@ -14609,6 +14624,7 @@
                 <w:szCs w:val="16"/>
               </w:rPr>
             </w:pPr>
+            <w:proofErr w:type="gramStart"/>
             <w:r>
               <w:rPr>
                 <w:rFonts w:ascii="Arial" w:hAnsi="Arial" w:cs="Arial"/>
@@ -14618,6 +14634,7 @@
               </w:rPr>
               <w:t>INT</w:t>
             </w:r>
+            <w:proofErr w:type="gramEnd"/>
           </w:p>
         </w:tc>
         <w:tc>
@@ -14849,7 +14866,7 @@
           </w:tcPr>
           <w:p>
             <w:pPr>
-              <w:pStyle w:val="Koptekst"/>
+              <w:pStyle w:val="Header"/>
               <w:rPr>
                 <w:rFonts w:ascii="Arial" w:hAnsi="Arial" w:cs="Arial"/>
                 <w:bCs/>
@@ -15097,7 +15114,7 @@
           </w:tcPr>
           <w:p>
             <w:pPr>
-              <w:pStyle w:val="Koptekst"/>
+              <w:pStyle w:val="Header"/>
               <w:rPr>
                 <w:rFonts w:ascii="Arial" w:hAnsi="Arial" w:cs="Arial"/>
                 <w:bCs/>
@@ -15105,6 +15122,7 @@
                 <w:szCs w:val="16"/>
               </w:rPr>
             </w:pPr>
+            <w:proofErr w:type="gramStart"/>
             <w:r>
               <w:rPr>
                 <w:rFonts w:ascii="Arial" w:hAnsi="Arial" w:cs="Arial"/>
@@ -15114,6 +15132,7 @@
               </w:rPr>
               <w:t>INT</w:t>
             </w:r>
+            <w:proofErr w:type="gramEnd"/>
           </w:p>
         </w:tc>
         <w:tc>
@@ -15345,7 +15364,7 @@
           </w:tcPr>
           <w:p>
             <w:pPr>
-              <w:pStyle w:val="Koptekst"/>
+              <w:pStyle w:val="Header"/>
               <w:rPr>
                 <w:rFonts w:ascii="Arial" w:hAnsi="Arial" w:cs="Arial"/>
                 <w:bCs/>
@@ -15593,7 +15612,7 @@
           </w:tcPr>
           <w:p>
             <w:pPr>
-              <w:pStyle w:val="Koptekst"/>
+              <w:pStyle w:val="Header"/>
               <w:rPr>
                 <w:rFonts w:ascii="Arial" w:hAnsi="Arial" w:cs="Arial"/>
                 <w:bCs/>
@@ -15601,6 +15620,7 @@
                 <w:szCs w:val="16"/>
               </w:rPr>
             </w:pPr>
+            <w:proofErr w:type="gramStart"/>
             <w:r>
               <w:rPr>
                 <w:rFonts w:ascii="Arial" w:hAnsi="Arial" w:cs="Arial"/>
@@ -15610,6 +15630,7 @@
               </w:rPr>
               <w:t>INT</w:t>
             </w:r>
+            <w:proofErr w:type="gramEnd"/>
           </w:p>
         </w:tc>
         <w:tc>
@@ -15839,7 +15860,7 @@
           </w:tcPr>
           <w:p>
             <w:pPr>
-              <w:pStyle w:val="Koptekst"/>
+              <w:pStyle w:val="Header"/>
               <w:rPr>
                 <w:rFonts w:ascii="Arial" w:hAnsi="Arial" w:cs="Arial"/>
                 <w:bCs/>
@@ -16088,7 +16109,7 @@
           </w:tcPr>
           <w:p>
             <w:pPr>
-              <w:pStyle w:val="Koptekst"/>
+              <w:pStyle w:val="Header"/>
               <w:rPr>
                 <w:rFonts w:ascii="Arial" w:hAnsi="Arial" w:cs="Arial"/>
                 <w:bCs/>
@@ -16096,6 +16117,7 @@
                 <w:szCs w:val="16"/>
               </w:rPr>
             </w:pPr>
+            <w:proofErr w:type="gramStart"/>
             <w:r>
               <w:rPr>
                 <w:rFonts w:ascii="Arial" w:hAnsi="Arial" w:cs="Arial"/>
@@ -16105,6 +16127,7 @@
               </w:rPr>
               <w:t>INT</w:t>
             </w:r>
+            <w:proofErr w:type="gramEnd"/>
           </w:p>
         </w:tc>
         <w:tc>
@@ -18539,7 +18562,7 @@
           </w:tcPr>
           <w:p>
             <w:pPr>
-              <w:pStyle w:val="Koptekst"/>
+              <w:pStyle w:val="Header"/>
               <w:rPr>
                 <w:rFonts w:ascii="Arial" w:hAnsi="Arial" w:cs="Arial"/>
                 <w:bCs/>
@@ -18547,6 +18570,7 @@
                 <w:szCs w:val="16"/>
               </w:rPr>
             </w:pPr>
+            <w:proofErr w:type="gramStart"/>
             <w:r>
               <w:rPr>
                 <w:rFonts w:ascii="Arial" w:hAnsi="Arial" w:cs="Arial"/>
@@ -18556,6 +18580,7 @@
               </w:rPr>
               <w:t>INT</w:t>
             </w:r>
+            <w:proofErr w:type="gramEnd"/>
           </w:p>
         </w:tc>
         <w:tc>
@@ -18786,7 +18811,7 @@
           </w:tcPr>
           <w:p>
             <w:pPr>
-              <w:pStyle w:val="Koptekst"/>
+              <w:pStyle w:val="Header"/>
               <w:rPr>
                 <w:rFonts w:ascii="Arial" w:hAnsi="Arial" w:cs="Arial"/>
                 <w:bCs/>
@@ -19023,7 +19048,7 @@
           </w:tcPr>
           <w:p>
             <w:pPr>
-              <w:pStyle w:val="Koptekst"/>
+              <w:pStyle w:val="Header"/>
               <w:rPr>
                 <w:rFonts w:ascii="Arial" w:hAnsi="Arial" w:cs="Arial"/>
                 <w:bCs/>
@@ -19270,7 +19295,7 @@
           </w:tcPr>
           <w:p>
             <w:pPr>
-              <w:pStyle w:val="Koptekst"/>
+              <w:pStyle w:val="Header"/>
               <w:rPr>
                 <w:rFonts w:ascii="Arial" w:hAnsi="Arial" w:cs="Arial"/>
                 <w:bCs/>
@@ -19278,6 +19303,7 @@
                 <w:szCs w:val="16"/>
               </w:rPr>
             </w:pPr>
+            <w:proofErr w:type="gramStart"/>
             <w:r>
               <w:rPr>
                 <w:rFonts w:ascii="Arial" w:hAnsi="Arial" w:cs="Arial"/>
@@ -19287,6 +19313,7 @@
               </w:rPr>
               <w:t>INT</w:t>
             </w:r>
+            <w:proofErr w:type="gramEnd"/>
           </w:p>
         </w:tc>
         <w:tc>
@@ -19507,7 +19534,7 @@
           </w:tcPr>
           <w:p>
             <w:pPr>
-              <w:pStyle w:val="Koptekst"/>
+              <w:pStyle w:val="Header"/>
               <w:rPr>
                 <w:rFonts w:ascii="Arial" w:hAnsi="Arial" w:cs="Arial"/>
                 <w:bCs/>
@@ -19515,6 +19542,7 @@
                 <w:szCs w:val="16"/>
               </w:rPr>
             </w:pPr>
+            <w:proofErr w:type="gramStart"/>
             <w:r>
               <w:rPr>
                 <w:rFonts w:ascii="Arial" w:hAnsi="Arial" w:cs="Arial"/>
@@ -19524,6 +19552,7 @@
               </w:rPr>
               <w:t>INT</w:t>
             </w:r>
+            <w:proofErr w:type="gramEnd"/>
           </w:p>
         </w:tc>
         <w:tc>
@@ -19754,7 +19783,7 @@
           </w:tcPr>
           <w:p>
             <w:pPr>
-              <w:pStyle w:val="Koptekst"/>
+              <w:pStyle w:val="Header"/>
               <w:rPr>
                 <w:rFonts w:ascii="Arial" w:hAnsi="Arial" w:cs="Arial"/>
                 <w:bCs/>
@@ -20009,7 +20038,7 @@
           </w:tcPr>
           <w:p>
             <w:pPr>
-              <w:pStyle w:val="Koptekst"/>
+              <w:pStyle w:val="Header"/>
               <w:rPr>
                 <w:rFonts w:ascii="Arial" w:hAnsi="Arial" w:cs="Arial"/>
                 <w:bCs/>
@@ -20264,7 +20293,7 @@
           </w:tcPr>
           <w:p>
             <w:pPr>
-              <w:pStyle w:val="Koptekst"/>
+              <w:pStyle w:val="Header"/>
               <w:rPr>
                 <w:rFonts w:ascii="Arial" w:hAnsi="Arial" w:cs="Arial"/>
                 <w:bCs/>
@@ -20272,6 +20301,7 @@
                 <w:szCs w:val="16"/>
               </w:rPr>
             </w:pPr>
+            <w:proofErr w:type="gramStart"/>
             <w:r>
               <w:rPr>
                 <w:rFonts w:ascii="Arial" w:hAnsi="Arial" w:cs="Arial"/>
@@ -20281,6 +20311,7 @@
               </w:rPr>
               <w:t>INT</w:t>
             </w:r>
+            <w:proofErr w:type="gramEnd"/>
           </w:p>
         </w:tc>
         <w:tc>
@@ -20519,7 +20550,7 @@
           </w:tcPr>
           <w:p>
             <w:pPr>
-              <w:pStyle w:val="Koptekst"/>
+              <w:pStyle w:val="Header"/>
               <w:rPr>
                 <w:rFonts w:ascii="Arial" w:hAnsi="Arial" w:cs="Arial"/>
                 <w:bCs/>
@@ -20527,6 +20558,7 @@
                 <w:szCs w:val="16"/>
               </w:rPr>
             </w:pPr>
+            <w:proofErr w:type="gramStart"/>
             <w:r>
               <w:rPr>
                 <w:rFonts w:ascii="Arial" w:hAnsi="Arial" w:cs="Arial"/>
@@ -20536,6 +20568,7 @@
               </w:rPr>
               <w:t>INT</w:t>
             </w:r>
+            <w:proofErr w:type="gramEnd"/>
           </w:p>
         </w:tc>
         <w:tc>
@@ -20770,7 +20803,7 @@
           </w:tcPr>
           <w:p>
             <w:pPr>
-              <w:pStyle w:val="Koptekst"/>
+              <w:pStyle w:val="Header"/>
               <w:rPr>
                 <w:rFonts w:ascii="Arial" w:hAnsi="Arial" w:cs="Arial"/>
                 <w:bCs/>
@@ -20996,7 +21029,7 @@
           </w:tcPr>
           <w:p>
             <w:pPr>
-              <w:pStyle w:val="Koptekst"/>
+              <w:pStyle w:val="Header"/>
               <w:rPr>
                 <w:rFonts w:ascii="Arial" w:hAnsi="Arial" w:cs="Arial"/>
                 <w:bCs/>
@@ -21231,7 +21264,7 @@
           </w:tcPr>
           <w:p>
             <w:pPr>
-              <w:pStyle w:val="Koptekst"/>
+              <w:pStyle w:val="Header"/>
               <w:rPr>
                 <w:rFonts w:ascii="Arial" w:hAnsi="Arial" w:cs="Arial"/>
                 <w:bCs/>
@@ -21473,7 +21506,7 @@
           </w:tcPr>
           <w:p>
             <w:pPr>
-              <w:pStyle w:val="Koptekst"/>
+              <w:pStyle w:val="Header"/>
               <w:rPr>
                 <w:rFonts w:ascii="Arial" w:hAnsi="Arial" w:cs="Arial"/>
                 <w:bCs/>
@@ -21729,7 +21762,7 @@
           </w:tcPr>
           <w:p>
             <w:pPr>
-              <w:pStyle w:val="Koptekst"/>
+              <w:pStyle w:val="Header"/>
               <w:rPr>
                 <w:rFonts w:ascii="Arial" w:hAnsi="Arial" w:cs="Arial"/>
                 <w:bCs/>
@@ -21851,6 +21884,7 @@
                 <w:bCs/>
                 <w:szCs w:val="16"/>
               </w:rPr>
+              <w:lastRenderedPageBreak/>
               <w:t>Retailer_site</w:t>
             </w:r>
             <w:proofErr w:type="spellEnd"/>
@@ -21995,7 +22029,7 @@
           </w:tcPr>
           <w:p>
             <w:pPr>
-              <w:pStyle w:val="Koptekst"/>
+              <w:pStyle w:val="Header"/>
               <w:rPr>
                 <w:rFonts w:ascii="Arial" w:hAnsi="Arial" w:cs="Arial"/>
                 <w:bCs/>
@@ -22003,6 +22037,7 @@
                 <w:szCs w:val="16"/>
               </w:rPr>
             </w:pPr>
+            <w:proofErr w:type="gramStart"/>
             <w:r>
               <w:rPr>
                 <w:rFonts w:ascii="Arial" w:hAnsi="Arial" w:cs="Arial"/>
@@ -22012,6 +22047,7 @@
               </w:rPr>
               <w:t>INT</w:t>
             </w:r>
+            <w:proofErr w:type="gramEnd"/>
           </w:p>
         </w:tc>
         <w:tc>
@@ -22258,7 +22294,7 @@
           </w:tcPr>
           <w:p>
             <w:pPr>
-              <w:pStyle w:val="Koptekst"/>
+              <w:pStyle w:val="Header"/>
               <w:rPr>
                 <w:rFonts w:ascii="Arial" w:hAnsi="Arial" w:cs="Arial"/>
                 <w:bCs/>
@@ -22266,6 +22302,7 @@
                 <w:szCs w:val="16"/>
               </w:rPr>
             </w:pPr>
+            <w:proofErr w:type="gramStart"/>
             <w:r>
               <w:rPr>
                 <w:rFonts w:ascii="Arial" w:hAnsi="Arial" w:cs="Arial"/>
@@ -22275,6 +22312,7 @@
               </w:rPr>
               <w:t>INT</w:t>
             </w:r>
+            <w:proofErr w:type="gramEnd"/>
           </w:p>
         </w:tc>
         <w:tc>
@@ -22509,7 +22547,7 @@
           </w:tcPr>
           <w:p>
             <w:pPr>
-              <w:pStyle w:val="Koptekst"/>
+              <w:pStyle w:val="Header"/>
               <w:rPr>
                 <w:rFonts w:ascii="Arial" w:hAnsi="Arial" w:cs="Arial"/>
                 <w:bCs/>
@@ -22760,7 +22798,7 @@
           </w:tcPr>
           <w:p>
             <w:pPr>
-              <w:pStyle w:val="Koptekst"/>
+              <w:pStyle w:val="Header"/>
               <w:rPr>
                 <w:rFonts w:ascii="Arial" w:hAnsi="Arial" w:cs="Arial"/>
                 <w:bCs/>
@@ -23003,7 +23041,7 @@
           </w:tcPr>
           <w:p>
             <w:pPr>
-              <w:pStyle w:val="Koptekst"/>
+              <w:pStyle w:val="Header"/>
               <w:rPr>
                 <w:rFonts w:ascii="Arial" w:hAnsi="Arial" w:cs="Arial"/>
                 <w:bCs/>
@@ -23246,7 +23284,7 @@
           </w:tcPr>
           <w:p>
             <w:pPr>
-              <w:pStyle w:val="Koptekst"/>
+              <w:pStyle w:val="Header"/>
               <w:rPr>
                 <w:rFonts w:ascii="Arial" w:hAnsi="Arial" w:cs="Arial"/>
                 <w:bCs/>
@@ -23493,7 +23531,7 @@
           </w:tcPr>
           <w:p>
             <w:pPr>
-              <w:pStyle w:val="Koptekst"/>
+              <w:pStyle w:val="Header"/>
               <w:rPr>
                 <w:rFonts w:ascii="Arial" w:hAnsi="Arial" w:cs="Arial"/>
                 <w:bCs/>
@@ -23740,7 +23778,7 @@
           </w:tcPr>
           <w:p>
             <w:pPr>
-              <w:pStyle w:val="Koptekst"/>
+              <w:pStyle w:val="Header"/>
               <w:rPr>
                 <w:rFonts w:ascii="Arial" w:hAnsi="Arial" w:cs="Arial"/>
                 <w:bCs/>
@@ -23748,6 +23786,7 @@
                 <w:szCs w:val="16"/>
               </w:rPr>
             </w:pPr>
+            <w:proofErr w:type="gramStart"/>
             <w:r>
               <w:rPr>
                 <w:rFonts w:ascii="Arial" w:hAnsi="Arial" w:cs="Arial"/>
@@ -23757,6 +23796,7 @@
               </w:rPr>
               <w:t>INT</w:t>
             </w:r>
+            <w:proofErr w:type="gramEnd"/>
           </w:p>
         </w:tc>
         <w:tc>
@@ -24004,7 +24044,7 @@
           </w:tcPr>
           <w:p>
             <w:pPr>
-              <w:pStyle w:val="Koptekst"/>
+              <w:pStyle w:val="Header"/>
               <w:rPr>
                 <w:rFonts w:ascii="Arial" w:hAnsi="Arial" w:cs="Arial"/>
                 <w:bCs/>
@@ -24274,7 +24314,7 @@
           </w:tcPr>
           <w:p>
             <w:pPr>
-              <w:pStyle w:val="Koptekst"/>
+              <w:pStyle w:val="Header"/>
               <w:rPr>
                 <w:rFonts w:ascii="Arial" w:hAnsi="Arial" w:cs="Arial"/>
                 <w:bCs/>
@@ -24282,6 +24322,7 @@
                 <w:szCs w:val="16"/>
               </w:rPr>
             </w:pPr>
+            <w:proofErr w:type="gramStart"/>
             <w:r>
               <w:rPr>
                 <w:rFonts w:ascii="Arial" w:hAnsi="Arial" w:cs="Arial"/>
@@ -24291,6 +24332,7 @@
               </w:rPr>
               <w:t>INT</w:t>
             </w:r>
+            <w:proofErr w:type="gramEnd"/>
           </w:p>
         </w:tc>
         <w:tc>
@@ -24535,7 +24577,7 @@
           </w:tcPr>
           <w:p>
             <w:pPr>
-              <w:pStyle w:val="Koptekst"/>
+              <w:pStyle w:val="Header"/>
               <w:rPr>
                 <w:rFonts w:ascii="Arial" w:hAnsi="Arial" w:cs="Arial"/>
                 <w:bCs/>
@@ -24789,7 +24831,7 @@
           </w:tcPr>
           <w:p>
             <w:pPr>
-              <w:pStyle w:val="Koptekst"/>
+              <w:pStyle w:val="Header"/>
               <w:rPr>
                 <w:rFonts w:ascii="Arial" w:hAnsi="Arial" w:cs="Arial"/>
                 <w:bCs/>
@@ -24797,6 +24839,7 @@
                 <w:szCs w:val="16"/>
               </w:rPr>
             </w:pPr>
+            <w:proofErr w:type="gramStart"/>
             <w:r>
               <w:rPr>
                 <w:rFonts w:ascii="Arial" w:hAnsi="Arial" w:cs="Arial"/>
@@ -24806,6 +24849,7 @@
               </w:rPr>
               <w:t>INT</w:t>
             </w:r>
+            <w:proofErr w:type="gramEnd"/>
           </w:p>
         </w:tc>
         <w:tc>
@@ -25051,7 +25095,7 @@
           </w:tcPr>
           <w:p>
             <w:pPr>
-              <w:pStyle w:val="Koptekst"/>
+              <w:pStyle w:val="Header"/>
               <w:rPr>
                 <w:rFonts w:ascii="Arial" w:hAnsi="Arial" w:cs="Arial"/>
                 <w:bCs/>
@@ -25059,6 +25103,7 @@
                 <w:szCs w:val="16"/>
               </w:rPr>
             </w:pPr>
+            <w:proofErr w:type="gramStart"/>
             <w:r>
               <w:rPr>
                 <w:rFonts w:ascii="Arial" w:hAnsi="Arial" w:cs="Arial"/>
@@ -25068,6 +25113,7 @@
               </w:rPr>
               <w:t>INT</w:t>
             </w:r>
+            <w:proofErr w:type="gramEnd"/>
           </w:p>
         </w:tc>
         <w:tc>
@@ -25312,7 +25358,7 @@
           </w:tcPr>
           <w:p>
             <w:pPr>
-              <w:pStyle w:val="Koptekst"/>
+              <w:pStyle w:val="Header"/>
               <w:rPr>
                 <w:rFonts w:ascii="Arial" w:hAnsi="Arial" w:cs="Arial"/>
                 <w:bCs/>
@@ -25566,7 +25612,7 @@
           </w:tcPr>
           <w:p>
             <w:pPr>
-              <w:pStyle w:val="Koptekst"/>
+              <w:pStyle w:val="Header"/>
               <w:rPr>
                 <w:rFonts w:ascii="Arial" w:hAnsi="Arial" w:cs="Arial"/>
                 <w:bCs/>
@@ -25574,6 +25620,7 @@
                 <w:szCs w:val="16"/>
               </w:rPr>
             </w:pPr>
+            <w:proofErr w:type="gramStart"/>
             <w:r>
               <w:rPr>
                 <w:rFonts w:ascii="Arial" w:hAnsi="Arial" w:cs="Arial"/>
@@ -25583,6 +25630,7 @@
               </w:rPr>
               <w:t>INT</w:t>
             </w:r>
+            <w:proofErr w:type="gramEnd"/>
           </w:p>
         </w:tc>
         <w:tc>
@@ -25830,7 +25878,7 @@
           </w:tcPr>
           <w:p>
             <w:pPr>
-              <w:pStyle w:val="Koptekst"/>
+              <w:pStyle w:val="Header"/>
               <w:rPr>
                 <w:rFonts w:ascii="Arial" w:hAnsi="Arial" w:cs="Arial"/>
                 <w:bCs/>
@@ -25838,6 +25886,7 @@
                 <w:szCs w:val="16"/>
               </w:rPr>
             </w:pPr>
+            <w:proofErr w:type="gramStart"/>
             <w:r>
               <w:rPr>
                 <w:rFonts w:ascii="Arial" w:hAnsi="Arial" w:cs="Arial"/>
@@ -25847,6 +25896,7 @@
               </w:rPr>
               <w:t>INT</w:t>
             </w:r>
+            <w:proofErr w:type="gramEnd"/>
           </w:p>
         </w:tc>
         <w:tc>
@@ -26089,7 +26139,7 @@
           </w:tcPr>
           <w:p>
             <w:pPr>
-              <w:pStyle w:val="Koptekst"/>
+              <w:pStyle w:val="Header"/>
               <w:rPr>
                 <w:rFonts w:ascii="Arial" w:hAnsi="Arial" w:cs="Arial"/>
                 <w:bCs/>
@@ -26340,7 +26390,7 @@
           </w:tcPr>
           <w:p>
             <w:pPr>
-              <w:pStyle w:val="Koptekst"/>
+              <w:pStyle w:val="Header"/>
               <w:rPr>
                 <w:rFonts w:ascii="Arial" w:hAnsi="Arial" w:cs="Arial"/>
                 <w:bCs/>
@@ -26583,7 +26633,7 @@
           </w:tcPr>
           <w:p>
             <w:pPr>
-              <w:pStyle w:val="Koptekst"/>
+              <w:pStyle w:val="Header"/>
               <w:rPr>
                 <w:rFonts w:ascii="Arial" w:hAnsi="Arial" w:cs="Arial"/>
                 <w:bCs/>
@@ -26826,7 +26876,7 @@
           </w:tcPr>
           <w:p>
             <w:pPr>
-              <w:pStyle w:val="Koptekst"/>
+              <w:pStyle w:val="Header"/>
               <w:rPr>
                 <w:rFonts w:ascii="Arial" w:hAnsi="Arial" w:cs="Arial"/>
                 <w:bCs/>
@@ -27073,7 +27123,7 @@
           </w:tcPr>
           <w:p>
             <w:pPr>
-              <w:pStyle w:val="Koptekst"/>
+              <w:pStyle w:val="Header"/>
               <w:rPr>
                 <w:rFonts w:ascii="Arial" w:hAnsi="Arial" w:cs="Arial"/>
                 <w:bCs/>
@@ -27318,7 +27368,7 @@
           </w:tcPr>
           <w:p>
             <w:pPr>
-              <w:pStyle w:val="Koptekst"/>
+              <w:pStyle w:val="Header"/>
               <w:rPr>
                 <w:rFonts w:ascii="Arial" w:hAnsi="Arial" w:cs="Arial"/>
                 <w:bCs/>
@@ -27326,6 +27376,7 @@
                 <w:szCs w:val="16"/>
               </w:rPr>
             </w:pPr>
+            <w:proofErr w:type="gramStart"/>
             <w:r>
               <w:rPr>
                 <w:rFonts w:ascii="Arial" w:hAnsi="Arial" w:cs="Arial"/>
@@ -27335,6 +27386,7 @@
               </w:rPr>
               <w:t>INT</w:t>
             </w:r>
+            <w:proofErr w:type="gramEnd"/>
           </w:p>
         </w:tc>
         <w:tc>
@@ -27574,7 +27626,7 @@
           </w:tcPr>
           <w:p>
             <w:pPr>
-              <w:pStyle w:val="Koptekst"/>
+              <w:pStyle w:val="Header"/>
               <w:rPr>
                 <w:rFonts w:ascii="Arial" w:hAnsi="Arial" w:cs="Arial"/>
                 <w:bCs/>
@@ -27582,6 +27634,7 @@
                 <w:szCs w:val="16"/>
               </w:rPr>
             </w:pPr>
+            <w:proofErr w:type="gramStart"/>
             <w:r>
               <w:rPr>
                 <w:rFonts w:ascii="Arial" w:hAnsi="Arial" w:cs="Arial"/>
@@ -27591,6 +27644,7 @@
               </w:rPr>
               <w:t>INT</w:t>
             </w:r>
+            <w:proofErr w:type="gramEnd"/>
           </w:p>
         </w:tc>
         <w:tc>
@@ -27832,7 +27886,7 @@
           </w:tcPr>
           <w:p>
             <w:pPr>
-              <w:pStyle w:val="Koptekst"/>
+              <w:pStyle w:val="Header"/>
               <w:rPr>
                 <w:rFonts w:ascii="Arial" w:hAnsi="Arial" w:cs="Arial"/>
                 <w:bCs/>
@@ -27840,6 +27894,7 @@
                 <w:szCs w:val="16"/>
               </w:rPr>
             </w:pPr>
+            <w:proofErr w:type="gramStart"/>
             <w:r>
               <w:rPr>
                 <w:rFonts w:ascii="Arial" w:hAnsi="Arial" w:cs="Arial"/>
@@ -27849,6 +27904,7 @@
               </w:rPr>
               <w:t>INT</w:t>
             </w:r>
+            <w:proofErr w:type="gramEnd"/>
           </w:p>
         </w:tc>
         <w:tc>
@@ -28093,7 +28149,7 @@
           </w:tcPr>
           <w:p>
             <w:pPr>
-              <w:pStyle w:val="Koptekst"/>
+              <w:pStyle w:val="Header"/>
               <w:rPr>
                 <w:rFonts w:ascii="Arial" w:hAnsi="Arial" w:cs="Arial"/>
                 <w:bCs/>
@@ -28338,7 +28394,7 @@
           </w:tcPr>
           <w:p>
             <w:pPr>
-              <w:pStyle w:val="Koptekst"/>
+              <w:pStyle w:val="Header"/>
               <w:rPr>
                 <w:rFonts w:ascii="Arial" w:hAnsi="Arial" w:cs="Arial"/>
                 <w:bCs/>
@@ -28583,7 +28639,7 @@
           </w:tcPr>
           <w:p>
             <w:pPr>
-              <w:pStyle w:val="Koptekst"/>
+              <w:pStyle w:val="Header"/>
               <w:rPr>
                 <w:rFonts w:ascii="Arial" w:hAnsi="Arial" w:cs="Arial"/>
                 <w:bCs/>
@@ -28824,7 +28880,7 @@
           </w:tcPr>
           <w:p>
             <w:pPr>
-              <w:pStyle w:val="Koptekst"/>
+              <w:pStyle w:val="Header"/>
               <w:rPr>
                 <w:rFonts w:ascii="Arial" w:hAnsi="Arial" w:cs="Arial"/>
                 <w:bCs/>
@@ -29065,7 +29121,7 @@
           </w:tcPr>
           <w:p>
             <w:pPr>
-              <w:pStyle w:val="Koptekst"/>
+              <w:pStyle w:val="Header"/>
               <w:rPr>
                 <w:rFonts w:ascii="Arial" w:hAnsi="Arial" w:cs="Arial"/>
                 <w:bCs/>
@@ -29306,7 +29362,7 @@
           </w:tcPr>
           <w:p>
             <w:pPr>
-              <w:pStyle w:val="Koptekst"/>
+              <w:pStyle w:val="Header"/>
               <w:rPr>
                 <w:rFonts w:ascii="Arial" w:hAnsi="Arial" w:cs="Arial"/>
                 <w:bCs/>
@@ -29547,7 +29603,7 @@
           </w:tcPr>
           <w:p>
             <w:pPr>
-              <w:pStyle w:val="Koptekst"/>
+              <w:pStyle w:val="Header"/>
               <w:rPr>
                 <w:rFonts w:ascii="Arial" w:hAnsi="Arial" w:cs="Arial"/>
                 <w:bCs/>
@@ -29792,7 +29848,7 @@
           </w:tcPr>
           <w:p>
             <w:pPr>
-              <w:pStyle w:val="Koptekst"/>
+              <w:pStyle w:val="Header"/>
               <w:rPr>
                 <w:rFonts w:ascii="Arial" w:hAnsi="Arial" w:cs="Arial"/>
                 <w:bCs/>
@@ -30033,7 +30089,7 @@
           </w:tcPr>
           <w:p>
             <w:pPr>
-              <w:pStyle w:val="Koptekst"/>
+              <w:pStyle w:val="Header"/>
               <w:rPr>
                 <w:rFonts w:ascii="Arial" w:hAnsi="Arial" w:cs="Arial"/>
                 <w:bCs/>
@@ -30274,7 +30330,7 @@
           </w:tcPr>
           <w:p>
             <w:pPr>
-              <w:pStyle w:val="Koptekst"/>
+              <w:pStyle w:val="Header"/>
               <w:rPr>
                 <w:rFonts w:ascii="Arial" w:hAnsi="Arial" w:cs="Arial"/>
                 <w:bCs/>
@@ -30282,6 +30338,7 @@
                 <w:szCs w:val="16"/>
               </w:rPr>
             </w:pPr>
+            <w:proofErr w:type="gramStart"/>
             <w:r>
               <w:rPr>
                 <w:rFonts w:ascii="Arial" w:hAnsi="Arial" w:cs="Arial"/>
@@ -30291,6 +30348,7 @@
               </w:rPr>
               <w:t>INT</w:t>
             </w:r>
+            <w:proofErr w:type="gramEnd"/>
           </w:p>
         </w:tc>
         <w:tc>
@@ -30520,7 +30578,7 @@
           </w:tcPr>
           <w:p>
             <w:pPr>
-              <w:pStyle w:val="Koptekst"/>
+              <w:pStyle w:val="Header"/>
               <w:rPr>
                 <w:rFonts w:ascii="Arial" w:hAnsi="Arial" w:cs="Arial"/>
                 <w:bCs/>
@@ -30528,6 +30586,7 @@
                 <w:szCs w:val="16"/>
               </w:rPr>
             </w:pPr>
+            <w:proofErr w:type="gramStart"/>
             <w:r>
               <w:rPr>
                 <w:rFonts w:ascii="Arial" w:hAnsi="Arial" w:cs="Arial"/>
@@ -30537,6 +30596,7 @@
               </w:rPr>
               <w:t>INT</w:t>
             </w:r>
+            <w:proofErr w:type="gramEnd"/>
           </w:p>
         </w:tc>
         <w:tc>
@@ -30756,7 +30816,7 @@
           </w:tcPr>
           <w:p>
             <w:pPr>
-              <w:pStyle w:val="Koptekst"/>
+              <w:pStyle w:val="Header"/>
               <w:rPr>
                 <w:rFonts w:ascii="Arial" w:hAnsi="Arial" w:cs="Arial"/>
                 <w:bCs/>
@@ -31008,7 +31068,7 @@
           </w:tcPr>
           <w:p>
             <w:pPr>
-              <w:pStyle w:val="Koptekst"/>
+              <w:pStyle w:val="Header"/>
               <w:rPr>
                 <w:rFonts w:ascii="Arial" w:hAnsi="Arial" w:cs="Arial"/>
                 <w:bCs/>
@@ -31253,7 +31313,7 @@
           </w:tcPr>
           <w:p>
             <w:pPr>
-              <w:pStyle w:val="Koptekst"/>
+              <w:pStyle w:val="Header"/>
               <w:rPr>
                 <w:rFonts w:ascii="Arial" w:hAnsi="Arial" w:cs="Arial"/>
                 <w:bCs/>
@@ -31499,7 +31559,7 @@
           </w:tcPr>
           <w:p>
             <w:pPr>
-              <w:pStyle w:val="Koptekst"/>
+              <w:pStyle w:val="Header"/>
               <w:rPr>
                 <w:rFonts w:ascii="Arial" w:hAnsi="Arial" w:cs="Arial"/>
                 <w:bCs/>
@@ -31777,7 +31837,7 @@
           </w:tcPr>
           <w:p>
             <w:pPr>
-              <w:pStyle w:val="Koptekst"/>
+              <w:pStyle w:val="Header"/>
               <w:rPr>
                 <w:rFonts w:ascii="Arial" w:hAnsi="Arial" w:cs="Arial"/>
                 <w:bCs/>
@@ -31785,6 +31845,7 @@
                 <w:szCs w:val="16"/>
               </w:rPr>
             </w:pPr>
+            <w:proofErr w:type="gramStart"/>
             <w:r>
               <w:rPr>
                 <w:rFonts w:ascii="Arial" w:hAnsi="Arial" w:cs="Arial"/>
@@ -31794,6 +31855,7 @@
               </w:rPr>
               <w:t>INT</w:t>
             </w:r>
+            <w:proofErr w:type="gramEnd"/>
           </w:p>
         </w:tc>
         <w:tc>
@@ -32020,7 +32082,7 @@
           </w:tcPr>
           <w:p>
             <w:pPr>
-              <w:pStyle w:val="Koptekst"/>
+              <w:pStyle w:val="Header"/>
               <w:rPr>
                 <w:rFonts w:ascii="Arial" w:hAnsi="Arial" w:cs="Arial"/>
                 <w:bCs/>
@@ -32028,6 +32090,7 @@
                 <w:szCs w:val="16"/>
               </w:rPr>
             </w:pPr>
+            <w:proofErr w:type="gramStart"/>
             <w:r>
               <w:rPr>
                 <w:rFonts w:ascii="Arial" w:hAnsi="Arial" w:cs="Arial"/>
@@ -32037,6 +32100,7 @@
               </w:rPr>
               <w:t>INT</w:t>
             </w:r>
+            <w:proofErr w:type="gramEnd"/>
           </w:p>
         </w:tc>
         <w:tc>
@@ -32265,7 +32329,7 @@
           </w:tcPr>
           <w:p>
             <w:pPr>
-              <w:pStyle w:val="Koptekst"/>
+              <w:pStyle w:val="Header"/>
               <w:rPr>
                 <w:rFonts w:ascii="Arial" w:hAnsi="Arial" w:cs="Arial"/>
                 <w:bCs/>
@@ -32534,7 +32598,7 @@
           </w:tcPr>
           <w:p>
             <w:pPr>
-              <w:pStyle w:val="Koptekst"/>
+              <w:pStyle w:val="Header"/>
               <w:rPr>
                 <w:rFonts w:ascii="Arial" w:hAnsi="Arial" w:cs="Arial"/>
                 <w:bCs/>
@@ -32769,7 +32833,7 @@
           </w:tcPr>
           <w:p>
             <w:pPr>
-              <w:pStyle w:val="Koptekst"/>
+              <w:pStyle w:val="Header"/>
               <w:rPr>
                 <w:rFonts w:ascii="Arial" w:hAnsi="Arial" w:cs="Arial"/>
                 <w:bCs/>
@@ -32777,6 +32841,7 @@
                 <w:szCs w:val="16"/>
               </w:rPr>
             </w:pPr>
+            <w:proofErr w:type="gramStart"/>
             <w:r>
               <w:rPr>
                 <w:rFonts w:ascii="Arial" w:hAnsi="Arial" w:cs="Arial"/>
@@ -32786,6 +32851,7 @@
               </w:rPr>
               <w:t>INT</w:t>
             </w:r>
+            <w:proofErr w:type="gramEnd"/>
           </w:p>
         </w:tc>
         <w:tc>
@@ -33014,7 +33080,7 @@
           </w:tcPr>
           <w:p>
             <w:pPr>
-              <w:pStyle w:val="Koptekst"/>
+              <w:pStyle w:val="Header"/>
               <w:rPr>
                 <w:rFonts w:ascii="Arial" w:hAnsi="Arial" w:cs="Arial"/>
                 <w:bCs/>
@@ -33263,7 +33329,7 @@
           </w:tcPr>
           <w:p>
             <w:pPr>
-              <w:pStyle w:val="Koptekst"/>
+              <w:pStyle w:val="Header"/>
               <w:rPr>
                 <w:rFonts w:ascii="Arial" w:hAnsi="Arial" w:cs="Arial"/>
                 <w:bCs/>
@@ -33534,7 +33600,7 @@
           </w:tcPr>
           <w:p>
             <w:pPr>
-              <w:pStyle w:val="Koptekst"/>
+              <w:pStyle w:val="Header"/>
               <w:rPr>
                 <w:rFonts w:ascii="Arial" w:hAnsi="Arial" w:cs="Arial"/>
                 <w:bCs/>
@@ -33769,7 +33835,7 @@
           </w:tcPr>
           <w:p>
             <w:pPr>
-              <w:pStyle w:val="Koptekst"/>
+              <w:pStyle w:val="Header"/>
               <w:rPr>
                 <w:rFonts w:ascii="Arial" w:hAnsi="Arial" w:cs="Arial"/>
                 <w:bCs/>
@@ -34030,7 +34096,7 @@
           </w:tcPr>
           <w:p>
             <w:pPr>
-              <w:pStyle w:val="Koptekst"/>
+              <w:pStyle w:val="Header"/>
               <w:rPr>
                 <w:rFonts w:ascii="Arial" w:hAnsi="Arial" w:cs="Arial"/>
                 <w:bCs/>
@@ -34257,7 +34323,7 @@
           </w:tcPr>
           <w:p>
             <w:pPr>
-              <w:pStyle w:val="Koptekst"/>
+              <w:pStyle w:val="Header"/>
               <w:rPr>
                 <w:rFonts w:ascii="Arial" w:hAnsi="Arial" w:cs="Arial"/>
                 <w:bCs/>
@@ -34518,7 +34584,7 @@
           </w:tcPr>
           <w:p>
             <w:pPr>
-              <w:pStyle w:val="Koptekst"/>
+              <w:pStyle w:val="Header"/>
               <w:rPr>
                 <w:rFonts w:ascii="Arial" w:hAnsi="Arial" w:cs="Arial"/>
                 <w:bCs/>
@@ -34781,7 +34847,7 @@
           </w:tcPr>
           <w:p>
             <w:pPr>
-              <w:pStyle w:val="Koptekst"/>
+              <w:pStyle w:val="Header"/>
               <w:rPr>
                 <w:rFonts w:ascii="Arial" w:hAnsi="Arial" w:cs="Arial"/>
                 <w:bCs/>
@@ -35043,7 +35109,7 @@
           </w:tcPr>
           <w:p>
             <w:pPr>
-              <w:pStyle w:val="Koptekst"/>
+              <w:pStyle w:val="Header"/>
               <w:rPr>
                 <w:rFonts w:ascii="Arial" w:hAnsi="Arial" w:cs="Arial"/>
                 <w:bCs/>
@@ -35152,7 +35218,7 @@
     </w:p>
     <w:p>
       <w:pPr>
-        <w:pStyle w:val="Kop1"/>
+        <w:pStyle w:val="Heading1"/>
         <w:spacing w:before="240" w:after="0" w:line="259" w:lineRule="auto"/>
         <w:contextualSpacing w:val="0"/>
       </w:pPr>
@@ -35207,7 +35273,7 @@
     <w:p/>
     <w:p>
       <w:pPr>
-        <w:pStyle w:val="Kop1"/>
+        <w:pStyle w:val="Heading1"/>
         <w:spacing w:before="240" w:after="0" w:line="259" w:lineRule="auto"/>
         <w:contextualSpacing w:val="0"/>
         <w:rPr>
@@ -35230,7 +35296,7 @@
     </w:p>
     <w:p>
       <w:pPr>
-        <w:pStyle w:val="Lijstalinea"/>
+        <w:pStyle w:val="ListParagraph"/>
         <w:numPr>
           <w:ilvl w:val="0"/>
           <w:numId w:val="18"/>
@@ -35243,7 +35309,7 @@
     </w:p>
     <w:p>
       <w:pPr>
-        <w:pStyle w:val="Lijstalinea"/>
+        <w:pStyle w:val="ListParagraph"/>
         <w:numPr>
           <w:ilvl w:val="0"/>
           <w:numId w:val="18"/>
@@ -35267,7 +35333,7 @@
     </w:p>
     <w:p>
       <w:pPr>
-        <w:pStyle w:val="Lijstalinea"/>
+        <w:pStyle w:val="ListParagraph"/>
         <w:numPr>
           <w:ilvl w:val="0"/>
           <w:numId w:val="18"/>
@@ -35293,7 +35359,7 @@
     </w:p>
     <w:p>
       <w:pPr>
-        <w:pStyle w:val="Lijstalinea"/>
+        <w:pStyle w:val="ListParagraph"/>
         <w:numPr>
           <w:ilvl w:val="0"/>
           <w:numId w:val="18"/>
@@ -35311,7 +35377,7 @@
     </w:p>
     <w:p>
       <w:pPr>
-        <w:pStyle w:val="Lijstalinea"/>
+        <w:pStyle w:val="ListParagraph"/>
         <w:numPr>
           <w:ilvl w:val="0"/>
           <w:numId w:val="18"/>
@@ -35337,7 +35403,7 @@
 </file>
 
 <file path=word/endnotes.xml><?xml version="1.0" encoding="utf-8"?>
-<w:endnotes xmlns:wpc="http://schemas.microsoft.com/office/word/2010/wordprocessingCanvas" xmlns:cx="http://schemas.microsoft.com/office/drawing/2014/chartex" xmlns:cx1="http://schemas.microsoft.com/office/drawing/2015/9/8/chartex" xmlns:cx2="http://schemas.microsoft.com/office/drawing/2015/10/21/chartex" xmlns:cx3="http://schemas.microsoft.com/office/drawing/2016/5/9/chartex" xmlns:cx4="http://schemas.microsoft.com/office/drawing/2016/5/10/chartex" xmlns:cx5="http://schemas.microsoft.com/office/drawing/2016/5/11/chartex" xmlns:cx6="http://schemas.microsoft.com/office/drawing/2016/5/12/chartex" xmlns:cx7="http://schemas.microsoft.com/office/drawing/2016/5/13/chartex" xmlns:cx8="http://schemas.microsoft.com/office/drawing/2016/5/14/chartex" xmlns:mc="http://schemas.openxmlformats.org/markup-compatibility/2006" xmlns:aink="http://schemas.microsoft.com/office/drawing/2016/ink" xmlns:am3d="http://schemas.microsoft.com/office/drawing/2017/model3d" xmlns:o="urn:schemas-microsoft-com:office:office" xmlns:r="http://schemas.openxmlformats.org/officeDocument/2006/relationships" xmlns:m="http://schemas.openxmlformats.org/officeDocument/2006/math" xmlns:v="urn:schemas-microsoft-com:vml" xmlns:wp14="http://schemas.microsoft.com/office/word/2010/wordprocessingDrawing" xmlns:wp="http://schemas.openxmlformats.org/drawingml/2006/wordprocessingDrawing" xmlns:w10="urn:schemas-microsoft-com:office:word" xmlns:w="http://schemas.openxmlformats.org/wordprocessingml/2006/main" xmlns:w14="http://schemas.microsoft.com/office/word/2010/wordml" xmlns:w15="http://schemas.microsoft.com/office/word/2012/wordml" xmlns:w16cid="http://schemas.microsoft.com/office/word/2016/wordml/cid" xmlns:w16se="http://schemas.microsoft.com/office/word/2015/wordml/symex" xmlns:wpg="http://schemas.microsoft.com/office/word/2010/wordprocessingGroup" xmlns:wpi="http://schemas.microsoft.com/office/word/2010/wordprocessingInk" xmlns:wne="http://schemas.microsoft.com/office/word/2006/wordml" xmlns:wps="http://schemas.microsoft.com/office/word/2010/wordprocessingShape" mc:Ignorable="w14 w15 w16se w16cid wp14">
+<w:endnotes xmlns:wpc="http://schemas.microsoft.com/office/word/2010/wordprocessingCanvas" xmlns:mc="http://schemas.openxmlformats.org/markup-compatibility/2006" xmlns:o="urn:schemas-microsoft-com:office:office" xmlns:r="http://schemas.openxmlformats.org/officeDocument/2006/relationships" xmlns:m="http://schemas.openxmlformats.org/officeDocument/2006/math" xmlns:v="urn:schemas-microsoft-com:vml" xmlns:wp14="http://schemas.microsoft.com/office/word/2010/wordprocessingDrawing" xmlns:wp="http://schemas.openxmlformats.org/drawingml/2006/wordprocessingDrawing" xmlns:w10="urn:schemas-microsoft-com:office:word" xmlns:w="http://schemas.openxmlformats.org/wordprocessingml/2006/main" xmlns:w14="http://schemas.microsoft.com/office/word/2010/wordml" xmlns:w15="http://schemas.microsoft.com/office/word/2012/wordml" xmlns:wpg="http://schemas.microsoft.com/office/word/2010/wordprocessingGroup" xmlns:wpi="http://schemas.microsoft.com/office/word/2010/wordprocessingInk" xmlns:wne="http://schemas.microsoft.com/office/word/2006/wordml" xmlns:wps="http://schemas.microsoft.com/office/word/2010/wordprocessingShape" mc:Ignorable="w14 w15 wp14">
   <w:endnote w:type="separator" w:id="-1">
     <w:p>
       <w:pPr>
@@ -35362,7 +35428,7 @@
 </file>
 
 <file path=word/footer1.xml><?xml version="1.0" encoding="utf-8"?>
-<w:ftr xmlns:wpc="http://schemas.microsoft.com/office/word/2010/wordprocessingCanvas" xmlns:cx="http://schemas.microsoft.com/office/drawing/2014/chartex" xmlns:cx1="http://schemas.microsoft.com/office/drawing/2015/9/8/chartex" xmlns:cx2="http://schemas.microsoft.com/office/drawing/2015/10/21/chartex" xmlns:cx3="http://schemas.microsoft.com/office/drawing/2016/5/9/chartex" xmlns:cx4="http://schemas.microsoft.com/office/drawing/2016/5/10/chartex" xmlns:cx5="http://schemas.microsoft.com/office/drawing/2016/5/11/chartex" xmlns:cx6="http://schemas.microsoft.com/office/drawing/2016/5/12/chartex" xmlns:cx7="http://schemas.microsoft.com/office/drawing/2016/5/13/chartex" xmlns:cx8="http://schemas.microsoft.com/office/drawing/2016/5/14/chartex" xmlns:mc="http://schemas.openxmlformats.org/markup-compatibility/2006" xmlns:aink="http://schemas.microsoft.com/office/drawing/2016/ink" xmlns:am3d="http://schemas.microsoft.com/office/drawing/2017/model3d" xmlns:o="urn:schemas-microsoft-com:office:office" xmlns:r="http://schemas.openxmlformats.org/officeDocument/2006/relationships" xmlns:m="http://schemas.openxmlformats.org/officeDocument/2006/math" xmlns:v="urn:schemas-microsoft-com:vml" xmlns:wp14="http://schemas.microsoft.com/office/word/2010/wordprocessingDrawing" xmlns:wp="http://schemas.openxmlformats.org/drawingml/2006/wordprocessingDrawing" xmlns:w10="urn:schemas-microsoft-com:office:word" xmlns:w="http://schemas.openxmlformats.org/wordprocessingml/2006/main" xmlns:w14="http://schemas.microsoft.com/office/word/2010/wordml" xmlns:w15="http://schemas.microsoft.com/office/word/2012/wordml" xmlns:w16cid="http://schemas.microsoft.com/office/word/2016/wordml/cid" xmlns:w16se="http://schemas.microsoft.com/office/word/2015/wordml/symex" xmlns:wpg="http://schemas.microsoft.com/office/word/2010/wordprocessingGroup" xmlns:wpi="http://schemas.microsoft.com/office/word/2010/wordprocessingInk" xmlns:wne="http://schemas.microsoft.com/office/word/2006/wordml" xmlns:wps="http://schemas.microsoft.com/office/word/2010/wordprocessingShape" mc:Ignorable="w14 w15 w16se w16cid wp14">
+<w:ftr xmlns:wpc="http://schemas.microsoft.com/office/word/2010/wordprocessingCanvas" xmlns:mc="http://schemas.openxmlformats.org/markup-compatibility/2006" xmlns:o="urn:schemas-microsoft-com:office:office" xmlns:r="http://schemas.openxmlformats.org/officeDocument/2006/relationships" xmlns:m="http://schemas.openxmlformats.org/officeDocument/2006/math" xmlns:v="urn:schemas-microsoft-com:vml" xmlns:wp14="http://schemas.microsoft.com/office/word/2010/wordprocessingDrawing" xmlns:wp="http://schemas.openxmlformats.org/drawingml/2006/wordprocessingDrawing" xmlns:w10="urn:schemas-microsoft-com:office:word" xmlns:w="http://schemas.openxmlformats.org/wordprocessingml/2006/main" xmlns:w14="http://schemas.microsoft.com/office/word/2010/wordml" xmlns:w15="http://schemas.microsoft.com/office/word/2012/wordml" xmlns:wpg="http://schemas.microsoft.com/office/word/2010/wordprocessingGroup" xmlns:wpi="http://schemas.microsoft.com/office/word/2010/wordprocessingInk" xmlns:wne="http://schemas.microsoft.com/office/word/2006/wordml" xmlns:wps="http://schemas.microsoft.com/office/word/2010/wordprocessingShape" mc:Ignorable="w14 w15 wp14">
   <w:sdt>
     <w:sdtPr>
       <w:id w:val="-648288525"/>
@@ -35371,10 +35437,11 @@
         <w:docPartUnique/>
       </w:docPartObj>
     </w:sdtPr>
+    <w:sdtEndPr/>
     <w:sdtContent>
       <w:p>
         <w:pPr>
-          <w:pStyle w:val="Voettekst"/>
+          <w:pStyle w:val="Footer"/>
         </w:pPr>
         <w:r>
           <w:fldChar w:fldCharType="begin"/>
@@ -35389,7 +35456,7 @@
           <w:rPr>
             <w:noProof/>
           </w:rPr>
-          <w:t>15</w:t>
+          <w:t>20</w:t>
         </w:r>
         <w:r>
           <w:fldChar w:fldCharType="end"/>
@@ -35399,17 +35466,17 @@
   </w:sdt>
   <w:p>
     <w:pPr>
-      <w:pStyle w:val="Voettekst"/>
+      <w:pStyle w:val="Footer"/>
     </w:pPr>
   </w:p>
 </w:ftr>
 </file>
 
 <file path=word/footer2.xml><?xml version="1.0" encoding="utf-8"?>
-<w:ftr xmlns:wpc="http://schemas.microsoft.com/office/word/2010/wordprocessingCanvas" xmlns:cx="http://schemas.microsoft.com/office/drawing/2014/chartex" xmlns:cx1="http://schemas.microsoft.com/office/drawing/2015/9/8/chartex" xmlns:cx2="http://schemas.microsoft.com/office/drawing/2015/10/21/chartex" xmlns:cx3="http://schemas.microsoft.com/office/drawing/2016/5/9/chartex" xmlns:cx4="http://schemas.microsoft.com/office/drawing/2016/5/10/chartex" xmlns:cx5="http://schemas.microsoft.com/office/drawing/2016/5/11/chartex" xmlns:cx6="http://schemas.microsoft.com/office/drawing/2016/5/12/chartex" xmlns:cx7="http://schemas.microsoft.com/office/drawing/2016/5/13/chartex" xmlns:cx8="http://schemas.microsoft.com/office/drawing/2016/5/14/chartex" xmlns:mc="http://schemas.openxmlformats.org/markup-compatibility/2006" xmlns:aink="http://schemas.microsoft.com/office/drawing/2016/ink" xmlns:am3d="http://schemas.microsoft.com/office/drawing/2017/model3d" xmlns:o="urn:schemas-microsoft-com:office:office" xmlns:r="http://schemas.openxmlformats.org/officeDocument/2006/relationships" xmlns:m="http://schemas.openxmlformats.org/officeDocument/2006/math" xmlns:v="urn:schemas-microsoft-com:vml" xmlns:wp14="http://schemas.microsoft.com/office/word/2010/wordprocessingDrawing" xmlns:wp="http://schemas.openxmlformats.org/drawingml/2006/wordprocessingDrawing" xmlns:w10="urn:schemas-microsoft-com:office:word" xmlns:w="http://schemas.openxmlformats.org/wordprocessingml/2006/main" xmlns:w14="http://schemas.microsoft.com/office/word/2010/wordml" xmlns:w15="http://schemas.microsoft.com/office/word/2012/wordml" xmlns:w16cid="http://schemas.microsoft.com/office/word/2016/wordml/cid" xmlns:w16se="http://schemas.microsoft.com/office/word/2015/wordml/symex" xmlns:wpg="http://schemas.microsoft.com/office/word/2010/wordprocessingGroup" xmlns:wpi="http://schemas.microsoft.com/office/word/2010/wordprocessingInk" xmlns:wne="http://schemas.microsoft.com/office/word/2006/wordml" xmlns:wps="http://schemas.microsoft.com/office/word/2010/wordprocessingShape" mc:Ignorable="w14 w15 w16se w16cid wp14">
+<w:ftr xmlns:wpc="http://schemas.microsoft.com/office/word/2010/wordprocessingCanvas" xmlns:mc="http://schemas.openxmlformats.org/markup-compatibility/2006" xmlns:o="urn:schemas-microsoft-com:office:office" xmlns:r="http://schemas.openxmlformats.org/officeDocument/2006/relationships" xmlns:m="http://schemas.openxmlformats.org/officeDocument/2006/math" xmlns:v="urn:schemas-microsoft-com:vml" xmlns:wp14="http://schemas.microsoft.com/office/word/2010/wordprocessingDrawing" xmlns:wp="http://schemas.openxmlformats.org/drawingml/2006/wordprocessingDrawing" xmlns:w10="urn:schemas-microsoft-com:office:word" xmlns:w="http://schemas.openxmlformats.org/wordprocessingml/2006/main" xmlns:w14="http://schemas.microsoft.com/office/word/2010/wordml" xmlns:w15="http://schemas.microsoft.com/office/word/2012/wordml" xmlns:wpg="http://schemas.microsoft.com/office/word/2010/wordprocessingGroup" xmlns:wpi="http://schemas.microsoft.com/office/word/2010/wordprocessingInk" xmlns:wne="http://schemas.microsoft.com/office/word/2006/wordml" xmlns:wps="http://schemas.microsoft.com/office/word/2010/wordprocessingShape" mc:Ignorable="w14 w15 wp14">
   <w:p>
     <w:pPr>
-      <w:pStyle w:val="Voettekst"/>
+      <w:pStyle w:val="Footer"/>
       <w:jc w:val="left"/>
     </w:pPr>
   </w:p>
@@ -35417,10 +35484,10 @@
 </file>
 
 <file path=word/footer3.xml><?xml version="1.0" encoding="utf-8"?>
-<w:ftr xmlns:wpc="http://schemas.microsoft.com/office/word/2010/wordprocessingCanvas" xmlns:cx="http://schemas.microsoft.com/office/drawing/2014/chartex" xmlns:cx1="http://schemas.microsoft.com/office/drawing/2015/9/8/chartex" xmlns:cx2="http://schemas.microsoft.com/office/drawing/2015/10/21/chartex" xmlns:cx3="http://schemas.microsoft.com/office/drawing/2016/5/9/chartex" xmlns:cx4="http://schemas.microsoft.com/office/drawing/2016/5/10/chartex" xmlns:cx5="http://schemas.microsoft.com/office/drawing/2016/5/11/chartex" xmlns:cx6="http://schemas.microsoft.com/office/drawing/2016/5/12/chartex" xmlns:cx7="http://schemas.microsoft.com/office/drawing/2016/5/13/chartex" xmlns:cx8="http://schemas.microsoft.com/office/drawing/2016/5/14/chartex" xmlns:mc="http://schemas.openxmlformats.org/markup-compatibility/2006" xmlns:aink="http://schemas.microsoft.com/office/drawing/2016/ink" xmlns:am3d="http://schemas.microsoft.com/office/drawing/2017/model3d" xmlns:o="urn:schemas-microsoft-com:office:office" xmlns:r="http://schemas.openxmlformats.org/officeDocument/2006/relationships" xmlns:m="http://schemas.openxmlformats.org/officeDocument/2006/math" xmlns:v="urn:schemas-microsoft-com:vml" xmlns:wp14="http://schemas.microsoft.com/office/word/2010/wordprocessingDrawing" xmlns:wp="http://schemas.openxmlformats.org/drawingml/2006/wordprocessingDrawing" xmlns:w10="urn:schemas-microsoft-com:office:word" xmlns:w="http://schemas.openxmlformats.org/wordprocessingml/2006/main" xmlns:w14="http://schemas.microsoft.com/office/word/2010/wordml" xmlns:w15="http://schemas.microsoft.com/office/word/2012/wordml" xmlns:w16cid="http://schemas.microsoft.com/office/word/2016/wordml/cid" xmlns:w16se="http://schemas.microsoft.com/office/word/2015/wordml/symex" xmlns:wpg="http://schemas.microsoft.com/office/word/2010/wordprocessingGroup" xmlns:wpi="http://schemas.microsoft.com/office/word/2010/wordprocessingInk" xmlns:wne="http://schemas.microsoft.com/office/word/2006/wordml" xmlns:wps="http://schemas.microsoft.com/office/word/2010/wordprocessingShape" mc:Ignorable="w14 w15 w16se w16cid wp14">
+<w:ftr xmlns:wpc="http://schemas.microsoft.com/office/word/2010/wordprocessingCanvas" xmlns:mc="http://schemas.openxmlformats.org/markup-compatibility/2006" xmlns:o="urn:schemas-microsoft-com:office:office" xmlns:r="http://schemas.openxmlformats.org/officeDocument/2006/relationships" xmlns:m="http://schemas.openxmlformats.org/officeDocument/2006/math" xmlns:v="urn:schemas-microsoft-com:vml" xmlns:wp14="http://schemas.microsoft.com/office/word/2010/wordprocessingDrawing" xmlns:wp="http://schemas.openxmlformats.org/drawingml/2006/wordprocessingDrawing" xmlns:w10="urn:schemas-microsoft-com:office:word" xmlns:w="http://schemas.openxmlformats.org/wordprocessingml/2006/main" xmlns:w14="http://schemas.microsoft.com/office/word/2010/wordml" xmlns:w15="http://schemas.microsoft.com/office/word/2012/wordml" xmlns:wpg="http://schemas.microsoft.com/office/word/2010/wordprocessingGroup" xmlns:wpi="http://schemas.microsoft.com/office/word/2010/wordprocessingInk" xmlns:wne="http://schemas.microsoft.com/office/word/2006/wordml" xmlns:wps="http://schemas.microsoft.com/office/word/2010/wordprocessingShape" mc:Ignorable="w14 w15 wp14">
   <w:p>
     <w:pPr>
-      <w:pStyle w:val="Voettekst"/>
+      <w:pStyle w:val="Footer"/>
     </w:pPr>
     <w:r>
       <w:t xml:space="preserve">Page </w:t>
@@ -35448,7 +35515,7 @@
 </file>
 
 <file path=word/footnotes.xml><?xml version="1.0" encoding="utf-8"?>
-<w:footnotes xmlns:wpc="http://schemas.microsoft.com/office/word/2010/wordprocessingCanvas" xmlns:cx="http://schemas.microsoft.com/office/drawing/2014/chartex" xmlns:cx1="http://schemas.microsoft.com/office/drawing/2015/9/8/chartex" xmlns:cx2="http://schemas.microsoft.com/office/drawing/2015/10/21/chartex" xmlns:cx3="http://schemas.microsoft.com/office/drawing/2016/5/9/chartex" xmlns:cx4="http://schemas.microsoft.com/office/drawing/2016/5/10/chartex" xmlns:cx5="http://schemas.microsoft.com/office/drawing/2016/5/11/chartex" xmlns:cx6="http://schemas.microsoft.com/office/drawing/2016/5/12/chartex" xmlns:cx7="http://schemas.microsoft.com/office/drawing/2016/5/13/chartex" xmlns:cx8="http://schemas.microsoft.com/office/drawing/2016/5/14/chartex" xmlns:mc="http://schemas.openxmlformats.org/markup-compatibility/2006" xmlns:aink="http://schemas.microsoft.com/office/drawing/2016/ink" xmlns:am3d="http://schemas.microsoft.com/office/drawing/2017/model3d" xmlns:o="urn:schemas-microsoft-com:office:office" xmlns:r="http://schemas.openxmlformats.org/officeDocument/2006/relationships" xmlns:m="http://schemas.openxmlformats.org/officeDocument/2006/math" xmlns:v="urn:schemas-microsoft-com:vml" xmlns:wp14="http://schemas.microsoft.com/office/word/2010/wordprocessingDrawing" xmlns:wp="http://schemas.openxmlformats.org/drawingml/2006/wordprocessingDrawing" xmlns:w10="urn:schemas-microsoft-com:office:word" xmlns:w="http://schemas.openxmlformats.org/wordprocessingml/2006/main" xmlns:w14="http://schemas.microsoft.com/office/word/2010/wordml" xmlns:w15="http://schemas.microsoft.com/office/word/2012/wordml" xmlns:w16cid="http://schemas.microsoft.com/office/word/2016/wordml/cid" xmlns:w16se="http://schemas.microsoft.com/office/word/2015/wordml/symex" xmlns:wpg="http://schemas.microsoft.com/office/word/2010/wordprocessingGroup" xmlns:wpi="http://schemas.microsoft.com/office/word/2010/wordprocessingInk" xmlns:wne="http://schemas.microsoft.com/office/word/2006/wordml" xmlns:wps="http://schemas.microsoft.com/office/word/2010/wordprocessingShape" mc:Ignorable="w14 w15 w16se w16cid wp14">
+<w:footnotes xmlns:wpc="http://schemas.microsoft.com/office/word/2010/wordprocessingCanvas" xmlns:mc="http://schemas.openxmlformats.org/markup-compatibility/2006" xmlns:o="urn:schemas-microsoft-com:office:office" xmlns:r="http://schemas.openxmlformats.org/officeDocument/2006/relationships" xmlns:m="http://schemas.openxmlformats.org/officeDocument/2006/math" xmlns:v="urn:schemas-microsoft-com:vml" xmlns:wp14="http://schemas.microsoft.com/office/word/2010/wordprocessingDrawing" xmlns:wp="http://schemas.openxmlformats.org/drawingml/2006/wordprocessingDrawing" xmlns:w10="urn:schemas-microsoft-com:office:word" xmlns:w="http://schemas.openxmlformats.org/wordprocessingml/2006/main" xmlns:w14="http://schemas.microsoft.com/office/word/2010/wordml" xmlns:w15="http://schemas.microsoft.com/office/word/2012/wordml" xmlns:wpg="http://schemas.microsoft.com/office/word/2010/wordprocessingGroup" xmlns:wpi="http://schemas.microsoft.com/office/word/2010/wordprocessingInk" xmlns:wne="http://schemas.microsoft.com/office/word/2006/wordml" xmlns:wps="http://schemas.microsoft.com/office/word/2010/wordprocessingShape" mc:Ignorable="w14 w15 wp14">
   <w:footnote w:type="separator" w:id="-1">
     <w:p>
       <w:pPr>
@@ -35473,7 +35540,7 @@
 </file>
 
 <file path=word/numbering.xml><?xml version="1.0" encoding="utf-8"?>
-<w:numbering xmlns:wpc="http://schemas.microsoft.com/office/word/2010/wordprocessingCanvas" xmlns:cx="http://schemas.microsoft.com/office/drawing/2014/chartex" xmlns:cx1="http://schemas.microsoft.com/office/drawing/2015/9/8/chartex" xmlns:cx2="http://schemas.microsoft.com/office/drawing/2015/10/21/chartex" xmlns:cx3="http://schemas.microsoft.com/office/drawing/2016/5/9/chartex" xmlns:cx4="http://schemas.microsoft.com/office/drawing/2016/5/10/chartex" xmlns:cx5="http://schemas.microsoft.com/office/drawing/2016/5/11/chartex" xmlns:cx6="http://schemas.microsoft.com/office/drawing/2016/5/12/chartex" xmlns:cx7="http://schemas.microsoft.com/office/drawing/2016/5/13/chartex" xmlns:cx8="http://schemas.microsoft.com/office/drawing/2016/5/14/chartex" xmlns:mc="http://schemas.openxmlformats.org/markup-compatibility/2006" xmlns:aink="http://schemas.microsoft.com/office/drawing/2016/ink" xmlns:am3d="http://schemas.microsoft.com/office/drawing/2017/model3d" xmlns:o="urn:schemas-microsoft-com:office:office" xmlns:r="http://schemas.openxmlformats.org/officeDocument/2006/relationships" xmlns:m="http://schemas.openxmlformats.org/officeDocument/2006/math" xmlns:v="urn:schemas-microsoft-com:vml" xmlns:wp14="http://schemas.microsoft.com/office/word/2010/wordprocessingDrawing" xmlns:wp="http://schemas.openxmlformats.org/drawingml/2006/wordprocessingDrawing" xmlns:w10="urn:schemas-microsoft-com:office:word" xmlns:w="http://schemas.openxmlformats.org/wordprocessingml/2006/main" xmlns:w14="http://schemas.microsoft.com/office/word/2010/wordml" xmlns:w15="http://schemas.microsoft.com/office/word/2012/wordml" xmlns:w16cid="http://schemas.microsoft.com/office/word/2016/wordml/cid" xmlns:w16se="http://schemas.microsoft.com/office/word/2015/wordml/symex" xmlns:wpg="http://schemas.microsoft.com/office/word/2010/wordprocessingGroup" xmlns:wpi="http://schemas.microsoft.com/office/word/2010/wordprocessingInk" xmlns:wne="http://schemas.microsoft.com/office/word/2006/wordml" xmlns:wps="http://schemas.microsoft.com/office/word/2010/wordprocessingShape" mc:Ignorable="w14 w15 w16se w16cid wp14">
+<w:numbering xmlns:wpc="http://schemas.microsoft.com/office/word/2010/wordprocessingCanvas" xmlns:mc="http://schemas.openxmlformats.org/markup-compatibility/2006" xmlns:o="urn:schemas-microsoft-com:office:office" xmlns:r="http://schemas.openxmlformats.org/officeDocument/2006/relationships" xmlns:m="http://schemas.openxmlformats.org/officeDocument/2006/math" xmlns:v="urn:schemas-microsoft-com:vml" xmlns:wp14="http://schemas.microsoft.com/office/word/2010/wordprocessingDrawing" xmlns:wp="http://schemas.openxmlformats.org/drawingml/2006/wordprocessingDrawing" xmlns:w10="urn:schemas-microsoft-com:office:word" xmlns:w="http://schemas.openxmlformats.org/wordprocessingml/2006/main" xmlns:w14="http://schemas.microsoft.com/office/word/2010/wordml" xmlns:w15="http://schemas.microsoft.com/office/word/2012/wordml" xmlns:wpg="http://schemas.microsoft.com/office/word/2010/wordprocessingGroup" xmlns:wpi="http://schemas.microsoft.com/office/word/2010/wordprocessingInk" xmlns:wne="http://schemas.microsoft.com/office/word/2006/wordml" xmlns:wps="http://schemas.microsoft.com/office/word/2010/wordprocessingShape" mc:Ignorable="w14 w15 wp14">
   <w:abstractNum w:abstractNumId="0" w15:restartNumberingAfterBreak="0">
     <w:nsid w:val="FFFFFF7C"/>
     <w:multiLevelType w:val="singleLevel"/>
@@ -35629,7 +35696,7 @@
     <w:lvl w:ilvl="0">
       <w:start w:val="1"/>
       <w:numFmt w:val="decimal"/>
-      <w:pStyle w:val="Lijstnummering"/>
+      <w:pStyle w:val="ListNumber"/>
       <w:lvlText w:val="%1."/>
       <w:lvlJc w:val="left"/>
       <w:pPr>
@@ -35647,7 +35714,7 @@
     <w:lvl w:ilvl="0">
       <w:start w:val="1"/>
       <w:numFmt w:val="bullet"/>
-      <w:pStyle w:val="Lijstopsomteken"/>
+      <w:pStyle w:val="ListBullet"/>
       <w:lvlText w:val="−"/>
       <w:lvlJc w:val="left"/>
       <w:pPr>
@@ -36473,7 +36540,7 @@
 </file>
 
 <file path=word/people.xml><?xml version="1.0" encoding="utf-8"?>
-<w15:people xmlns:wpc="http://schemas.microsoft.com/office/word/2010/wordprocessingCanvas" xmlns:cx="http://schemas.microsoft.com/office/drawing/2014/chartex" xmlns:cx1="http://schemas.microsoft.com/office/drawing/2015/9/8/chartex" xmlns:cx2="http://schemas.microsoft.com/office/drawing/2015/10/21/chartex" xmlns:cx3="http://schemas.microsoft.com/office/drawing/2016/5/9/chartex" xmlns:cx4="http://schemas.microsoft.com/office/drawing/2016/5/10/chartex" xmlns:cx5="http://schemas.microsoft.com/office/drawing/2016/5/11/chartex" xmlns:cx6="http://schemas.microsoft.com/office/drawing/2016/5/12/chartex" xmlns:cx7="http://schemas.microsoft.com/office/drawing/2016/5/13/chartex" xmlns:cx8="http://schemas.microsoft.com/office/drawing/2016/5/14/chartex" xmlns:mc="http://schemas.openxmlformats.org/markup-compatibility/2006" xmlns:aink="http://schemas.microsoft.com/office/drawing/2016/ink" xmlns:am3d="http://schemas.microsoft.com/office/drawing/2017/model3d" xmlns:o="urn:schemas-microsoft-com:office:office" xmlns:r="http://schemas.openxmlformats.org/officeDocument/2006/relationships" xmlns:m="http://schemas.openxmlformats.org/officeDocument/2006/math" xmlns:v="urn:schemas-microsoft-com:vml" xmlns:wp14="http://schemas.microsoft.com/office/word/2010/wordprocessingDrawing" xmlns:wp="http://schemas.openxmlformats.org/drawingml/2006/wordprocessingDrawing" xmlns:w10="urn:schemas-microsoft-com:office:word" xmlns:w="http://schemas.openxmlformats.org/wordprocessingml/2006/main" xmlns:w14="http://schemas.microsoft.com/office/word/2010/wordml" xmlns:w15="http://schemas.microsoft.com/office/word/2012/wordml" xmlns:w16cid="http://schemas.microsoft.com/office/word/2016/wordml/cid" xmlns:w16se="http://schemas.microsoft.com/office/word/2015/wordml/symex" xmlns:wpg="http://schemas.microsoft.com/office/word/2010/wordprocessingGroup" xmlns:wpi="http://schemas.microsoft.com/office/word/2010/wordprocessingInk" xmlns:wne="http://schemas.microsoft.com/office/word/2006/wordml" xmlns:wps="http://schemas.microsoft.com/office/word/2010/wordprocessingShape" mc:Ignorable="w14 w15 w16se w16cid wp14">
+<w15:people xmlns:wpc="http://schemas.microsoft.com/office/word/2010/wordprocessingCanvas" xmlns:mc="http://schemas.openxmlformats.org/markup-compatibility/2006" xmlns:o="urn:schemas-microsoft-com:office:office" xmlns:r="http://schemas.openxmlformats.org/officeDocument/2006/relationships" xmlns:m="http://schemas.openxmlformats.org/officeDocument/2006/math" xmlns:v="urn:schemas-microsoft-com:vml" xmlns:wp14="http://schemas.microsoft.com/office/word/2010/wordprocessingDrawing" xmlns:wp="http://schemas.openxmlformats.org/drawingml/2006/wordprocessingDrawing" xmlns:w10="urn:schemas-microsoft-com:office:word" xmlns:w="http://schemas.openxmlformats.org/wordprocessingml/2006/main" xmlns:w14="http://schemas.microsoft.com/office/word/2010/wordml" xmlns:w15="http://schemas.microsoft.com/office/word/2012/wordml" xmlns:wpg="http://schemas.microsoft.com/office/word/2010/wordprocessingGroup" xmlns:wpi="http://schemas.microsoft.com/office/word/2010/wordprocessingInk" xmlns:wne="http://schemas.microsoft.com/office/word/2006/wordml" xmlns:wps="http://schemas.microsoft.com/office/word/2010/wordprocessingShape" mc:Ignorable="w14 w15 wp14">
   <w15:person w15:author="cas ros">
     <w15:presenceInfo w15:providerId="Windows Live" w15:userId="92e411968f0683b4"/>
   </w15:person>
@@ -36481,7 +36548,7 @@
 </file>
 
 <file path=word/styles.xml><?xml version="1.0" encoding="utf-8"?>
-<w:styles xmlns:mc="http://schemas.openxmlformats.org/markup-compatibility/2006" xmlns:r="http://schemas.openxmlformats.org/officeDocument/2006/relationships" xmlns:w="http://schemas.openxmlformats.org/wordprocessingml/2006/main" xmlns:w14="http://schemas.microsoft.com/office/word/2010/wordml" xmlns:w15="http://schemas.microsoft.com/office/word/2012/wordml" xmlns:w16cid="http://schemas.microsoft.com/office/word/2016/wordml/cid" xmlns:w16se="http://schemas.microsoft.com/office/word/2015/wordml/symex" mc:Ignorable="w14 w15 w16se w16cid">
+<w:styles xmlns:mc="http://schemas.openxmlformats.org/markup-compatibility/2006" xmlns:r="http://schemas.openxmlformats.org/officeDocument/2006/relationships" xmlns:w="http://schemas.openxmlformats.org/wordprocessingml/2006/main" xmlns:w14="http://schemas.microsoft.com/office/word/2010/wordml" xmlns:w15="http://schemas.microsoft.com/office/word/2012/wordml" mc:Ignorable="w14 w15">
   <w:docDefaults>
     <w:rPrDefault>
       <w:rPr>
@@ -36498,7 +36565,7 @@
       </w:pPr>
     </w:pPrDefault>
   </w:docDefaults>
-  <w:latentStyles w:defLockedState="0" w:defUIPriority="99" w:defSemiHidden="0" w:defUnhideWhenUsed="0" w:defQFormat="0" w:count="375">
+  <w:latentStyles w:defLockedState="0" w:defUIPriority="99" w:defSemiHidden="0" w:defUnhideWhenUsed="0" w:defQFormat="0" w:count="371">
     <w:lsdException w:name="Normal" w:uiPriority="0" w:qFormat="1"/>
     <w:lsdException w:name="heading 1" w:uiPriority="9" w:qFormat="1"/>
     <w:lsdException w:name="heading 2" w:semiHidden="1" w:uiPriority="9" w:unhideWhenUsed="1" w:qFormat="1"/>
@@ -36870,12 +36937,8 @@
     <w:lsdException w:name="List Table 5 Dark Accent 6" w:uiPriority="50"/>
     <w:lsdException w:name="List Table 6 Colorful Accent 6" w:uiPriority="51"/>
     <w:lsdException w:name="List Table 7 Colorful Accent 6" w:uiPriority="52"/>
-    <w:lsdException w:name="Mention" w:semiHidden="1" w:unhideWhenUsed="1"/>
-    <w:lsdException w:name="Smart Hyperlink" w:semiHidden="1" w:unhideWhenUsed="1"/>
-    <w:lsdException w:name="Hashtag" w:semiHidden="1" w:unhideWhenUsed="1"/>
-    <w:lsdException w:name="Unresolved Mention" w:semiHidden="1" w:unhideWhenUsed="1"/>
   </w:latentStyles>
-  <w:style w:type="paragraph" w:default="1" w:styleId="Standaard">
+  <w:style w:type="paragraph" w:default="1" w:styleId="Normal">
     <w:name w:val="Normal"/>
     <w:qFormat/>
     <w:rsid w:val="00333D0D"/>
@@ -36883,11 +36946,11 @@
       <w:lang w:val="nl-NL"/>
     </w:rPr>
   </w:style>
-  <w:style w:type="paragraph" w:styleId="Kop1">
+  <w:style w:type="paragraph" w:styleId="Heading1">
     <w:name w:val="heading 1"/>
-    <w:basedOn w:val="Standaard"/>
-    <w:next w:val="Standaard"/>
-    <w:link w:val="Kop1Char"/>
+    <w:basedOn w:val="Normal"/>
+    <w:next w:val="Normal"/>
+    <w:link w:val="Heading1Char"/>
     <w:uiPriority w:val="9"/>
     <w:qFormat/>
     <w:rsid w:val="00333D0D"/>
@@ -36904,11 +36967,11 @@
       <w:sz w:val="32"/>
     </w:rPr>
   </w:style>
-  <w:style w:type="paragraph" w:styleId="Kop2">
+  <w:style w:type="paragraph" w:styleId="Heading2">
     <w:name w:val="heading 2"/>
-    <w:basedOn w:val="Standaard"/>
-    <w:next w:val="Standaard"/>
-    <w:link w:val="Kop2Char"/>
+    <w:basedOn w:val="Normal"/>
+    <w:next w:val="Normal"/>
+    <w:link w:val="Heading2Char"/>
     <w:uiPriority w:val="9"/>
     <w:unhideWhenUsed/>
     <w:qFormat/>
@@ -36927,11 +36990,11 @@
       <w:sz w:val="24"/>
     </w:rPr>
   </w:style>
-  <w:style w:type="paragraph" w:styleId="Kop3">
+  <w:style w:type="paragraph" w:styleId="Heading3">
     <w:name w:val="heading 3"/>
-    <w:basedOn w:val="Standaard"/>
-    <w:next w:val="Standaard"/>
-    <w:link w:val="Kop3Char"/>
+    <w:basedOn w:val="Normal"/>
+    <w:next w:val="Normal"/>
+    <w:link w:val="Heading3Char"/>
     <w:uiPriority w:val="9"/>
     <w:semiHidden/>
     <w:unhideWhenUsed/>
@@ -36950,11 +37013,11 @@
       <w:szCs w:val="24"/>
     </w:rPr>
   </w:style>
-  <w:style w:type="paragraph" w:styleId="Kop6">
+  <w:style w:type="paragraph" w:styleId="Heading6">
     <w:name w:val="heading 6"/>
-    <w:basedOn w:val="Standaard"/>
-    <w:next w:val="Standaard"/>
-    <w:link w:val="Kop6Char"/>
+    <w:basedOn w:val="Normal"/>
+    <w:next w:val="Normal"/>
+    <w:link w:val="Heading6Char"/>
     <w:uiPriority w:val="9"/>
     <w:semiHidden/>
     <w:unhideWhenUsed/>
@@ -36971,11 +37034,11 @@
       <w:color w:val="004F5B" w:themeColor="accent1" w:themeShade="7F"/>
     </w:rPr>
   </w:style>
-  <w:style w:type="paragraph" w:styleId="Kop7">
+  <w:style w:type="paragraph" w:styleId="Heading7">
     <w:name w:val="heading 7"/>
-    <w:basedOn w:val="Standaard"/>
-    <w:next w:val="Standaard"/>
-    <w:link w:val="Kop7Char"/>
+    <w:basedOn w:val="Normal"/>
+    <w:next w:val="Normal"/>
+    <w:link w:val="Heading7Char"/>
     <w:uiPriority w:val="9"/>
     <w:semiHidden/>
     <w:unhideWhenUsed/>
@@ -36994,11 +37057,11 @@
       <w:color w:val="004F5B" w:themeColor="accent1" w:themeShade="7F"/>
     </w:rPr>
   </w:style>
-  <w:style w:type="paragraph" w:styleId="Kop8">
+  <w:style w:type="paragraph" w:styleId="Heading8">
     <w:name w:val="heading 8"/>
-    <w:basedOn w:val="Standaard"/>
-    <w:next w:val="Standaard"/>
-    <w:link w:val="Kop8Char"/>
+    <w:basedOn w:val="Normal"/>
+    <w:next w:val="Normal"/>
+    <w:link w:val="Heading8Char"/>
     <w:uiPriority w:val="9"/>
     <w:semiHidden/>
     <w:unhideWhenUsed/>
@@ -37016,11 +37079,11 @@
       <w:szCs w:val="21"/>
     </w:rPr>
   </w:style>
-  <w:style w:type="paragraph" w:styleId="Kop9">
+  <w:style w:type="paragraph" w:styleId="Heading9">
     <w:name w:val="heading 9"/>
-    <w:basedOn w:val="Standaard"/>
-    <w:next w:val="Standaard"/>
-    <w:link w:val="Kop9Char"/>
+    <w:basedOn w:val="Normal"/>
+    <w:next w:val="Normal"/>
+    <w:link w:val="Heading9Char"/>
     <w:uiPriority w:val="9"/>
     <w:semiHidden/>
     <w:unhideWhenUsed/>
@@ -37040,13 +37103,13 @@
       <w:szCs w:val="21"/>
     </w:rPr>
   </w:style>
-  <w:style w:type="character" w:default="1" w:styleId="Standaardalinea-lettertype">
+  <w:style w:type="character" w:default="1" w:styleId="DefaultParagraphFont">
     <w:name w:val="Default Paragraph Font"/>
     <w:uiPriority w:val="1"/>
     <w:semiHidden/>
     <w:unhideWhenUsed/>
   </w:style>
-  <w:style w:type="table" w:default="1" w:styleId="Standaardtabel">
+  <w:style w:type="table" w:default="1" w:styleId="TableNormal">
     <w:name w:val="Normal Table"/>
     <w:uiPriority w:val="99"/>
     <w:semiHidden/>
@@ -37061,16 +37124,16 @@
       </w:tblCellMar>
     </w:tblPr>
   </w:style>
-  <w:style w:type="numbering" w:default="1" w:styleId="Geenlijst">
+  <w:style w:type="numbering" w:default="1" w:styleId="NoList">
     <w:name w:val="No List"/>
     <w:uiPriority w:val="99"/>
     <w:semiHidden/>
     <w:unhideWhenUsed/>
   </w:style>
-  <w:style w:type="character" w:customStyle="1" w:styleId="Kop1Char">
-    <w:name w:val="Kop 1 Char"/>
-    <w:basedOn w:val="Standaardalinea-lettertype"/>
-    <w:link w:val="Kop1"/>
+  <w:style w:type="character" w:customStyle="1" w:styleId="Heading1Char">
+    <w:name w:val="Heading 1 Char"/>
+    <w:basedOn w:val="DefaultParagraphFont"/>
+    <w:link w:val="Heading1"/>
     <w:uiPriority w:val="9"/>
     <w:rsid w:val="00333D0D"/>
     <w:rPr>
@@ -37079,10 +37142,10 @@
       <w:sz w:val="32"/>
     </w:rPr>
   </w:style>
-  <w:style w:type="character" w:customStyle="1" w:styleId="Kop2Char">
-    <w:name w:val="Kop 2 Char"/>
-    <w:basedOn w:val="Standaardalinea-lettertype"/>
-    <w:link w:val="Kop2"/>
+  <w:style w:type="character" w:customStyle="1" w:styleId="Heading2Char">
+    <w:name w:val="Heading 2 Char"/>
+    <w:basedOn w:val="DefaultParagraphFont"/>
+    <w:link w:val="Heading2"/>
     <w:uiPriority w:val="9"/>
     <w:rsid w:val="00333D0D"/>
     <w:rPr>
@@ -37094,7 +37157,7 @@
   </w:style>
   <w:style w:type="paragraph" w:customStyle="1" w:styleId="ContactInfo">
     <w:name w:val="Contact Info"/>
-    <w:basedOn w:val="Standaard"/>
+    <w:basedOn w:val="Normal"/>
     <w:uiPriority w:val="4"/>
     <w:qFormat/>
     <w:rsid w:val="00C6554A"/>
@@ -37103,9 +37166,9 @@
       <w:jc w:val="center"/>
     </w:pPr>
   </w:style>
-  <w:style w:type="paragraph" w:styleId="Lijstopsomteken">
+  <w:style w:type="paragraph" w:styleId="ListBullet">
     <w:name w:val="List Bullet"/>
-    <w:basedOn w:val="Standaard"/>
+    <w:basedOn w:val="Normal"/>
     <w:uiPriority w:val="10"/>
     <w:unhideWhenUsed/>
     <w:qFormat/>
@@ -37116,10 +37179,10 @@
       </w:numPr>
     </w:pPr>
   </w:style>
-  <w:style w:type="paragraph" w:styleId="Titel">
+  <w:style w:type="paragraph" w:styleId="Title">
     <w:name w:val="Title"/>
-    <w:basedOn w:val="Standaard"/>
-    <w:link w:val="TitelChar"/>
+    <w:basedOn w:val="Normal"/>
+    <w:link w:val="TitleChar"/>
     <w:uiPriority w:val="2"/>
     <w:unhideWhenUsed/>
     <w:qFormat/>
@@ -37136,10 +37199,10 @@
       <w:sz w:val="60"/>
     </w:rPr>
   </w:style>
-  <w:style w:type="character" w:customStyle="1" w:styleId="TitelChar">
-    <w:name w:val="Titel Char"/>
-    <w:basedOn w:val="Standaardalinea-lettertype"/>
-    <w:link w:val="Titel"/>
+  <w:style w:type="character" w:customStyle="1" w:styleId="TitleChar">
+    <w:name w:val="Title Char"/>
+    <w:basedOn w:val="DefaultParagraphFont"/>
+    <w:link w:val="Title"/>
     <w:uiPriority w:val="2"/>
     <w:rsid w:val="00333D0D"/>
     <w:rPr>
@@ -37149,10 +37212,10 @@
       <w:sz w:val="60"/>
     </w:rPr>
   </w:style>
-  <w:style w:type="paragraph" w:styleId="Ondertitel">
+  <w:style w:type="paragraph" w:styleId="Subtitle">
     <w:name w:val="Subtitle"/>
-    <w:basedOn w:val="Standaard"/>
-    <w:link w:val="OndertitelChar"/>
+    <w:basedOn w:val="Normal"/>
+    <w:link w:val="SubtitleChar"/>
     <w:uiPriority w:val="3"/>
     <w:unhideWhenUsed/>
     <w:qFormat/>
@@ -37171,10 +37234,10 @@
       <w:sz w:val="26"/>
     </w:rPr>
   </w:style>
-  <w:style w:type="character" w:customStyle="1" w:styleId="OndertitelChar">
-    <w:name w:val="Ondertitel Char"/>
-    <w:basedOn w:val="Standaardalinea-lettertype"/>
-    <w:link w:val="Ondertitel"/>
+  <w:style w:type="character" w:customStyle="1" w:styleId="SubtitleChar">
+    <w:name w:val="Subtitle Char"/>
+    <w:basedOn w:val="DefaultParagraphFont"/>
+    <w:link w:val="Subtitle"/>
     <w:uiPriority w:val="3"/>
     <w:rsid w:val="00333D0D"/>
     <w:rPr>
@@ -37183,10 +37246,10 @@
       <w:sz w:val="26"/>
     </w:rPr>
   </w:style>
-  <w:style w:type="paragraph" w:styleId="Voettekst">
+  <w:style w:type="paragraph" w:styleId="Footer">
     <w:name w:val="footer"/>
-    <w:basedOn w:val="Standaard"/>
-    <w:link w:val="VoettekstChar"/>
+    <w:basedOn w:val="Normal"/>
+    <w:link w:val="FooterChar"/>
     <w:uiPriority w:val="99"/>
     <w:unhideWhenUsed/>
     <w:rsid w:val="00C6554A"/>
@@ -37198,10 +37261,10 @@
       <w:caps/>
     </w:rPr>
   </w:style>
-  <w:style w:type="character" w:customStyle="1" w:styleId="VoettekstChar">
-    <w:name w:val="Voettekst Char"/>
-    <w:basedOn w:val="Standaardalinea-lettertype"/>
-    <w:link w:val="Voettekst"/>
+  <w:style w:type="character" w:customStyle="1" w:styleId="FooterChar">
+    <w:name w:val="Footer Char"/>
+    <w:basedOn w:val="DefaultParagraphFont"/>
+    <w:link w:val="Footer"/>
     <w:uiPriority w:val="99"/>
     <w:rsid w:val="00C6554A"/>
     <w:rPr>
@@ -37210,7 +37273,7 @@
   </w:style>
   <w:style w:type="paragraph" w:customStyle="1" w:styleId="Photo">
     <w:name w:val="Photo"/>
-    <w:basedOn w:val="Standaard"/>
+    <w:basedOn w:val="Normal"/>
     <w:uiPriority w:val="1"/>
     <w:qFormat/>
     <w:rsid w:val="00C6554A"/>
@@ -37219,10 +37282,10 @@
       <w:jc w:val="center"/>
     </w:pPr>
   </w:style>
-  <w:style w:type="paragraph" w:styleId="Koptekst">
+  <w:style w:type="paragraph" w:styleId="Header">
     <w:name w:val="header"/>
-    <w:basedOn w:val="Standaard"/>
-    <w:link w:val="KoptekstChar"/>
+    <w:basedOn w:val="Normal"/>
+    <w:link w:val="HeaderChar"/>
     <w:uiPriority w:val="99"/>
     <w:unhideWhenUsed/>
     <w:rsid w:val="00C6554A"/>
@@ -37230,10 +37293,10 @@
       <w:spacing w:before="0" w:after="0" w:line="240" w:lineRule="auto"/>
     </w:pPr>
   </w:style>
-  <w:style w:type="character" w:customStyle="1" w:styleId="KoptekstChar">
-    <w:name w:val="Koptekst Char"/>
-    <w:basedOn w:val="Standaardalinea-lettertype"/>
-    <w:link w:val="Koptekst"/>
+  <w:style w:type="character" w:customStyle="1" w:styleId="HeaderChar">
+    <w:name w:val="Header Char"/>
+    <w:basedOn w:val="DefaultParagraphFont"/>
+    <w:link w:val="Header"/>
     <w:uiPriority w:val="99"/>
     <w:rsid w:val="00C6554A"/>
     <w:rPr>
@@ -37243,9 +37306,9 @@
       <w:lang w:eastAsia="ja-JP"/>
     </w:rPr>
   </w:style>
-  <w:style w:type="paragraph" w:styleId="Lijstnummering">
+  <w:style w:type="paragraph" w:styleId="ListNumber">
     <w:name w:val="List Number"/>
-    <w:basedOn w:val="Standaard"/>
+    <w:basedOn w:val="Normal"/>
     <w:uiPriority w:val="11"/>
     <w:unhideWhenUsed/>
     <w:qFormat/>
@@ -37257,10 +37320,10 @@
       <w:contextualSpacing/>
     </w:pPr>
   </w:style>
-  <w:style w:type="character" w:customStyle="1" w:styleId="Kop3Char">
-    <w:name w:val="Kop 3 Char"/>
-    <w:basedOn w:val="Standaardalinea-lettertype"/>
-    <w:link w:val="Kop3"/>
+  <w:style w:type="character" w:customStyle="1" w:styleId="Heading3Char">
+    <w:name w:val="Heading 3 Char"/>
+    <w:basedOn w:val="DefaultParagraphFont"/>
+    <w:link w:val="Heading3"/>
     <w:uiPriority w:val="9"/>
     <w:semiHidden/>
     <w:rsid w:val="00C6554A"/>
@@ -37271,10 +37334,10 @@
       <w:szCs w:val="24"/>
     </w:rPr>
   </w:style>
-  <w:style w:type="character" w:customStyle="1" w:styleId="Kop8Char">
-    <w:name w:val="Kop 8 Char"/>
-    <w:basedOn w:val="Standaardalinea-lettertype"/>
-    <w:link w:val="Kop8"/>
+  <w:style w:type="character" w:customStyle="1" w:styleId="Heading8Char">
+    <w:name w:val="Heading 8 Char"/>
+    <w:basedOn w:val="DefaultParagraphFont"/>
+    <w:link w:val="Heading8"/>
     <w:uiPriority w:val="9"/>
     <w:semiHidden/>
     <w:rsid w:val="00C6554A"/>
@@ -37284,10 +37347,10 @@
       <w:szCs w:val="21"/>
     </w:rPr>
   </w:style>
-  <w:style w:type="character" w:customStyle="1" w:styleId="Kop9Char">
-    <w:name w:val="Kop 9 Char"/>
-    <w:basedOn w:val="Standaardalinea-lettertype"/>
-    <w:link w:val="Kop9"/>
+  <w:style w:type="character" w:customStyle="1" w:styleId="Heading9Char">
+    <w:name w:val="Heading 9 Char"/>
+    <w:basedOn w:val="DefaultParagraphFont"/>
+    <w:link w:val="Heading9"/>
     <w:uiPriority w:val="9"/>
     <w:semiHidden/>
     <w:rsid w:val="00C6554A"/>
@@ -37299,9 +37362,9 @@
       <w:szCs w:val="21"/>
     </w:rPr>
   </w:style>
-  <w:style w:type="character" w:styleId="Intensievebenadrukking">
+  <w:style w:type="character" w:styleId="IntenseEmphasis">
     <w:name w:val="Intense Emphasis"/>
-    <w:basedOn w:val="Standaardalinea-lettertype"/>
+    <w:basedOn w:val="DefaultParagraphFont"/>
     <w:uiPriority w:val="21"/>
     <w:semiHidden/>
     <w:unhideWhenUsed/>
@@ -37313,11 +37376,11 @@
       <w:color w:val="007789" w:themeColor="accent1" w:themeShade="BF"/>
     </w:rPr>
   </w:style>
-  <w:style w:type="paragraph" w:styleId="Duidelijkcitaat">
+  <w:style w:type="paragraph" w:styleId="IntenseQuote">
     <w:name w:val="Intense Quote"/>
-    <w:basedOn w:val="Standaard"/>
-    <w:next w:val="Standaard"/>
-    <w:link w:val="DuidelijkcitaatChar"/>
+    <w:basedOn w:val="Normal"/>
+    <w:next w:val="Normal"/>
+    <w:link w:val="IntenseQuoteChar"/>
     <w:uiPriority w:val="30"/>
     <w:semiHidden/>
     <w:unhideWhenUsed/>
@@ -37338,10 +37401,10 @@
       <w:color w:val="007789" w:themeColor="accent1" w:themeShade="BF"/>
     </w:rPr>
   </w:style>
-  <w:style w:type="character" w:customStyle="1" w:styleId="DuidelijkcitaatChar">
-    <w:name w:val="Duidelijk citaat Char"/>
-    <w:basedOn w:val="Standaardalinea-lettertype"/>
-    <w:link w:val="Duidelijkcitaat"/>
+  <w:style w:type="character" w:customStyle="1" w:styleId="IntenseQuoteChar">
+    <w:name w:val="Intense Quote Char"/>
+    <w:basedOn w:val="DefaultParagraphFont"/>
+    <w:link w:val="IntenseQuote"/>
     <w:uiPriority w:val="30"/>
     <w:semiHidden/>
     <w:rsid w:val="00C6554A"/>
@@ -37351,9 +37414,9 @@
       <w:color w:val="007789" w:themeColor="accent1" w:themeShade="BF"/>
     </w:rPr>
   </w:style>
-  <w:style w:type="character" w:styleId="Intensieveverwijzing">
+  <w:style w:type="character" w:styleId="IntenseReference">
     <w:name w:val="Intense Reference"/>
-    <w:basedOn w:val="Standaardalinea-lettertype"/>
+    <w:basedOn w:val="DefaultParagraphFont"/>
     <w:uiPriority w:val="32"/>
     <w:semiHidden/>
     <w:unhideWhenUsed/>
@@ -37368,10 +37431,10 @@
       <w:spacing w:val="5"/>
     </w:rPr>
   </w:style>
-  <w:style w:type="paragraph" w:styleId="Bijschrift">
+  <w:style w:type="paragraph" w:styleId="Caption">
     <w:name w:val="caption"/>
-    <w:basedOn w:val="Standaard"/>
-    <w:next w:val="Standaard"/>
+    <w:basedOn w:val="Normal"/>
+    <w:next w:val="Normal"/>
     <w:uiPriority w:val="35"/>
     <w:semiHidden/>
     <w:unhideWhenUsed/>
@@ -37387,10 +37450,10 @@
       <w:szCs w:val="18"/>
     </w:rPr>
   </w:style>
-  <w:style w:type="paragraph" w:styleId="Ballontekst">
+  <w:style w:type="paragraph" w:styleId="BalloonText">
     <w:name w:val="Balloon Text"/>
-    <w:basedOn w:val="Standaard"/>
-    <w:link w:val="BallontekstChar"/>
+    <w:basedOn w:val="Normal"/>
+    <w:link w:val="BalloonTextChar"/>
     <w:uiPriority w:val="99"/>
     <w:semiHidden/>
     <w:unhideWhenUsed/>
@@ -37403,10 +37466,10 @@
       <w:szCs w:val="18"/>
     </w:rPr>
   </w:style>
-  <w:style w:type="character" w:customStyle="1" w:styleId="BallontekstChar">
-    <w:name w:val="Ballontekst Char"/>
-    <w:basedOn w:val="Standaardalinea-lettertype"/>
-    <w:link w:val="Ballontekst"/>
+  <w:style w:type="character" w:customStyle="1" w:styleId="BalloonTextChar">
+    <w:name w:val="Balloon Text Char"/>
+    <w:basedOn w:val="DefaultParagraphFont"/>
+    <w:link w:val="BalloonText"/>
     <w:uiPriority w:val="99"/>
     <w:semiHidden/>
     <w:rsid w:val="00C6554A"/>
@@ -37415,9 +37478,9 @@
       <w:szCs w:val="18"/>
     </w:rPr>
   </w:style>
-  <w:style w:type="paragraph" w:styleId="Bloktekst">
+  <w:style w:type="paragraph" w:styleId="BlockText">
     <w:name w:val="Block Text"/>
-    <w:basedOn w:val="Standaard"/>
+    <w:basedOn w:val="Normal"/>
     <w:uiPriority w:val="99"/>
     <w:semiHidden/>
     <w:unhideWhenUsed/>
@@ -37438,10 +37501,10 @@
       <w:color w:val="007789" w:themeColor="accent1" w:themeShade="BF"/>
     </w:rPr>
   </w:style>
-  <w:style w:type="paragraph" w:styleId="Plattetekst3">
+  <w:style w:type="paragraph" w:styleId="BodyText3">
     <w:name w:val="Body Text 3"/>
-    <w:basedOn w:val="Standaard"/>
-    <w:link w:val="Plattetekst3Char"/>
+    <w:basedOn w:val="Normal"/>
+    <w:link w:val="BodyText3Char"/>
     <w:uiPriority w:val="99"/>
     <w:semiHidden/>
     <w:unhideWhenUsed/>
@@ -37453,10 +37516,10 @@
       <w:szCs w:val="16"/>
     </w:rPr>
   </w:style>
-  <w:style w:type="character" w:customStyle="1" w:styleId="Plattetekst3Char">
-    <w:name w:val="Platte tekst 3 Char"/>
-    <w:basedOn w:val="Standaardalinea-lettertype"/>
-    <w:link w:val="Plattetekst3"/>
+  <w:style w:type="character" w:customStyle="1" w:styleId="BodyText3Char">
+    <w:name w:val="Body Text 3 Char"/>
+    <w:basedOn w:val="DefaultParagraphFont"/>
+    <w:link w:val="BodyText3"/>
     <w:uiPriority w:val="99"/>
     <w:semiHidden/>
     <w:rsid w:val="00C6554A"/>
@@ -37464,10 +37527,10 @@
       <w:szCs w:val="16"/>
     </w:rPr>
   </w:style>
-  <w:style w:type="paragraph" w:styleId="Plattetekstinspringen3">
+  <w:style w:type="paragraph" w:styleId="BodyTextIndent3">
     <w:name w:val="Body Text Indent 3"/>
-    <w:basedOn w:val="Standaard"/>
-    <w:link w:val="Plattetekstinspringen3Char"/>
+    <w:basedOn w:val="Normal"/>
+    <w:link w:val="BodyTextIndent3Char"/>
     <w:uiPriority w:val="99"/>
     <w:semiHidden/>
     <w:unhideWhenUsed/>
@@ -37480,10 +37543,10 @@
       <w:szCs w:val="16"/>
     </w:rPr>
   </w:style>
-  <w:style w:type="character" w:customStyle="1" w:styleId="Plattetekstinspringen3Char">
-    <w:name w:val="Platte tekst inspringen 3 Char"/>
-    <w:basedOn w:val="Standaardalinea-lettertype"/>
-    <w:link w:val="Plattetekstinspringen3"/>
+  <w:style w:type="character" w:customStyle="1" w:styleId="BodyTextIndent3Char">
+    <w:name w:val="Body Text Indent 3 Char"/>
+    <w:basedOn w:val="DefaultParagraphFont"/>
+    <w:link w:val="BodyTextIndent3"/>
     <w:uiPriority w:val="99"/>
     <w:semiHidden/>
     <w:rsid w:val="00C6554A"/>
@@ -37491,9 +37554,9 @@
       <w:szCs w:val="16"/>
     </w:rPr>
   </w:style>
-  <w:style w:type="character" w:styleId="Verwijzingopmerking">
+  <w:style w:type="character" w:styleId="CommentReference">
     <w:name w:val="annotation reference"/>
-    <w:basedOn w:val="Standaardalinea-lettertype"/>
+    <w:basedOn w:val="DefaultParagraphFont"/>
     <w:uiPriority w:val="99"/>
     <w:semiHidden/>
     <w:unhideWhenUsed/>
@@ -37503,10 +37566,10 @@
       <w:szCs w:val="16"/>
     </w:rPr>
   </w:style>
-  <w:style w:type="paragraph" w:styleId="Tekstopmerking">
+  <w:style w:type="paragraph" w:styleId="CommentText">
     <w:name w:val="annotation text"/>
-    <w:basedOn w:val="Standaard"/>
-    <w:link w:val="TekstopmerkingChar"/>
+    <w:basedOn w:val="Normal"/>
+    <w:link w:val="CommentTextChar"/>
     <w:uiPriority w:val="99"/>
     <w:semiHidden/>
     <w:unhideWhenUsed/>
@@ -37518,10 +37581,10 @@
       <w:szCs w:val="20"/>
     </w:rPr>
   </w:style>
-  <w:style w:type="character" w:customStyle="1" w:styleId="TekstopmerkingChar">
-    <w:name w:val="Tekst opmerking Char"/>
-    <w:basedOn w:val="Standaardalinea-lettertype"/>
-    <w:link w:val="Tekstopmerking"/>
+  <w:style w:type="character" w:customStyle="1" w:styleId="CommentTextChar">
+    <w:name w:val="Comment Text Char"/>
+    <w:basedOn w:val="DefaultParagraphFont"/>
+    <w:link w:val="CommentText"/>
     <w:uiPriority w:val="99"/>
     <w:semiHidden/>
     <w:rsid w:val="00C6554A"/>
@@ -37529,11 +37592,11 @@
       <w:szCs w:val="20"/>
     </w:rPr>
   </w:style>
-  <w:style w:type="paragraph" w:styleId="Onderwerpvanopmerking">
+  <w:style w:type="paragraph" w:styleId="CommentSubject">
     <w:name w:val="annotation subject"/>
-    <w:basedOn w:val="Tekstopmerking"/>
-    <w:next w:val="Tekstopmerking"/>
-    <w:link w:val="OnderwerpvanopmerkingChar"/>
+    <w:basedOn w:val="CommentText"/>
+    <w:next w:val="CommentText"/>
+    <w:link w:val="CommentSubjectChar"/>
     <w:uiPriority w:val="99"/>
     <w:semiHidden/>
     <w:unhideWhenUsed/>
@@ -37543,10 +37606,10 @@
       <w:bCs/>
     </w:rPr>
   </w:style>
-  <w:style w:type="character" w:customStyle="1" w:styleId="OnderwerpvanopmerkingChar">
-    <w:name w:val="Onderwerp van opmerking Char"/>
-    <w:basedOn w:val="TekstopmerkingChar"/>
-    <w:link w:val="Onderwerpvanopmerking"/>
+  <w:style w:type="character" w:customStyle="1" w:styleId="CommentSubjectChar">
+    <w:name w:val="Comment Subject Char"/>
+    <w:basedOn w:val="CommentTextChar"/>
+    <w:link w:val="CommentSubject"/>
     <w:uiPriority w:val="99"/>
     <w:semiHidden/>
     <w:rsid w:val="00C6554A"/>
@@ -37556,10 +37619,10 @@
       <w:szCs w:val="20"/>
     </w:rPr>
   </w:style>
-  <w:style w:type="paragraph" w:styleId="Documentstructuur">
+  <w:style w:type="paragraph" w:styleId="DocumentMap">
     <w:name w:val="Document Map"/>
-    <w:basedOn w:val="Standaard"/>
-    <w:link w:val="DocumentstructuurChar"/>
+    <w:basedOn w:val="Normal"/>
+    <w:link w:val="DocumentMapChar"/>
     <w:uiPriority w:val="99"/>
     <w:semiHidden/>
     <w:unhideWhenUsed/>
@@ -37572,10 +37635,10 @@
       <w:szCs w:val="16"/>
     </w:rPr>
   </w:style>
-  <w:style w:type="character" w:customStyle="1" w:styleId="DocumentstructuurChar">
-    <w:name w:val="Documentstructuur Char"/>
-    <w:basedOn w:val="Standaardalinea-lettertype"/>
-    <w:link w:val="Documentstructuur"/>
+  <w:style w:type="character" w:customStyle="1" w:styleId="DocumentMapChar">
+    <w:name w:val="Document Map Char"/>
+    <w:basedOn w:val="DefaultParagraphFont"/>
+    <w:link w:val="DocumentMap"/>
     <w:uiPriority w:val="99"/>
     <w:semiHidden/>
     <w:rsid w:val="00C6554A"/>
@@ -37584,10 +37647,10 @@
       <w:szCs w:val="16"/>
     </w:rPr>
   </w:style>
-  <w:style w:type="paragraph" w:styleId="Eindnoottekst">
+  <w:style w:type="paragraph" w:styleId="EndnoteText">
     <w:name w:val="endnote text"/>
-    <w:basedOn w:val="Standaard"/>
-    <w:link w:val="EindnoottekstChar"/>
+    <w:basedOn w:val="Normal"/>
+    <w:link w:val="EndnoteTextChar"/>
     <w:uiPriority w:val="99"/>
     <w:semiHidden/>
     <w:unhideWhenUsed/>
@@ -37599,10 +37662,10 @@
       <w:szCs w:val="20"/>
     </w:rPr>
   </w:style>
-  <w:style w:type="character" w:customStyle="1" w:styleId="EindnoottekstChar">
-    <w:name w:val="Eindnoottekst Char"/>
-    <w:basedOn w:val="Standaardalinea-lettertype"/>
-    <w:link w:val="Eindnoottekst"/>
+  <w:style w:type="character" w:customStyle="1" w:styleId="EndnoteTextChar">
+    <w:name w:val="Endnote Text Char"/>
+    <w:basedOn w:val="DefaultParagraphFont"/>
+    <w:link w:val="EndnoteText"/>
     <w:uiPriority w:val="99"/>
     <w:semiHidden/>
     <w:rsid w:val="00C6554A"/>
@@ -37610,9 +37673,9 @@
       <w:szCs w:val="20"/>
     </w:rPr>
   </w:style>
-  <w:style w:type="paragraph" w:styleId="Afzender">
+  <w:style w:type="paragraph" w:styleId="EnvelopeReturn">
     <w:name w:val="envelope return"/>
-    <w:basedOn w:val="Standaard"/>
+    <w:basedOn w:val="Normal"/>
     <w:uiPriority w:val="99"/>
     <w:semiHidden/>
     <w:unhideWhenUsed/>
@@ -37625,9 +37688,9 @@
       <w:szCs w:val="20"/>
     </w:rPr>
   </w:style>
-  <w:style w:type="character" w:styleId="GevolgdeHyperlink">
+  <w:style w:type="character" w:styleId="FollowedHyperlink">
     <w:name w:val="FollowedHyperlink"/>
-    <w:basedOn w:val="Standaardalinea-lettertype"/>
+    <w:basedOn w:val="DefaultParagraphFont"/>
     <w:uiPriority w:val="99"/>
     <w:semiHidden/>
     <w:unhideWhenUsed/>
@@ -37637,10 +37700,10 @@
       <w:u w:val="single"/>
     </w:rPr>
   </w:style>
-  <w:style w:type="paragraph" w:styleId="Voetnoottekst">
+  <w:style w:type="paragraph" w:styleId="FootnoteText">
     <w:name w:val="footnote text"/>
-    <w:basedOn w:val="Standaard"/>
-    <w:link w:val="VoetnoottekstChar"/>
+    <w:basedOn w:val="Normal"/>
+    <w:link w:val="FootnoteTextChar"/>
     <w:uiPriority w:val="99"/>
     <w:semiHidden/>
     <w:unhideWhenUsed/>
@@ -37652,10 +37715,10 @@
       <w:szCs w:val="20"/>
     </w:rPr>
   </w:style>
-  <w:style w:type="character" w:customStyle="1" w:styleId="VoetnoottekstChar">
-    <w:name w:val="Voetnoottekst Char"/>
-    <w:basedOn w:val="Standaardalinea-lettertype"/>
-    <w:link w:val="Voetnoottekst"/>
+  <w:style w:type="character" w:customStyle="1" w:styleId="FootnoteTextChar">
+    <w:name w:val="Footnote Text Char"/>
+    <w:basedOn w:val="DefaultParagraphFont"/>
+    <w:link w:val="FootnoteText"/>
     <w:uiPriority w:val="99"/>
     <w:semiHidden/>
     <w:rsid w:val="00C6554A"/>
@@ -37665,7 +37728,7 @@
   </w:style>
   <w:style w:type="character" w:styleId="HTMLCode">
     <w:name w:val="HTML Code"/>
-    <w:basedOn w:val="Standaardalinea-lettertype"/>
+    <w:basedOn w:val="DefaultParagraphFont"/>
     <w:uiPriority w:val="99"/>
     <w:semiHidden/>
     <w:unhideWhenUsed/>
@@ -37676,9 +37739,9 @@
       <w:szCs w:val="20"/>
     </w:rPr>
   </w:style>
-  <w:style w:type="character" w:styleId="HTML-toetsenbord">
+  <w:style w:type="character" w:styleId="HTMLKeyboard">
     <w:name w:val="HTML Keyboard"/>
-    <w:basedOn w:val="Standaardalinea-lettertype"/>
+    <w:basedOn w:val="DefaultParagraphFont"/>
     <w:uiPriority w:val="99"/>
     <w:semiHidden/>
     <w:unhideWhenUsed/>
@@ -37689,10 +37752,10 @@
       <w:szCs w:val="20"/>
     </w:rPr>
   </w:style>
-  <w:style w:type="paragraph" w:styleId="HTML-voorafopgemaakt">
+  <w:style w:type="paragraph" w:styleId="HTMLPreformatted">
     <w:name w:val="HTML Preformatted"/>
-    <w:basedOn w:val="Standaard"/>
-    <w:link w:val="HTML-voorafopgemaaktChar"/>
+    <w:basedOn w:val="Normal"/>
+    <w:link w:val="HTMLPreformattedChar"/>
     <w:uiPriority w:val="99"/>
     <w:semiHidden/>
     <w:unhideWhenUsed/>
@@ -37705,10 +37768,10 @@
       <w:szCs w:val="20"/>
     </w:rPr>
   </w:style>
-  <w:style w:type="character" w:customStyle="1" w:styleId="HTML-voorafopgemaaktChar">
-    <w:name w:val="HTML - vooraf opgemaakt Char"/>
-    <w:basedOn w:val="Standaardalinea-lettertype"/>
-    <w:link w:val="HTML-voorafopgemaakt"/>
+  <w:style w:type="character" w:customStyle="1" w:styleId="HTMLPreformattedChar">
+    <w:name w:val="HTML Preformatted Char"/>
+    <w:basedOn w:val="DefaultParagraphFont"/>
+    <w:link w:val="HTMLPreformatted"/>
     <w:uiPriority w:val="99"/>
     <w:semiHidden/>
     <w:rsid w:val="00C6554A"/>
@@ -37717,9 +37780,9 @@
       <w:szCs w:val="20"/>
     </w:rPr>
   </w:style>
-  <w:style w:type="character" w:styleId="HTML-schrijfmachine">
+  <w:style w:type="character" w:styleId="HTMLTypewriter">
     <w:name w:val="HTML Typewriter"/>
-    <w:basedOn w:val="Standaardalinea-lettertype"/>
+    <w:basedOn w:val="DefaultParagraphFont"/>
     <w:uiPriority w:val="99"/>
     <w:semiHidden/>
     <w:unhideWhenUsed/>
@@ -37732,7 +37795,7 @@
   </w:style>
   <w:style w:type="character" w:styleId="Hyperlink">
     <w:name w:val="Hyperlink"/>
-    <w:basedOn w:val="Standaardalinea-lettertype"/>
+    <w:basedOn w:val="DefaultParagraphFont"/>
     <w:uiPriority w:val="99"/>
     <w:unhideWhenUsed/>
     <w:rsid w:val="00C6554A"/>
@@ -37741,9 +37804,9 @@
       <w:u w:val="single"/>
     </w:rPr>
   </w:style>
-  <w:style w:type="paragraph" w:styleId="Macrotekst">
+  <w:style w:type="paragraph" w:styleId="MacroText">
     <w:name w:val="macro"/>
-    <w:link w:val="MacrotekstChar"/>
+    <w:link w:val="MacroTextChar"/>
     <w:uiPriority w:val="99"/>
     <w:semiHidden/>
     <w:unhideWhenUsed/>
@@ -37767,10 +37830,10 @@
       <w:szCs w:val="20"/>
     </w:rPr>
   </w:style>
-  <w:style w:type="character" w:customStyle="1" w:styleId="MacrotekstChar">
-    <w:name w:val="Macrotekst Char"/>
-    <w:basedOn w:val="Standaardalinea-lettertype"/>
-    <w:link w:val="Macrotekst"/>
+  <w:style w:type="character" w:customStyle="1" w:styleId="MacroTextChar">
+    <w:name w:val="Macro Text Char"/>
+    <w:basedOn w:val="DefaultParagraphFont"/>
+    <w:link w:val="MacroText"/>
     <w:uiPriority w:val="99"/>
     <w:semiHidden/>
     <w:rsid w:val="00C6554A"/>
@@ -37779,9 +37842,9 @@
       <w:szCs w:val="20"/>
     </w:rPr>
   </w:style>
-  <w:style w:type="character" w:styleId="Tekstvantijdelijkeaanduiding">
+  <w:style w:type="character" w:styleId="PlaceholderText">
     <w:name w:val="Placeholder Text"/>
-    <w:basedOn w:val="Standaardalinea-lettertype"/>
+    <w:basedOn w:val="DefaultParagraphFont"/>
     <w:uiPriority w:val="99"/>
     <w:semiHidden/>
     <w:rsid w:val="00C6554A"/>
@@ -37789,10 +37852,10 @@
       <w:color w:val="595959" w:themeColor="text1" w:themeTint="A6"/>
     </w:rPr>
   </w:style>
-  <w:style w:type="paragraph" w:styleId="Tekstzonderopmaak">
+  <w:style w:type="paragraph" w:styleId="PlainText">
     <w:name w:val="Plain Text"/>
-    <w:basedOn w:val="Standaard"/>
-    <w:link w:val="TekstzonderopmaakChar"/>
+    <w:basedOn w:val="Normal"/>
+    <w:link w:val="PlainTextChar"/>
     <w:uiPriority w:val="99"/>
     <w:semiHidden/>
     <w:unhideWhenUsed/>
@@ -37805,10 +37868,10 @@
       <w:szCs w:val="21"/>
     </w:rPr>
   </w:style>
-  <w:style w:type="character" w:customStyle="1" w:styleId="TekstzonderopmaakChar">
-    <w:name w:val="Tekst zonder opmaak Char"/>
-    <w:basedOn w:val="Standaardalinea-lettertype"/>
-    <w:link w:val="Tekstzonderopmaak"/>
+  <w:style w:type="character" w:customStyle="1" w:styleId="PlainTextChar">
+    <w:name w:val="Plain Text Char"/>
+    <w:basedOn w:val="DefaultParagraphFont"/>
+    <w:link w:val="PlainText"/>
     <w:uiPriority w:val="99"/>
     <w:semiHidden/>
     <w:rsid w:val="00C6554A"/>
@@ -37817,10 +37880,10 @@
       <w:szCs w:val="21"/>
     </w:rPr>
   </w:style>
-  <w:style w:type="character" w:customStyle="1" w:styleId="Kop7Char">
-    <w:name w:val="Kop 7 Char"/>
-    <w:basedOn w:val="Standaardalinea-lettertype"/>
-    <w:link w:val="Kop7"/>
+  <w:style w:type="character" w:customStyle="1" w:styleId="Heading7Char">
+    <w:name w:val="Heading 7 Char"/>
+    <w:basedOn w:val="DefaultParagraphFont"/>
+    <w:link w:val="Heading7"/>
     <w:uiPriority w:val="9"/>
     <w:semiHidden/>
     <w:rsid w:val="002554CD"/>
@@ -37831,10 +37894,10 @@
       <w:color w:val="004F5B" w:themeColor="accent1" w:themeShade="7F"/>
     </w:rPr>
   </w:style>
-  <w:style w:type="character" w:customStyle="1" w:styleId="Kop6Char">
-    <w:name w:val="Kop 6 Char"/>
-    <w:basedOn w:val="Standaardalinea-lettertype"/>
-    <w:link w:val="Kop6"/>
+  <w:style w:type="character" w:customStyle="1" w:styleId="Heading6Char">
+    <w:name w:val="Heading 6 Char"/>
+    <w:basedOn w:val="DefaultParagraphFont"/>
+    <w:link w:val="Heading6"/>
     <w:uiPriority w:val="9"/>
     <w:semiHidden/>
     <w:rsid w:val="002554CD"/>
@@ -37843,9 +37906,9 @@
       <w:color w:val="004F5B" w:themeColor="accent1" w:themeShade="7F"/>
     </w:rPr>
   </w:style>
-  <w:style w:type="paragraph" w:styleId="Lijstalinea">
+  <w:style w:type="paragraph" w:styleId="ListParagraph">
     <w:name w:val="List Paragraph"/>
-    <w:basedOn w:val="Standaard"/>
+    <w:basedOn w:val="Normal"/>
     <w:uiPriority w:val="34"/>
     <w:unhideWhenUsed/>
     <w:qFormat/>
@@ -37857,7 +37920,7 @@
   </w:style>
   <w:style w:type="paragraph" w:customStyle="1" w:styleId="TableHead">
     <w:name w:val="TableHead"/>
-    <w:basedOn w:val="Standaard"/>
+    <w:basedOn w:val="Normal"/>
     <w:rsid w:val="002D606B"/>
     <w:pPr>
       <w:spacing w:before="60" w:after="40" w:line="240" w:lineRule="auto"/>
@@ -37873,7 +37936,7 @@
   </w:style>
   <w:style w:type="paragraph" w:customStyle="1" w:styleId="TableBody">
     <w:name w:val="TableBody"/>
-    <w:basedOn w:val="Standaard"/>
+    <w:basedOn w:val="Normal"/>
     <w:rsid w:val="002D606B"/>
     <w:pPr>
       <w:spacing w:before="60" w:after="40" w:line="240" w:lineRule="auto"/>
@@ -37888,7 +37951,7 @@
   </w:style>
   <w:style w:type="character" w:customStyle="1" w:styleId="Onopgelostemelding1">
     <w:name w:val="Onopgeloste melding1"/>
-    <w:basedOn w:val="Standaardalinea-lettertype"/>
+    <w:basedOn w:val="DefaultParagraphFont"/>
     <w:uiPriority w:val="99"/>
     <w:semiHidden/>
     <w:unhideWhenUsed/>
@@ -37898,10 +37961,10 @@
       <w:shd w:val="clear" w:color="auto" w:fill="E6E6E6"/>
     </w:rPr>
   </w:style>
-  <w:style w:type="paragraph" w:styleId="Kopvaninhoudsopgave">
+  <w:style w:type="paragraph" w:styleId="TOCHeading">
     <w:name w:val="TOC Heading"/>
-    <w:basedOn w:val="Kop1"/>
-    <w:next w:val="Standaard"/>
+    <w:basedOn w:val="Heading1"/>
+    <w:next w:val="Normal"/>
     <w:uiPriority w:val="39"/>
     <w:unhideWhenUsed/>
     <w:qFormat/>
@@ -37916,10 +37979,10 @@
       <w:lang w:eastAsia="nl-NL"/>
     </w:rPr>
   </w:style>
-  <w:style w:type="paragraph" w:styleId="Inhopg1">
+  <w:style w:type="paragraph" w:styleId="TOC1">
     <w:name w:val="toc 1"/>
-    <w:basedOn w:val="Standaard"/>
-    <w:next w:val="Standaard"/>
+    <w:basedOn w:val="Normal"/>
+    <w:next w:val="Normal"/>
     <w:autoRedefine/>
     <w:uiPriority w:val="39"/>
     <w:unhideWhenUsed/>
@@ -37928,10 +37991,10 @@
       <w:spacing w:after="100"/>
     </w:pPr>
   </w:style>
-  <w:style w:type="paragraph" w:styleId="Inhopg2">
+  <w:style w:type="paragraph" w:styleId="TOC2">
     <w:name w:val="toc 2"/>
-    <w:basedOn w:val="Standaard"/>
-    <w:next w:val="Standaard"/>
+    <w:basedOn w:val="Normal"/>
+    <w:next w:val="Normal"/>
     <w:autoRedefine/>
     <w:uiPriority w:val="39"/>
     <w:unhideWhenUsed/>
@@ -38234,7 +38297,7 @@
 </file>
 
 <file path=customXml/itemProps1.xml><?xml version="1.0" encoding="utf-8"?>
-<ds:datastoreItem xmlns:ds="http://schemas.openxmlformats.org/officeDocument/2006/customXml" ds:itemID="{5C96F4E0-4C8C-4531-BF23-1EA8D46A9CC0}">
+<ds:datastoreItem xmlns:ds="http://schemas.openxmlformats.org/officeDocument/2006/customXml" ds:itemID="{CF6209F4-A18D-40B3-9D77-6F9EE70E4316}">
   <ds:schemaRefs>
     <ds:schemaRef ds:uri="http://schemas.openxmlformats.org/officeDocument/2006/bibliography"/>
   </ds:schemaRefs>

</xml_diff>

<commit_message>
migratietesten aan migratieplan toegevoegd voor de evaluatie
</commit_message>
<xml_diff>
--- a/Migratieplan/Migratieplan (aangepast).docx
+++ b/Migratieplan/Migratieplan (aangepast).docx
@@ -1,6 +1,6 @@
 
 <file path=word/document.xml><?xml version="1.0" encoding="utf-8"?>
-<w:document xmlns:wpc="http://schemas.microsoft.com/office/word/2010/wordprocessingCanvas" xmlns:mc="http://schemas.openxmlformats.org/markup-compatibility/2006" xmlns:o="urn:schemas-microsoft-com:office:office" xmlns:r="http://schemas.openxmlformats.org/officeDocument/2006/relationships" xmlns:m="http://schemas.openxmlformats.org/officeDocument/2006/math" xmlns:v="urn:schemas-microsoft-com:vml" xmlns:wp14="http://schemas.microsoft.com/office/word/2010/wordprocessingDrawing" xmlns:wp="http://schemas.openxmlformats.org/drawingml/2006/wordprocessingDrawing" xmlns:w10="urn:schemas-microsoft-com:office:word" xmlns:w="http://schemas.openxmlformats.org/wordprocessingml/2006/main" xmlns:w14="http://schemas.microsoft.com/office/word/2010/wordml" xmlns:w15="http://schemas.microsoft.com/office/word/2012/wordml" xmlns:wpg="http://schemas.microsoft.com/office/word/2010/wordprocessingGroup" xmlns:wpi="http://schemas.microsoft.com/office/word/2010/wordprocessingInk" xmlns:wne="http://schemas.microsoft.com/office/word/2006/wordml" xmlns:wps="http://schemas.microsoft.com/office/word/2010/wordprocessingShape" mc:Ignorable="w14 w15 wp14">
+<w:document xmlns:wpc="http://schemas.microsoft.com/office/word/2010/wordprocessingCanvas" xmlns:cx="http://schemas.microsoft.com/office/drawing/2014/chartex" xmlns:cx1="http://schemas.microsoft.com/office/drawing/2015/9/8/chartex" xmlns:cx2="http://schemas.microsoft.com/office/drawing/2015/10/21/chartex" xmlns:cx3="http://schemas.microsoft.com/office/drawing/2016/5/9/chartex" xmlns:cx4="http://schemas.microsoft.com/office/drawing/2016/5/10/chartex" xmlns:cx5="http://schemas.microsoft.com/office/drawing/2016/5/11/chartex" xmlns:cx6="http://schemas.microsoft.com/office/drawing/2016/5/12/chartex" xmlns:cx7="http://schemas.microsoft.com/office/drawing/2016/5/13/chartex" xmlns:cx8="http://schemas.microsoft.com/office/drawing/2016/5/14/chartex" xmlns:mc="http://schemas.openxmlformats.org/markup-compatibility/2006" xmlns:aink="http://schemas.microsoft.com/office/drawing/2016/ink" xmlns:am3d="http://schemas.microsoft.com/office/drawing/2017/model3d" xmlns:o="urn:schemas-microsoft-com:office:office" xmlns:r="http://schemas.openxmlformats.org/officeDocument/2006/relationships" xmlns:m="http://schemas.openxmlformats.org/officeDocument/2006/math" xmlns:v="urn:schemas-microsoft-com:vml" xmlns:wp14="http://schemas.microsoft.com/office/word/2010/wordprocessingDrawing" xmlns:wp="http://schemas.openxmlformats.org/drawingml/2006/wordprocessingDrawing" xmlns:w10="urn:schemas-microsoft-com:office:word" xmlns:w="http://schemas.openxmlformats.org/wordprocessingml/2006/main" xmlns:w14="http://schemas.microsoft.com/office/word/2010/wordml" xmlns:w15="http://schemas.microsoft.com/office/word/2012/wordml" xmlns:w16cid="http://schemas.microsoft.com/office/word/2016/wordml/cid" xmlns:w16se="http://schemas.microsoft.com/office/word/2015/wordml/symex" xmlns:wpg="http://schemas.microsoft.com/office/word/2010/wordprocessingGroup" xmlns:wpi="http://schemas.microsoft.com/office/word/2010/wordprocessingInk" xmlns:wne="http://schemas.microsoft.com/office/word/2006/wordml" xmlns:wps="http://schemas.microsoft.com/office/word/2010/wordprocessingShape" mc:Ignorable="w14 w15 w16se w16cid wp14">
   <w:body>
     <w:p>
       <w:pPr>
@@ -73,7 +73,7 @@
     <w:bookmarkEnd w:id="4"/>
     <w:p>
       <w:pPr>
-        <w:pStyle w:val="Title"/>
+        <w:pStyle w:val="Titel"/>
       </w:pPr>
       <w:r>
         <w:t>Migratieplan</w:t>
@@ -81,7 +81,7 @@
     </w:p>
     <w:p>
       <w:pPr>
-        <w:pStyle w:val="Subtitle"/>
+        <w:pStyle w:val="Ondertitel"/>
       </w:pPr>
       <w:r>
         <w:t>Groep 3c</w:t>
@@ -89,7 +89,7 @@
     </w:p>
     <w:p>
       <w:pPr>
-        <w:pStyle w:val="Subtitle"/>
+        <w:pStyle w:val="Ondertitel"/>
       </w:pPr>
     </w:p>
     <w:p>
@@ -99,8 +99,13 @@
       <w:r>
         <w:t xml:space="preserve"> </w:t>
       </w:r>
+      <w:proofErr w:type="spellStart"/>
       <w:r>
-        <w:t xml:space="preserve">Teo </w:t>
+        <w:t>Teo</w:t>
+      </w:r>
+      <w:proofErr w:type="spellEnd"/>
+      <w:r>
+        <w:t xml:space="preserve"> </w:t>
       </w:r>
       <w:proofErr w:type="spellStart"/>
       <w:r>
@@ -162,7 +167,7 @@
       <w:sdtContent>
         <w:p>
           <w:pPr>
-            <w:pStyle w:val="TOCHeading"/>
+            <w:pStyle w:val="Kopvaninhoudsopgave"/>
           </w:pPr>
           <w:r>
             <w:t>Inhoudsopgave</w:t>
@@ -170,7 +175,7 @@
         </w:p>
         <w:p>
           <w:pPr>
-            <w:pStyle w:val="TOC1"/>
+            <w:pStyle w:val="Inhopg1"/>
             <w:tabs>
               <w:tab w:val="right" w:leader="dot" w:pos="9016"/>
             </w:tabs>
@@ -250,7 +255,7 @@
         </w:p>
         <w:p>
           <w:pPr>
-            <w:pStyle w:val="TOC1"/>
+            <w:pStyle w:val="Inhopg1"/>
             <w:tabs>
               <w:tab w:val="right" w:leader="dot" w:pos="9016"/>
             </w:tabs>
@@ -323,7 +328,7 @@
         </w:p>
         <w:p>
           <w:pPr>
-            <w:pStyle w:val="TOC2"/>
+            <w:pStyle w:val="Inhopg2"/>
             <w:tabs>
               <w:tab w:val="right" w:leader="dot" w:pos="9016"/>
             </w:tabs>
@@ -395,7 +400,7 @@
         </w:p>
         <w:p>
           <w:pPr>
-            <w:pStyle w:val="TOC2"/>
+            <w:pStyle w:val="Inhopg2"/>
             <w:tabs>
               <w:tab w:val="right" w:leader="dot" w:pos="9016"/>
             </w:tabs>
@@ -467,7 +472,7 @@
         </w:p>
         <w:p>
           <w:pPr>
-            <w:pStyle w:val="TOC2"/>
+            <w:pStyle w:val="Inhopg2"/>
             <w:tabs>
               <w:tab w:val="right" w:leader="dot" w:pos="9016"/>
             </w:tabs>
@@ -539,7 +544,7 @@
         </w:p>
         <w:p>
           <w:pPr>
-            <w:pStyle w:val="TOC1"/>
+            <w:pStyle w:val="Inhopg1"/>
             <w:tabs>
               <w:tab w:val="right" w:leader="dot" w:pos="9016"/>
             </w:tabs>
@@ -610,7 +615,7 @@
         </w:p>
         <w:p>
           <w:pPr>
-            <w:pStyle w:val="TOC2"/>
+            <w:pStyle w:val="Inhopg2"/>
             <w:tabs>
               <w:tab w:val="right" w:leader="dot" w:pos="9016"/>
             </w:tabs>
@@ -681,7 +686,7 @@
         </w:p>
         <w:p>
           <w:pPr>
-            <w:pStyle w:val="TOC2"/>
+            <w:pStyle w:val="Inhopg2"/>
             <w:tabs>
               <w:tab w:val="right" w:leader="dot" w:pos="9016"/>
             </w:tabs>
@@ -752,7 +757,7 @@
         </w:p>
         <w:p>
           <w:pPr>
-            <w:pStyle w:val="TOC2"/>
+            <w:pStyle w:val="Inhopg2"/>
             <w:tabs>
               <w:tab w:val="right" w:leader="dot" w:pos="9016"/>
             </w:tabs>
@@ -823,7 +828,7 @@
         </w:p>
         <w:p>
           <w:pPr>
-            <w:pStyle w:val="TOC2"/>
+            <w:pStyle w:val="Inhopg2"/>
             <w:tabs>
               <w:tab w:val="right" w:leader="dot" w:pos="9016"/>
             </w:tabs>
@@ -894,7 +899,7 @@
         </w:p>
         <w:p>
           <w:pPr>
-            <w:pStyle w:val="TOC2"/>
+            <w:pStyle w:val="Inhopg2"/>
             <w:tabs>
               <w:tab w:val="right" w:leader="dot" w:pos="9016"/>
             </w:tabs>
@@ -965,7 +970,7 @@
         </w:p>
         <w:p>
           <w:pPr>
-            <w:pStyle w:val="TOC2"/>
+            <w:pStyle w:val="Inhopg2"/>
             <w:tabs>
               <w:tab w:val="right" w:leader="dot" w:pos="9016"/>
             </w:tabs>
@@ -1036,7 +1041,7 @@
         </w:p>
         <w:p>
           <w:pPr>
-            <w:pStyle w:val="TOC2"/>
+            <w:pStyle w:val="Inhopg2"/>
             <w:tabs>
               <w:tab w:val="right" w:leader="dot" w:pos="9016"/>
             </w:tabs>
@@ -1107,7 +1112,7 @@
         </w:p>
         <w:p>
           <w:pPr>
-            <w:pStyle w:val="TOC2"/>
+            <w:pStyle w:val="Inhopg2"/>
             <w:tabs>
               <w:tab w:val="right" w:leader="dot" w:pos="9016"/>
             </w:tabs>
@@ -1178,7 +1183,7 @@
         </w:p>
         <w:p>
           <w:pPr>
-            <w:pStyle w:val="TOC2"/>
+            <w:pStyle w:val="Inhopg2"/>
             <w:tabs>
               <w:tab w:val="right" w:leader="dot" w:pos="9016"/>
             </w:tabs>
@@ -1249,7 +1254,7 @@
         </w:p>
         <w:p>
           <w:pPr>
-            <w:pStyle w:val="TOC2"/>
+            <w:pStyle w:val="Inhopg2"/>
             <w:tabs>
               <w:tab w:val="right" w:leader="dot" w:pos="9016"/>
             </w:tabs>
@@ -1320,7 +1325,7 @@
         </w:p>
         <w:p>
           <w:pPr>
-            <w:pStyle w:val="TOC2"/>
+            <w:pStyle w:val="Inhopg2"/>
             <w:tabs>
               <w:tab w:val="right" w:leader="dot" w:pos="9016"/>
             </w:tabs>
@@ -1391,7 +1396,7 @@
         </w:p>
         <w:p>
           <w:pPr>
-            <w:pStyle w:val="TOC2"/>
+            <w:pStyle w:val="Inhopg2"/>
             <w:tabs>
               <w:tab w:val="right" w:leader="dot" w:pos="9016"/>
             </w:tabs>
@@ -1462,7 +1467,7 @@
         </w:p>
         <w:p>
           <w:pPr>
-            <w:pStyle w:val="TOC2"/>
+            <w:pStyle w:val="Inhopg2"/>
             <w:tabs>
               <w:tab w:val="right" w:leader="dot" w:pos="9016"/>
             </w:tabs>
@@ -1533,7 +1538,7 @@
         </w:p>
         <w:p>
           <w:pPr>
-            <w:pStyle w:val="TOC2"/>
+            <w:pStyle w:val="Inhopg2"/>
             <w:tabs>
               <w:tab w:val="right" w:leader="dot" w:pos="9016"/>
             </w:tabs>
@@ -1604,7 +1609,7 @@
         </w:p>
         <w:p>
           <w:pPr>
-            <w:pStyle w:val="TOC1"/>
+            <w:pStyle w:val="Inhopg1"/>
             <w:tabs>
               <w:tab w:val="right" w:leader="dot" w:pos="9016"/>
             </w:tabs>
@@ -1675,7 +1680,7 @@
         </w:p>
         <w:p>
           <w:pPr>
-            <w:pStyle w:val="TOC1"/>
+            <w:pStyle w:val="Inhopg1"/>
             <w:tabs>
               <w:tab w:val="right" w:leader="dot" w:pos="9016"/>
             </w:tabs>
@@ -1771,7 +1776,7 @@
     </w:p>
     <w:p>
       <w:pPr>
-        <w:pStyle w:val="Heading1"/>
+        <w:pStyle w:val="Kop1"/>
       </w:pPr>
       <w:r>
         <w:lastRenderedPageBreak/>
@@ -1800,7 +1805,7 @@
     </w:p>
     <w:p>
       <w:pPr>
-        <w:pStyle w:val="ListParagraph"/>
+        <w:pStyle w:val="Lijstalinea"/>
         <w:numPr>
           <w:ilvl w:val="0"/>
           <w:numId w:val="16"/>
@@ -1818,12 +1823,12 @@
     </w:p>
     <w:p>
       <w:pPr>
-        <w:pStyle w:val="ListParagraph"/>
+        <w:pStyle w:val="Lijstalinea"/>
       </w:pPr>
     </w:p>
     <w:p>
       <w:pPr>
-        <w:pStyle w:val="ListParagraph"/>
+        <w:pStyle w:val="Lijstalinea"/>
         <w:numPr>
           <w:ilvl w:val="0"/>
           <w:numId w:val="16"/>
@@ -1850,7 +1855,7 @@
     </w:p>
     <w:p>
       <w:pPr>
-        <w:pStyle w:val="ListParagraph"/>
+        <w:pStyle w:val="Lijstalinea"/>
         <w:numPr>
           <w:ilvl w:val="0"/>
           <w:numId w:val="16"/>
@@ -1876,7 +1881,7 @@
     </w:p>
     <w:p>
       <w:pPr>
-        <w:pStyle w:val="ListParagraph"/>
+        <w:pStyle w:val="Lijstalinea"/>
         <w:numPr>
           <w:ilvl w:val="0"/>
           <w:numId w:val="16"/>
@@ -1894,7 +1899,7 @@
     </w:p>
     <w:p>
       <w:pPr>
-        <w:pStyle w:val="ListParagraph"/>
+        <w:pStyle w:val="Lijstalinea"/>
         <w:numPr>
           <w:ilvl w:val="0"/>
           <w:numId w:val="16"/>
@@ -1912,12 +1917,12 @@
     </w:p>
     <w:p>
       <w:pPr>
-        <w:pStyle w:val="ListParagraph"/>
+        <w:pStyle w:val="Lijstalinea"/>
       </w:pPr>
     </w:p>
     <w:p>
       <w:pPr>
-        <w:pStyle w:val="ListParagraph"/>
+        <w:pStyle w:val="Lijstalinea"/>
         <w:numPr>
           <w:ilvl w:val="0"/>
           <w:numId w:val="16"/>
@@ -1943,7 +1948,7 @@
     <w:p/>
     <w:p>
       <w:pPr>
-        <w:pStyle w:val="Heading1"/>
+        <w:pStyle w:val="Kop1"/>
         <w:rPr>
           <w:shd w:val="clear" w:color="auto" w:fill="FFFFFF"/>
           <w:lang w:val="en-US"/>
@@ -1962,7 +1967,7 @@
     </w:p>
     <w:p>
       <w:pPr>
-        <w:pStyle w:val="Heading2"/>
+        <w:pStyle w:val="Kop2"/>
         <w:rPr>
           <w:lang w:val="en-US"/>
         </w:rPr>
@@ -2122,7 +2127,7 @@
     <w:p/>
     <w:p>
       <w:pPr>
-        <w:pStyle w:val="Heading2"/>
+        <w:pStyle w:val="Kop2"/>
         <w:rPr>
           <w:lang w:val="en-US"/>
         </w:rPr>
@@ -2314,7 +2319,7 @@
     <w:p/>
     <w:p>
       <w:pPr>
-        <w:pStyle w:val="Heading2"/>
+        <w:pStyle w:val="Kop2"/>
         <w:rPr>
           <w:lang w:val="en-US"/>
         </w:rPr>
@@ -2548,7 +2553,7 @@
     </w:p>
     <w:p>
       <w:pPr>
-        <w:pStyle w:val="Heading1"/>
+        <w:pStyle w:val="Kop1"/>
         <w:spacing w:before="240" w:after="0" w:line="259" w:lineRule="auto"/>
         <w:contextualSpacing w:val="0"/>
       </w:pPr>
@@ -2563,7 +2568,7 @@
     </w:p>
     <w:p>
       <w:pPr>
-        <w:pStyle w:val="Heading2"/>
+        <w:pStyle w:val="Kop2"/>
       </w:pPr>
       <w:bookmarkStart w:id="11" w:name="_Toc508702556"/>
       <w:bookmarkStart w:id="12" w:name="_Toc509826161"/>
@@ -2603,7 +2608,7 @@
           <v:shape id="_x0000_i1025" type="#_x0000_t75" style="width:450.75pt;height:465.75pt" o:ole="">
             <v:imagedata r:id="rId16" o:title=""/>
           </v:shape>
-          <o:OLEObject Type="Embed" ProgID="Visio.Drawing.15" ShapeID="_x0000_i1025" DrawAspect="Content" ObjectID="_1583664871" r:id="rId17"/>
+          <o:OLEObject Type="Embed" ProgID="Visio.Drawing.15" ShapeID="_x0000_i1025" DrawAspect="Content" ObjectID="_1583753367" r:id="rId17"/>
         </w:object>
       </w:r>
     </w:p>
@@ -2614,7 +2619,7 @@
     </w:p>
     <w:p>
       <w:pPr>
-        <w:pStyle w:val="Heading2"/>
+        <w:pStyle w:val="Kop2"/>
       </w:pPr>
       <w:bookmarkStart w:id="13" w:name="_Toc508702557"/>
       <w:bookmarkStart w:id="14" w:name="_Toc509826162"/>
@@ -2631,14 +2636,14 @@
           <v:shape id="_x0000_i1026" type="#_x0000_t75" style="width:450.75pt;height:299.25pt" o:ole="">
             <v:imagedata r:id="rId18" o:title=""/>
           </v:shape>
-          <o:OLEObject Type="Embed" ProgID="Visio.Drawing.15" ShapeID="_x0000_i1026" DrawAspect="Content" ObjectID="_1583664872" r:id="rId19"/>
+          <o:OLEObject Type="Embed" ProgID="Visio.Drawing.15" ShapeID="_x0000_i1026" DrawAspect="Content" ObjectID="_1583753368" r:id="rId19"/>
         </w:object>
       </w:r>
     </w:p>
     <w:p/>
     <w:p>
       <w:pPr>
-        <w:pStyle w:val="Heading2"/>
+        <w:pStyle w:val="Kop2"/>
       </w:pPr>
       <w:bookmarkStart w:id="15" w:name="_Toc508702558"/>
       <w:bookmarkStart w:id="16" w:name="_Toc509826163"/>
@@ -2654,7 +2659,7 @@
           <v:shape id="_x0000_i1027" type="#_x0000_t75" style="width:450.75pt;height:258.75pt" o:ole="">
             <v:imagedata r:id="rId20" o:title=""/>
           </v:shape>
-          <o:OLEObject Type="Embed" ProgID="Visio.Drawing.15" ShapeID="_x0000_i1027" DrawAspect="Content" ObjectID="_1583664873" r:id="rId21"/>
+          <o:OLEObject Type="Embed" ProgID="Visio.Drawing.15" ShapeID="_x0000_i1027" DrawAspect="Content" ObjectID="_1583753369" r:id="rId21"/>
         </w:object>
       </w:r>
     </w:p>
@@ -2665,7 +2670,7 @@
     </w:p>
     <w:p>
       <w:pPr>
-        <w:pStyle w:val="Heading2"/>
+        <w:pStyle w:val="Kop2"/>
       </w:pPr>
       <w:bookmarkStart w:id="17" w:name="_Toc508702559"/>
       <w:bookmarkStart w:id="18" w:name="_Toc509826164"/>
@@ -2682,14 +2687,14 @@
           <v:shape id="_x0000_i1028" type="#_x0000_t75" style="width:451.5pt;height:145.5pt" o:ole="">
             <v:imagedata r:id="rId22" o:title=""/>
           </v:shape>
-          <o:OLEObject Type="Embed" ProgID="Visio.Drawing.15" ShapeID="_x0000_i1028" DrawAspect="Content" ObjectID="_1583664874" r:id="rId23"/>
+          <o:OLEObject Type="Embed" ProgID="Visio.Drawing.15" ShapeID="_x0000_i1028" DrawAspect="Content" ObjectID="_1583753370" r:id="rId23"/>
         </w:object>
       </w:r>
     </w:p>
     <w:p/>
     <w:p>
       <w:pPr>
-        <w:pStyle w:val="Heading2"/>
+        <w:pStyle w:val="Kop2"/>
       </w:pPr>
       <w:bookmarkStart w:id="19" w:name="_Toc508702560"/>
       <w:bookmarkStart w:id="20" w:name="_Toc509826165"/>
@@ -2705,7 +2710,7 @@
           <v:shape id="_x0000_i1029" type="#_x0000_t75" style="width:450.75pt;height:378.75pt" o:ole="">
             <v:imagedata r:id="rId24" o:title=""/>
           </v:shape>
-          <o:OLEObject Type="Embed" ProgID="Visio.Drawing.15" ShapeID="_x0000_i1029" DrawAspect="Content" ObjectID="_1583664875" r:id="rId25"/>
+          <o:OLEObject Type="Embed" ProgID="Visio.Drawing.15" ShapeID="_x0000_i1029" DrawAspect="Content" ObjectID="_1583753371" r:id="rId25"/>
         </w:object>
       </w:r>
     </w:p>
@@ -2716,7 +2721,7 @@
     </w:p>
     <w:p>
       <w:pPr>
-        <w:pStyle w:val="Heading2"/>
+        <w:pStyle w:val="Kop2"/>
       </w:pPr>
       <w:bookmarkStart w:id="21" w:name="_Toc508702561"/>
       <w:bookmarkStart w:id="22" w:name="_Toc509826166"/>
@@ -2733,14 +2738,14 @@
           <v:shape id="_x0000_i1030" type="#_x0000_t75" style="width:450.75pt;height:307.5pt" o:ole="">
             <v:imagedata r:id="rId26" o:title=""/>
           </v:shape>
-          <o:OLEObject Type="Embed" ProgID="Visio.Drawing.15" ShapeID="_x0000_i1030" DrawAspect="Content" ObjectID="_1583664876" r:id="rId27"/>
+          <o:OLEObject Type="Embed" ProgID="Visio.Drawing.15" ShapeID="_x0000_i1030" DrawAspect="Content" ObjectID="_1583753372" r:id="rId27"/>
         </w:object>
       </w:r>
     </w:p>
     <w:p/>
     <w:p>
       <w:pPr>
-        <w:pStyle w:val="Heading2"/>
+        <w:pStyle w:val="Kop2"/>
       </w:pPr>
       <w:bookmarkStart w:id="23" w:name="_Toc508702562"/>
       <w:bookmarkStart w:id="24" w:name="_Toc509826167"/>
@@ -2756,7 +2761,7 @@
           <v:shape id="_x0000_i1031" type="#_x0000_t75" style="width:451.5pt;height:159pt" o:ole="">
             <v:imagedata r:id="rId28" o:title=""/>
           </v:shape>
-          <o:OLEObject Type="Embed" ProgID="Visio.Drawing.15" ShapeID="_x0000_i1031" DrawAspect="Content" ObjectID="_1583664877" r:id="rId29"/>
+          <o:OLEObject Type="Embed" ProgID="Visio.Drawing.15" ShapeID="_x0000_i1031" DrawAspect="Content" ObjectID="_1583753373" r:id="rId29"/>
         </w:object>
       </w:r>
     </w:p>
@@ -2767,7 +2772,7 @@
     </w:p>
     <w:p>
       <w:pPr>
-        <w:pStyle w:val="Heading2"/>
+        <w:pStyle w:val="Kop2"/>
       </w:pPr>
       <w:bookmarkStart w:id="25" w:name="_Toc508702563"/>
       <w:bookmarkStart w:id="26" w:name="_Toc509826168"/>
@@ -2784,14 +2789,14 @@
           <v:shape id="_x0000_i1032" type="#_x0000_t75" style="width:450.75pt;height:457.5pt" o:ole="">
             <v:imagedata r:id="rId30" o:title=""/>
           </v:shape>
-          <o:OLEObject Type="Embed" ProgID="Visio.Drawing.15" ShapeID="_x0000_i1032" DrawAspect="Content" ObjectID="_1583664878" r:id="rId31"/>
+          <o:OLEObject Type="Embed" ProgID="Visio.Drawing.15" ShapeID="_x0000_i1032" DrawAspect="Content" ObjectID="_1583753374" r:id="rId31"/>
         </w:object>
       </w:r>
     </w:p>
     <w:p/>
     <w:p>
       <w:pPr>
-        <w:pStyle w:val="Heading2"/>
+        <w:pStyle w:val="Kop2"/>
       </w:pPr>
       <w:bookmarkStart w:id="27" w:name="_Toc509826169"/>
       <w:r>
@@ -2806,13 +2811,13 @@
           <v:shape id="_x0000_i1033" type="#_x0000_t75" style="width:450.75pt;height:330pt" o:ole="">
             <v:imagedata r:id="rId32" o:title=""/>
           </v:shape>
-          <o:OLEObject Type="Embed" ProgID="Visio.Drawing.15" ShapeID="_x0000_i1033" DrawAspect="Content" ObjectID="_1583664879" r:id="rId33"/>
+          <o:OLEObject Type="Embed" ProgID="Visio.Drawing.15" ShapeID="_x0000_i1033" DrawAspect="Content" ObjectID="_1583753375" r:id="rId33"/>
         </w:object>
       </w:r>
     </w:p>
     <w:p>
       <w:pPr>
-        <w:pStyle w:val="Heading2"/>
+        <w:pStyle w:val="Kop2"/>
       </w:pPr>
       <w:bookmarkStart w:id="28" w:name="_Toc509826170"/>
       <w:r>
@@ -2826,13 +2831,13 @@
           <v:shape id="_x0000_i1034" type="#_x0000_t75" style="width:450.75pt;height:138.75pt" o:ole="">
             <v:imagedata r:id="rId34" o:title=""/>
           </v:shape>
-          <o:OLEObject Type="Embed" ProgID="Visio.Drawing.15" ShapeID="_x0000_i1034" DrawAspect="Content" ObjectID="_1583664880" r:id="rId35"/>
+          <o:OLEObject Type="Embed" ProgID="Visio.Drawing.15" ShapeID="_x0000_i1034" DrawAspect="Content" ObjectID="_1583753376" r:id="rId35"/>
         </w:object>
       </w:r>
     </w:p>
     <w:p>
       <w:pPr>
-        <w:pStyle w:val="Heading2"/>
+        <w:pStyle w:val="Kop2"/>
       </w:pPr>
       <w:bookmarkStart w:id="29" w:name="_Toc509826171"/>
       <w:r>
@@ -2846,13 +2851,13 @@
           <v:shape id="_x0000_i1035" type="#_x0000_t75" style="width:450.75pt;height:130.5pt" o:ole="">
             <v:imagedata r:id="rId36" o:title=""/>
           </v:shape>
-          <o:OLEObject Type="Embed" ProgID="Visio.Drawing.15" ShapeID="_x0000_i1035" DrawAspect="Content" ObjectID="_1583664881" r:id="rId37"/>
+          <o:OLEObject Type="Embed" ProgID="Visio.Drawing.15" ShapeID="_x0000_i1035" DrawAspect="Content" ObjectID="_1583753377" r:id="rId37"/>
         </w:object>
       </w:r>
     </w:p>
     <w:p>
       <w:pPr>
-        <w:pStyle w:val="Heading2"/>
+        <w:pStyle w:val="Kop2"/>
       </w:pPr>
       <w:bookmarkStart w:id="30" w:name="_Toc509826172"/>
       <w:r>
@@ -2867,13 +2872,13 @@
           <v:shape id="_x0000_i1036" type="#_x0000_t75" style="width:450.75pt;height:427.5pt" o:ole="">
             <v:imagedata r:id="rId38" o:title=""/>
           </v:shape>
-          <o:OLEObject Type="Embed" ProgID="Visio.Drawing.15" ShapeID="_x0000_i1036" DrawAspect="Content" ObjectID="_1583664882" r:id="rId39"/>
+          <o:OLEObject Type="Embed" ProgID="Visio.Drawing.15" ShapeID="_x0000_i1036" DrawAspect="Content" ObjectID="_1583753378" r:id="rId39"/>
         </w:object>
       </w:r>
     </w:p>
     <w:p>
       <w:pPr>
-        <w:pStyle w:val="Heading2"/>
+        <w:pStyle w:val="Kop2"/>
       </w:pPr>
       <w:bookmarkStart w:id="31" w:name="_Toc509826173"/>
       <w:r>
@@ -2887,13 +2892,13 @@
           <v:shape id="_x0000_i1037" type="#_x0000_t75" style="width:451.5pt;height:165pt" o:ole="">
             <v:imagedata r:id="rId40" o:title=""/>
           </v:shape>
-          <o:OLEObject Type="Embed" ProgID="Visio.Drawing.15" ShapeID="_x0000_i1037" DrawAspect="Content" ObjectID="_1583664883" r:id="rId41"/>
+          <o:OLEObject Type="Embed" ProgID="Visio.Drawing.15" ShapeID="_x0000_i1037" DrawAspect="Content" ObjectID="_1583753379" r:id="rId41"/>
         </w:object>
       </w:r>
     </w:p>
     <w:p>
       <w:pPr>
-        <w:pStyle w:val="Heading2"/>
+        <w:pStyle w:val="Kop2"/>
       </w:pPr>
       <w:bookmarkStart w:id="32" w:name="_Toc509826174"/>
       <w:r>
@@ -2908,7 +2913,7 @@
           <v:shape id="_x0000_i1038" type="#_x0000_t75" style="width:450.75pt;height:123.75pt" o:ole="">
             <v:imagedata r:id="rId42" o:title=""/>
           </v:shape>
-          <o:OLEObject Type="Embed" ProgID="Visio.Drawing.15" ShapeID="_x0000_i1038" DrawAspect="Content" ObjectID="_1583664884" r:id="rId43"/>
+          <o:OLEObject Type="Embed" ProgID="Visio.Drawing.15" ShapeID="_x0000_i1038" DrawAspect="Content" ObjectID="_1583753380" r:id="rId43"/>
         </w:object>
       </w:r>
     </w:p>
@@ -4271,7 +4276,7 @@
           </w:tcPr>
           <w:p>
             <w:pPr>
-              <w:pStyle w:val="Header"/>
+              <w:pStyle w:val="Koptekst"/>
               <w:rPr>
                 <w:rFonts w:ascii="Arial" w:hAnsi="Arial" w:cs="Arial"/>
                 <w:bCs/>
@@ -4537,7 +4542,7 @@
           </w:tcPr>
           <w:p>
             <w:pPr>
-              <w:pStyle w:val="Header"/>
+              <w:pStyle w:val="Koptekst"/>
               <w:rPr>
                 <w:rFonts w:ascii="Arial" w:hAnsi="Arial" w:cs="Arial"/>
                 <w:bCs/>
@@ -4793,7 +4798,7 @@
           </w:tcPr>
           <w:p>
             <w:pPr>
-              <w:pStyle w:val="Header"/>
+              <w:pStyle w:val="Koptekst"/>
               <w:rPr>
                 <w:rFonts w:ascii="Arial" w:hAnsi="Arial" w:cs="Arial"/>
                 <w:bCs/>
@@ -5035,7 +5040,7 @@
           </w:tcPr>
           <w:p>
             <w:pPr>
-              <w:pStyle w:val="Header"/>
+              <w:pStyle w:val="Koptekst"/>
               <w:rPr>
                 <w:rFonts w:ascii="Arial" w:hAnsi="Arial" w:cs="Arial"/>
                 <w:bCs/>
@@ -5264,7 +5269,7 @@
           </w:tcPr>
           <w:p>
             <w:pPr>
-              <w:pStyle w:val="Header"/>
+              <w:pStyle w:val="Koptekst"/>
               <w:rPr>
                 <w:rFonts w:ascii="Arial" w:hAnsi="Arial" w:cs="Arial"/>
                 <w:bCs/>
@@ -5542,7 +5547,7 @@
           </w:tcPr>
           <w:p>
             <w:pPr>
-              <w:pStyle w:val="Header"/>
+              <w:pStyle w:val="Koptekst"/>
               <w:rPr>
                 <w:rFonts w:ascii="Arial" w:hAnsi="Arial" w:cs="Arial"/>
                 <w:bCs/>
@@ -5798,7 +5803,7 @@
           </w:tcPr>
           <w:p>
             <w:pPr>
-              <w:pStyle w:val="Header"/>
+              <w:pStyle w:val="Koptekst"/>
               <w:rPr>
                 <w:rFonts w:ascii="Arial" w:hAnsi="Arial" w:cs="Arial"/>
                 <w:bCs/>
@@ -6047,7 +6052,7 @@
           </w:tcPr>
           <w:p>
             <w:pPr>
-              <w:pStyle w:val="Header"/>
+              <w:pStyle w:val="Koptekst"/>
               <w:rPr>
                 <w:rFonts w:ascii="Arial" w:hAnsi="Arial" w:cs="Arial"/>
                 <w:bCs/>
@@ -6867,7 +6872,7 @@
           </w:tcPr>
           <w:p>
             <w:pPr>
-              <w:pStyle w:val="Header"/>
+              <w:pStyle w:val="Koptekst"/>
               <w:rPr>
                 <w:rFonts w:ascii="Arial" w:hAnsi="Arial" w:cs="Arial"/>
                 <w:bCs/>
@@ -7384,7 +7389,7 @@
           </w:tcPr>
           <w:p>
             <w:pPr>
-              <w:pStyle w:val="Header"/>
+              <w:pStyle w:val="Koptekst"/>
               <w:rPr>
                 <w:rFonts w:ascii="Arial" w:hAnsi="Arial" w:cs="Arial"/>
                 <w:bCs/>
@@ -8001,7 +8006,7 @@
           </w:tcPr>
           <w:p>
             <w:pPr>
-              <w:pStyle w:val="Header"/>
+              <w:pStyle w:val="Koptekst"/>
               <w:rPr>
                 <w:rFonts w:ascii="Arial" w:hAnsi="Arial" w:cs="Arial"/>
                 <w:bCs/>
@@ -8659,7 +8664,7 @@
           </w:tcPr>
           <w:p>
             <w:pPr>
-              <w:pStyle w:val="Header"/>
+              <w:pStyle w:val="Koptekst"/>
               <w:rPr>
                 <w:rFonts w:ascii="Arial" w:hAnsi="Arial" w:cs="Arial"/>
                 <w:bCs/>
@@ -8893,7 +8898,7 @@
           </w:tcPr>
           <w:p>
             <w:pPr>
-              <w:pStyle w:val="Header"/>
+              <w:pStyle w:val="Koptekst"/>
               <w:rPr>
                 <w:rFonts w:ascii="Arial" w:hAnsi="Arial" w:cs="Arial"/>
                 <w:bCs/>
@@ -9127,7 +9132,7 @@
           </w:tcPr>
           <w:p>
             <w:pPr>
-              <w:pStyle w:val="Header"/>
+              <w:pStyle w:val="Koptekst"/>
               <w:rPr>
                 <w:rFonts w:ascii="Arial" w:hAnsi="Arial" w:cs="Arial"/>
                 <w:bCs/>
@@ -9365,7 +9370,7 @@
           </w:tcPr>
           <w:p>
             <w:pPr>
-              <w:pStyle w:val="Header"/>
+              <w:pStyle w:val="Koptekst"/>
               <w:rPr>
                 <w:rFonts w:ascii="Arial" w:hAnsi="Arial" w:cs="Arial"/>
                 <w:bCs/>
@@ -9599,7 +9604,7 @@
           </w:tcPr>
           <w:p>
             <w:pPr>
-              <w:pStyle w:val="Header"/>
+              <w:pStyle w:val="Koptekst"/>
               <w:rPr>
                 <w:rFonts w:ascii="Arial" w:hAnsi="Arial" w:cs="Arial"/>
                 <w:bCs/>
@@ -9834,7 +9839,7 @@
           </w:tcPr>
           <w:p>
             <w:pPr>
-              <w:pStyle w:val="Header"/>
+              <w:pStyle w:val="Koptekst"/>
               <w:rPr>
                 <w:rFonts w:ascii="Arial" w:hAnsi="Arial" w:cs="Arial"/>
                 <w:bCs/>
@@ -10081,7 +10086,7 @@
           </w:tcPr>
           <w:p>
             <w:pPr>
-              <w:pStyle w:val="Header"/>
+              <w:pStyle w:val="Koptekst"/>
               <w:rPr>
                 <w:rFonts w:ascii="Arial" w:hAnsi="Arial" w:cs="Arial"/>
                 <w:bCs/>
@@ -10321,7 +10326,7 @@
           </w:tcPr>
           <w:p>
             <w:pPr>
-              <w:pStyle w:val="Header"/>
+              <w:pStyle w:val="Koptekst"/>
               <w:rPr>
                 <w:rFonts w:ascii="Arial" w:hAnsi="Arial" w:cs="Arial"/>
                 <w:bCs/>
@@ -10567,7 +10572,7 @@
           </w:tcPr>
           <w:p>
             <w:pPr>
-              <w:pStyle w:val="Header"/>
+              <w:pStyle w:val="Koptekst"/>
               <w:rPr>
                 <w:rFonts w:ascii="Arial" w:hAnsi="Arial" w:cs="Arial"/>
                 <w:bCs/>
@@ -10813,7 +10818,7 @@
           </w:tcPr>
           <w:p>
             <w:pPr>
-              <w:pStyle w:val="Header"/>
+              <w:pStyle w:val="Koptekst"/>
               <w:rPr>
                 <w:rFonts w:ascii="Arial" w:hAnsi="Arial" w:cs="Arial"/>
                 <w:bCs/>
@@ -11059,7 +11064,7 @@
           </w:tcPr>
           <w:p>
             <w:pPr>
-              <w:pStyle w:val="Header"/>
+              <w:pStyle w:val="Koptekst"/>
               <w:rPr>
                 <w:rFonts w:ascii="Arial" w:hAnsi="Arial" w:cs="Arial"/>
                 <w:bCs/>
@@ -11297,7 +11302,7 @@
           </w:tcPr>
           <w:p>
             <w:pPr>
-              <w:pStyle w:val="Header"/>
+              <w:pStyle w:val="Koptekst"/>
               <w:rPr>
                 <w:rFonts w:ascii="Arial" w:hAnsi="Arial" w:cs="Arial"/>
                 <w:bCs/>
@@ -11535,7 +11540,7 @@
           </w:tcPr>
           <w:p>
             <w:pPr>
-              <w:pStyle w:val="Header"/>
+              <w:pStyle w:val="Koptekst"/>
               <w:rPr>
                 <w:rFonts w:ascii="Arial" w:hAnsi="Arial" w:cs="Arial"/>
                 <w:bCs/>
@@ -11769,7 +11774,7 @@
           </w:tcPr>
           <w:p>
             <w:pPr>
-              <w:pStyle w:val="Header"/>
+              <w:pStyle w:val="Koptekst"/>
               <w:rPr>
                 <w:rFonts w:ascii="Arial" w:hAnsi="Arial" w:cs="Arial"/>
                 <w:bCs/>
@@ -12003,7 +12008,7 @@
           </w:tcPr>
           <w:p>
             <w:pPr>
-              <w:pStyle w:val="Header"/>
+              <w:pStyle w:val="Koptekst"/>
               <w:rPr>
                 <w:rFonts w:ascii="Arial" w:hAnsi="Arial" w:cs="Arial"/>
                 <w:bCs/>
@@ -12243,7 +12248,7 @@
           </w:tcPr>
           <w:p>
             <w:pPr>
-              <w:pStyle w:val="Header"/>
+              <w:pStyle w:val="Koptekst"/>
               <w:rPr>
                 <w:rFonts w:ascii="Arial" w:hAnsi="Arial" w:cs="Arial"/>
                 <w:bCs/>
@@ -12479,7 +12484,7 @@
           </w:tcPr>
           <w:p>
             <w:pPr>
-              <w:pStyle w:val="Header"/>
+              <w:pStyle w:val="Koptekst"/>
               <w:rPr>
                 <w:rFonts w:ascii="Arial" w:hAnsi="Arial" w:cs="Arial"/>
                 <w:bCs/>
@@ -12697,7 +12702,7 @@
           </w:tcPr>
           <w:p>
             <w:pPr>
-              <w:pStyle w:val="Header"/>
+              <w:pStyle w:val="Koptekst"/>
               <w:rPr>
                 <w:rFonts w:ascii="Arial" w:hAnsi="Arial" w:cs="Arial"/>
                 <w:bCs/>
@@ -12924,7 +12929,7 @@
           </w:tcPr>
           <w:p>
             <w:pPr>
-              <w:pStyle w:val="Header"/>
+              <w:pStyle w:val="Koptekst"/>
               <w:rPr>
                 <w:rFonts w:ascii="Arial" w:hAnsi="Arial" w:cs="Arial"/>
                 <w:bCs/>
@@ -13142,7 +13147,7 @@
           </w:tcPr>
           <w:p>
             <w:pPr>
-              <w:pStyle w:val="Header"/>
+              <w:pStyle w:val="Koptekst"/>
               <w:rPr>
                 <w:rFonts w:ascii="Arial" w:hAnsi="Arial" w:cs="Arial"/>
                 <w:bCs/>
@@ -13514,7 +13519,7 @@
           </w:tcPr>
           <w:p>
             <w:pPr>
-              <w:pStyle w:val="Header"/>
+              <w:pStyle w:val="Koptekst"/>
               <w:rPr>
                 <w:rFonts w:ascii="Arial" w:hAnsi="Arial" w:cs="Arial"/>
                 <w:bCs/>
@@ -14169,7 +14174,7 @@
           </w:tcPr>
           <w:p>
             <w:pPr>
-              <w:pStyle w:val="Header"/>
+              <w:pStyle w:val="Koptekst"/>
               <w:rPr>
                 <w:rFonts w:ascii="Arial" w:hAnsi="Arial" w:cs="Arial"/>
                 <w:bCs/>
@@ -14389,7 +14394,7 @@
           </w:tcPr>
           <w:p>
             <w:pPr>
-              <w:pStyle w:val="Header"/>
+              <w:pStyle w:val="Koptekst"/>
               <w:rPr>
                 <w:rFonts w:ascii="Arial" w:hAnsi="Arial" w:cs="Arial"/>
                 <w:bCs/>
@@ -14576,7 +14581,7 @@
           </w:tcPr>
           <w:p>
             <w:pPr>
-              <w:pStyle w:val="Header"/>
+              <w:pStyle w:val="Koptekst"/>
               <w:rPr>
                 <w:rFonts w:ascii="Arial" w:hAnsi="Arial" w:cs="Arial"/>
                 <w:bCs/>
@@ -14824,7 +14829,7 @@
           </w:tcPr>
           <w:p>
             <w:pPr>
-              <w:pStyle w:val="Header"/>
+              <w:pStyle w:val="Koptekst"/>
               <w:rPr>
                 <w:rFonts w:ascii="Arial" w:hAnsi="Arial" w:cs="Arial"/>
                 <w:bCs/>
@@ -15072,7 +15077,7 @@
           </w:tcPr>
           <w:p>
             <w:pPr>
-              <w:pStyle w:val="Header"/>
+              <w:pStyle w:val="Koptekst"/>
               <w:rPr>
                 <w:rFonts w:ascii="Arial" w:hAnsi="Arial" w:cs="Arial"/>
                 <w:bCs/>
@@ -15320,7 +15325,7 @@
           </w:tcPr>
           <w:p>
             <w:pPr>
-              <w:pStyle w:val="Header"/>
+              <w:pStyle w:val="Koptekst"/>
               <w:rPr>
                 <w:rFonts w:ascii="Arial" w:hAnsi="Arial" w:cs="Arial"/>
                 <w:bCs/>
@@ -15568,7 +15573,7 @@
           </w:tcPr>
           <w:p>
             <w:pPr>
-              <w:pStyle w:val="Header"/>
+              <w:pStyle w:val="Koptekst"/>
               <w:rPr>
                 <w:rFonts w:ascii="Arial" w:hAnsi="Arial" w:cs="Arial"/>
                 <w:bCs/>
@@ -15814,7 +15819,7 @@
           </w:tcPr>
           <w:p>
             <w:pPr>
-              <w:pStyle w:val="Header"/>
+              <w:pStyle w:val="Koptekst"/>
               <w:rPr>
                 <w:rFonts w:ascii="Arial" w:hAnsi="Arial" w:cs="Arial"/>
                 <w:bCs/>
@@ -16063,7 +16068,7 @@
           </w:tcPr>
           <w:p>
             <w:pPr>
-              <w:pStyle w:val="Header"/>
+              <w:pStyle w:val="Koptekst"/>
               <w:rPr>
                 <w:rFonts w:ascii="Arial" w:hAnsi="Arial" w:cs="Arial"/>
                 <w:bCs/>
@@ -18514,7 +18519,7 @@
           </w:tcPr>
           <w:p>
             <w:pPr>
-              <w:pStyle w:val="Header"/>
+              <w:pStyle w:val="Koptekst"/>
               <w:rPr>
                 <w:rFonts w:ascii="Arial" w:hAnsi="Arial" w:cs="Arial"/>
                 <w:bCs/>
@@ -18761,7 +18766,7 @@
           </w:tcPr>
           <w:p>
             <w:pPr>
-              <w:pStyle w:val="Header"/>
+              <w:pStyle w:val="Koptekst"/>
               <w:rPr>
                 <w:rFonts w:ascii="Arial" w:hAnsi="Arial" w:cs="Arial"/>
                 <w:bCs/>
@@ -18998,7 +19003,7 @@
           </w:tcPr>
           <w:p>
             <w:pPr>
-              <w:pStyle w:val="Header"/>
+              <w:pStyle w:val="Koptekst"/>
               <w:rPr>
                 <w:rFonts w:ascii="Arial" w:hAnsi="Arial" w:cs="Arial"/>
                 <w:bCs/>
@@ -19245,7 +19250,7 @@
           </w:tcPr>
           <w:p>
             <w:pPr>
-              <w:pStyle w:val="Header"/>
+              <w:pStyle w:val="Koptekst"/>
               <w:rPr>
                 <w:rFonts w:ascii="Arial" w:hAnsi="Arial" w:cs="Arial"/>
                 <w:bCs/>
@@ -19482,7 +19487,7 @@
           </w:tcPr>
           <w:p>
             <w:pPr>
-              <w:pStyle w:val="Header"/>
+              <w:pStyle w:val="Koptekst"/>
               <w:rPr>
                 <w:rFonts w:ascii="Arial" w:hAnsi="Arial" w:cs="Arial"/>
                 <w:bCs/>
@@ -19729,7 +19734,7 @@
           </w:tcPr>
           <w:p>
             <w:pPr>
-              <w:pStyle w:val="Header"/>
+              <w:pStyle w:val="Koptekst"/>
               <w:rPr>
                 <w:rFonts w:ascii="Arial" w:hAnsi="Arial" w:cs="Arial"/>
                 <w:bCs/>
@@ -19984,7 +19989,7 @@
           </w:tcPr>
           <w:p>
             <w:pPr>
-              <w:pStyle w:val="Header"/>
+              <w:pStyle w:val="Koptekst"/>
               <w:rPr>
                 <w:rFonts w:ascii="Arial" w:hAnsi="Arial" w:cs="Arial"/>
                 <w:bCs/>
@@ -20239,7 +20244,7 @@
           </w:tcPr>
           <w:p>
             <w:pPr>
-              <w:pStyle w:val="Header"/>
+              <w:pStyle w:val="Koptekst"/>
               <w:rPr>
                 <w:rFonts w:ascii="Arial" w:hAnsi="Arial" w:cs="Arial"/>
                 <w:bCs/>
@@ -20494,7 +20499,7 @@
           </w:tcPr>
           <w:p>
             <w:pPr>
-              <w:pStyle w:val="Header"/>
+              <w:pStyle w:val="Koptekst"/>
               <w:rPr>
                 <w:rFonts w:ascii="Arial" w:hAnsi="Arial" w:cs="Arial"/>
                 <w:bCs/>
@@ -20745,7 +20750,7 @@
           </w:tcPr>
           <w:p>
             <w:pPr>
-              <w:pStyle w:val="Header"/>
+              <w:pStyle w:val="Koptekst"/>
               <w:rPr>
                 <w:rFonts w:ascii="Arial" w:hAnsi="Arial" w:cs="Arial"/>
                 <w:bCs/>
@@ -20971,7 +20976,7 @@
           </w:tcPr>
           <w:p>
             <w:pPr>
-              <w:pStyle w:val="Header"/>
+              <w:pStyle w:val="Koptekst"/>
               <w:rPr>
                 <w:rFonts w:ascii="Arial" w:hAnsi="Arial" w:cs="Arial"/>
                 <w:bCs/>
@@ -21206,7 +21211,7 @@
           </w:tcPr>
           <w:p>
             <w:pPr>
-              <w:pStyle w:val="Header"/>
+              <w:pStyle w:val="Koptekst"/>
               <w:rPr>
                 <w:rFonts w:ascii="Arial" w:hAnsi="Arial" w:cs="Arial"/>
                 <w:bCs/>
@@ -21448,7 +21453,7 @@
           </w:tcPr>
           <w:p>
             <w:pPr>
-              <w:pStyle w:val="Header"/>
+              <w:pStyle w:val="Koptekst"/>
               <w:rPr>
                 <w:rFonts w:ascii="Arial" w:hAnsi="Arial" w:cs="Arial"/>
                 <w:bCs/>
@@ -21704,7 +21709,7 @@
           </w:tcPr>
           <w:p>
             <w:pPr>
-              <w:pStyle w:val="Header"/>
+              <w:pStyle w:val="Koptekst"/>
               <w:rPr>
                 <w:rFonts w:ascii="Arial" w:hAnsi="Arial" w:cs="Arial"/>
                 <w:bCs/>
@@ -21970,7 +21975,7 @@
           </w:tcPr>
           <w:p>
             <w:pPr>
-              <w:pStyle w:val="Header"/>
+              <w:pStyle w:val="Koptekst"/>
               <w:rPr>
                 <w:rFonts w:ascii="Arial" w:hAnsi="Arial" w:cs="Arial"/>
                 <w:bCs/>
@@ -22233,7 +22238,7 @@
           </w:tcPr>
           <w:p>
             <w:pPr>
-              <w:pStyle w:val="Header"/>
+              <w:pStyle w:val="Koptekst"/>
               <w:rPr>
                 <w:rFonts w:ascii="Arial" w:hAnsi="Arial" w:cs="Arial"/>
                 <w:bCs/>
@@ -22484,7 +22489,7 @@
           </w:tcPr>
           <w:p>
             <w:pPr>
-              <w:pStyle w:val="Header"/>
+              <w:pStyle w:val="Koptekst"/>
               <w:rPr>
                 <w:rFonts w:ascii="Arial" w:hAnsi="Arial" w:cs="Arial"/>
                 <w:bCs/>
@@ -22735,7 +22740,7 @@
           </w:tcPr>
           <w:p>
             <w:pPr>
-              <w:pStyle w:val="Header"/>
+              <w:pStyle w:val="Koptekst"/>
               <w:rPr>
                 <w:rFonts w:ascii="Arial" w:hAnsi="Arial" w:cs="Arial"/>
                 <w:bCs/>
@@ -22978,7 +22983,7 @@
           </w:tcPr>
           <w:p>
             <w:pPr>
-              <w:pStyle w:val="Header"/>
+              <w:pStyle w:val="Koptekst"/>
               <w:rPr>
                 <w:rFonts w:ascii="Arial" w:hAnsi="Arial" w:cs="Arial"/>
                 <w:bCs/>
@@ -23221,7 +23226,7 @@
           </w:tcPr>
           <w:p>
             <w:pPr>
-              <w:pStyle w:val="Header"/>
+              <w:pStyle w:val="Koptekst"/>
               <w:rPr>
                 <w:rFonts w:ascii="Arial" w:hAnsi="Arial" w:cs="Arial"/>
                 <w:bCs/>
@@ -23468,7 +23473,7 @@
           </w:tcPr>
           <w:p>
             <w:pPr>
-              <w:pStyle w:val="Header"/>
+              <w:pStyle w:val="Koptekst"/>
               <w:rPr>
                 <w:rFonts w:ascii="Arial" w:hAnsi="Arial" w:cs="Arial"/>
                 <w:bCs/>
@@ -23715,7 +23720,7 @@
           </w:tcPr>
           <w:p>
             <w:pPr>
-              <w:pStyle w:val="Header"/>
+              <w:pStyle w:val="Koptekst"/>
               <w:rPr>
                 <w:rFonts w:ascii="Arial" w:hAnsi="Arial" w:cs="Arial"/>
                 <w:bCs/>
@@ -23979,7 +23984,7 @@
           </w:tcPr>
           <w:p>
             <w:pPr>
-              <w:pStyle w:val="Header"/>
+              <w:pStyle w:val="Koptekst"/>
               <w:rPr>
                 <w:rFonts w:ascii="Arial" w:hAnsi="Arial" w:cs="Arial"/>
                 <w:bCs/>
@@ -24249,7 +24254,7 @@
           </w:tcPr>
           <w:p>
             <w:pPr>
-              <w:pStyle w:val="Header"/>
+              <w:pStyle w:val="Koptekst"/>
               <w:rPr>
                 <w:rFonts w:ascii="Arial" w:hAnsi="Arial" w:cs="Arial"/>
                 <w:bCs/>
@@ -24510,7 +24515,7 @@
           </w:tcPr>
           <w:p>
             <w:pPr>
-              <w:pStyle w:val="Header"/>
+              <w:pStyle w:val="Koptekst"/>
               <w:rPr>
                 <w:rFonts w:ascii="Arial" w:hAnsi="Arial" w:cs="Arial"/>
                 <w:bCs/>
@@ -24764,7 +24769,7 @@
           </w:tcPr>
           <w:p>
             <w:pPr>
-              <w:pStyle w:val="Header"/>
+              <w:pStyle w:val="Koptekst"/>
               <w:rPr>
                 <w:rFonts w:ascii="Arial" w:hAnsi="Arial" w:cs="Arial"/>
                 <w:bCs/>
@@ -25026,7 +25031,7 @@
           </w:tcPr>
           <w:p>
             <w:pPr>
-              <w:pStyle w:val="Header"/>
+              <w:pStyle w:val="Koptekst"/>
               <w:rPr>
                 <w:rFonts w:ascii="Arial" w:hAnsi="Arial" w:cs="Arial"/>
                 <w:bCs/>
@@ -25287,7 +25292,7 @@
           </w:tcPr>
           <w:p>
             <w:pPr>
-              <w:pStyle w:val="Header"/>
+              <w:pStyle w:val="Koptekst"/>
               <w:rPr>
                 <w:rFonts w:ascii="Arial" w:hAnsi="Arial" w:cs="Arial"/>
                 <w:bCs/>
@@ -25541,7 +25546,7 @@
           </w:tcPr>
           <w:p>
             <w:pPr>
-              <w:pStyle w:val="Header"/>
+              <w:pStyle w:val="Koptekst"/>
               <w:rPr>
                 <w:rFonts w:ascii="Arial" w:hAnsi="Arial" w:cs="Arial"/>
                 <w:bCs/>
@@ -25805,7 +25810,7 @@
           </w:tcPr>
           <w:p>
             <w:pPr>
-              <w:pStyle w:val="Header"/>
+              <w:pStyle w:val="Koptekst"/>
               <w:rPr>
                 <w:rFonts w:ascii="Arial" w:hAnsi="Arial" w:cs="Arial"/>
                 <w:bCs/>
@@ -26064,7 +26069,7 @@
           </w:tcPr>
           <w:p>
             <w:pPr>
-              <w:pStyle w:val="Header"/>
+              <w:pStyle w:val="Koptekst"/>
               <w:rPr>
                 <w:rFonts w:ascii="Arial" w:hAnsi="Arial" w:cs="Arial"/>
                 <w:bCs/>
@@ -26315,7 +26320,7 @@
           </w:tcPr>
           <w:p>
             <w:pPr>
-              <w:pStyle w:val="Header"/>
+              <w:pStyle w:val="Koptekst"/>
               <w:rPr>
                 <w:rFonts w:ascii="Arial" w:hAnsi="Arial" w:cs="Arial"/>
                 <w:bCs/>
@@ -26558,7 +26563,7 @@
           </w:tcPr>
           <w:p>
             <w:pPr>
-              <w:pStyle w:val="Header"/>
+              <w:pStyle w:val="Koptekst"/>
               <w:rPr>
                 <w:rFonts w:ascii="Arial" w:hAnsi="Arial" w:cs="Arial"/>
                 <w:bCs/>
@@ -26801,7 +26806,7 @@
           </w:tcPr>
           <w:p>
             <w:pPr>
-              <w:pStyle w:val="Header"/>
+              <w:pStyle w:val="Koptekst"/>
               <w:rPr>
                 <w:rFonts w:ascii="Arial" w:hAnsi="Arial" w:cs="Arial"/>
                 <w:bCs/>
@@ -27048,7 +27053,7 @@
           </w:tcPr>
           <w:p>
             <w:pPr>
-              <w:pStyle w:val="Header"/>
+              <w:pStyle w:val="Koptekst"/>
               <w:rPr>
                 <w:rFonts w:ascii="Arial" w:hAnsi="Arial" w:cs="Arial"/>
                 <w:bCs/>
@@ -27293,7 +27298,7 @@
           </w:tcPr>
           <w:p>
             <w:pPr>
-              <w:pStyle w:val="Header"/>
+              <w:pStyle w:val="Koptekst"/>
               <w:rPr>
                 <w:rFonts w:ascii="Arial" w:hAnsi="Arial" w:cs="Arial"/>
                 <w:bCs/>
@@ -27549,7 +27554,7 @@
           </w:tcPr>
           <w:p>
             <w:pPr>
-              <w:pStyle w:val="Header"/>
+              <w:pStyle w:val="Koptekst"/>
               <w:rPr>
                 <w:rFonts w:ascii="Arial" w:hAnsi="Arial" w:cs="Arial"/>
                 <w:bCs/>
@@ -27807,7 +27812,7 @@
           </w:tcPr>
           <w:p>
             <w:pPr>
-              <w:pStyle w:val="Header"/>
+              <w:pStyle w:val="Koptekst"/>
               <w:rPr>
                 <w:rFonts w:ascii="Arial" w:hAnsi="Arial" w:cs="Arial"/>
                 <w:bCs/>
@@ -28068,7 +28073,7 @@
           </w:tcPr>
           <w:p>
             <w:pPr>
-              <w:pStyle w:val="Header"/>
+              <w:pStyle w:val="Koptekst"/>
               <w:rPr>
                 <w:rFonts w:ascii="Arial" w:hAnsi="Arial" w:cs="Arial"/>
                 <w:bCs/>
@@ -28313,7 +28318,7 @@
           </w:tcPr>
           <w:p>
             <w:pPr>
-              <w:pStyle w:val="Header"/>
+              <w:pStyle w:val="Koptekst"/>
               <w:rPr>
                 <w:rFonts w:ascii="Arial" w:hAnsi="Arial" w:cs="Arial"/>
                 <w:bCs/>
@@ -28558,7 +28563,7 @@
           </w:tcPr>
           <w:p>
             <w:pPr>
-              <w:pStyle w:val="Header"/>
+              <w:pStyle w:val="Koptekst"/>
               <w:rPr>
                 <w:rFonts w:ascii="Arial" w:hAnsi="Arial" w:cs="Arial"/>
                 <w:bCs/>
@@ -28799,7 +28804,7 @@
           </w:tcPr>
           <w:p>
             <w:pPr>
-              <w:pStyle w:val="Header"/>
+              <w:pStyle w:val="Koptekst"/>
               <w:rPr>
                 <w:rFonts w:ascii="Arial" w:hAnsi="Arial" w:cs="Arial"/>
                 <w:bCs/>
@@ -29040,7 +29045,7 @@
           </w:tcPr>
           <w:p>
             <w:pPr>
-              <w:pStyle w:val="Header"/>
+              <w:pStyle w:val="Koptekst"/>
               <w:rPr>
                 <w:rFonts w:ascii="Arial" w:hAnsi="Arial" w:cs="Arial"/>
                 <w:bCs/>
@@ -29281,7 +29286,7 @@
           </w:tcPr>
           <w:p>
             <w:pPr>
-              <w:pStyle w:val="Header"/>
+              <w:pStyle w:val="Koptekst"/>
               <w:rPr>
                 <w:rFonts w:ascii="Arial" w:hAnsi="Arial" w:cs="Arial"/>
                 <w:bCs/>
@@ -29522,7 +29527,7 @@
           </w:tcPr>
           <w:p>
             <w:pPr>
-              <w:pStyle w:val="Header"/>
+              <w:pStyle w:val="Koptekst"/>
               <w:rPr>
                 <w:rFonts w:ascii="Arial" w:hAnsi="Arial" w:cs="Arial"/>
                 <w:bCs/>
@@ -29767,7 +29772,7 @@
           </w:tcPr>
           <w:p>
             <w:pPr>
-              <w:pStyle w:val="Header"/>
+              <w:pStyle w:val="Koptekst"/>
               <w:rPr>
                 <w:rFonts w:ascii="Arial" w:hAnsi="Arial" w:cs="Arial"/>
                 <w:bCs/>
@@ -30008,7 +30013,7 @@
           </w:tcPr>
           <w:p>
             <w:pPr>
-              <w:pStyle w:val="Header"/>
+              <w:pStyle w:val="Koptekst"/>
               <w:rPr>
                 <w:rFonts w:ascii="Arial" w:hAnsi="Arial" w:cs="Arial"/>
                 <w:bCs/>
@@ -30249,7 +30254,7 @@
           </w:tcPr>
           <w:p>
             <w:pPr>
-              <w:pStyle w:val="Header"/>
+              <w:pStyle w:val="Koptekst"/>
               <w:rPr>
                 <w:rFonts w:ascii="Arial" w:hAnsi="Arial" w:cs="Arial"/>
                 <w:bCs/>
@@ -30495,7 +30500,7 @@
           </w:tcPr>
           <w:p>
             <w:pPr>
-              <w:pStyle w:val="Header"/>
+              <w:pStyle w:val="Koptekst"/>
               <w:rPr>
                 <w:rFonts w:ascii="Arial" w:hAnsi="Arial" w:cs="Arial"/>
                 <w:bCs/>
@@ -30731,7 +30736,7 @@
           </w:tcPr>
           <w:p>
             <w:pPr>
-              <w:pStyle w:val="Header"/>
+              <w:pStyle w:val="Koptekst"/>
               <w:rPr>
                 <w:rFonts w:ascii="Arial" w:hAnsi="Arial" w:cs="Arial"/>
                 <w:bCs/>
@@ -30983,7 +30988,7 @@
           </w:tcPr>
           <w:p>
             <w:pPr>
-              <w:pStyle w:val="Header"/>
+              <w:pStyle w:val="Koptekst"/>
               <w:rPr>
                 <w:rFonts w:ascii="Arial" w:hAnsi="Arial" w:cs="Arial"/>
                 <w:bCs/>
@@ -31228,7 +31233,7 @@
           </w:tcPr>
           <w:p>
             <w:pPr>
-              <w:pStyle w:val="Header"/>
+              <w:pStyle w:val="Koptekst"/>
               <w:rPr>
                 <w:rFonts w:ascii="Arial" w:hAnsi="Arial" w:cs="Arial"/>
                 <w:bCs/>
@@ -31474,7 +31479,7 @@
           </w:tcPr>
           <w:p>
             <w:pPr>
-              <w:pStyle w:val="Header"/>
+              <w:pStyle w:val="Koptekst"/>
               <w:rPr>
                 <w:rFonts w:ascii="Arial" w:hAnsi="Arial" w:cs="Arial"/>
                 <w:bCs/>
@@ -31752,7 +31757,7 @@
           </w:tcPr>
           <w:p>
             <w:pPr>
-              <w:pStyle w:val="Header"/>
+              <w:pStyle w:val="Koptekst"/>
               <w:rPr>
                 <w:rFonts w:ascii="Arial" w:hAnsi="Arial" w:cs="Arial"/>
                 <w:bCs/>
@@ -31995,7 +32000,7 @@
           </w:tcPr>
           <w:p>
             <w:pPr>
-              <w:pStyle w:val="Header"/>
+              <w:pStyle w:val="Koptekst"/>
               <w:rPr>
                 <w:rFonts w:ascii="Arial" w:hAnsi="Arial" w:cs="Arial"/>
                 <w:bCs/>
@@ -32240,7 +32245,7 @@
           </w:tcPr>
           <w:p>
             <w:pPr>
-              <w:pStyle w:val="Header"/>
+              <w:pStyle w:val="Koptekst"/>
               <w:rPr>
                 <w:rFonts w:ascii="Arial" w:hAnsi="Arial" w:cs="Arial"/>
                 <w:bCs/>
@@ -32509,7 +32514,7 @@
           </w:tcPr>
           <w:p>
             <w:pPr>
-              <w:pStyle w:val="Header"/>
+              <w:pStyle w:val="Koptekst"/>
               <w:rPr>
                 <w:rFonts w:ascii="Arial" w:hAnsi="Arial" w:cs="Arial"/>
                 <w:bCs/>
@@ -32744,7 +32749,7 @@
           </w:tcPr>
           <w:p>
             <w:pPr>
-              <w:pStyle w:val="Header"/>
+              <w:pStyle w:val="Koptekst"/>
               <w:rPr>
                 <w:rFonts w:ascii="Arial" w:hAnsi="Arial" w:cs="Arial"/>
                 <w:bCs/>
@@ -32989,7 +32994,7 @@
           </w:tcPr>
           <w:p>
             <w:pPr>
-              <w:pStyle w:val="Header"/>
+              <w:pStyle w:val="Koptekst"/>
               <w:rPr>
                 <w:rFonts w:ascii="Arial" w:hAnsi="Arial" w:cs="Arial"/>
                 <w:bCs/>
@@ -33238,7 +33243,7 @@
           </w:tcPr>
           <w:p>
             <w:pPr>
-              <w:pStyle w:val="Header"/>
+              <w:pStyle w:val="Koptekst"/>
               <w:rPr>
                 <w:rFonts w:ascii="Arial" w:hAnsi="Arial" w:cs="Arial"/>
                 <w:bCs/>
@@ -33509,7 +33514,7 @@
           </w:tcPr>
           <w:p>
             <w:pPr>
-              <w:pStyle w:val="Header"/>
+              <w:pStyle w:val="Koptekst"/>
               <w:rPr>
                 <w:rFonts w:ascii="Arial" w:hAnsi="Arial" w:cs="Arial"/>
                 <w:bCs/>
@@ -33744,7 +33749,7 @@
           </w:tcPr>
           <w:p>
             <w:pPr>
-              <w:pStyle w:val="Header"/>
+              <w:pStyle w:val="Koptekst"/>
               <w:rPr>
                 <w:rFonts w:ascii="Arial" w:hAnsi="Arial" w:cs="Arial"/>
                 <w:bCs/>
@@ -34005,7 +34010,7 @@
           </w:tcPr>
           <w:p>
             <w:pPr>
-              <w:pStyle w:val="Header"/>
+              <w:pStyle w:val="Koptekst"/>
               <w:rPr>
                 <w:rFonts w:ascii="Arial" w:hAnsi="Arial" w:cs="Arial"/>
                 <w:bCs/>
@@ -34232,7 +34237,7 @@
           </w:tcPr>
           <w:p>
             <w:pPr>
-              <w:pStyle w:val="Header"/>
+              <w:pStyle w:val="Koptekst"/>
               <w:rPr>
                 <w:rFonts w:ascii="Arial" w:hAnsi="Arial" w:cs="Arial"/>
                 <w:bCs/>
@@ -34493,7 +34498,7 @@
           </w:tcPr>
           <w:p>
             <w:pPr>
-              <w:pStyle w:val="Header"/>
+              <w:pStyle w:val="Koptekst"/>
               <w:rPr>
                 <w:rFonts w:ascii="Arial" w:hAnsi="Arial" w:cs="Arial"/>
                 <w:bCs/>
@@ -34756,7 +34761,7 @@
           </w:tcPr>
           <w:p>
             <w:pPr>
-              <w:pStyle w:val="Header"/>
+              <w:pStyle w:val="Koptekst"/>
               <w:rPr>
                 <w:rFonts w:ascii="Arial" w:hAnsi="Arial" w:cs="Arial"/>
                 <w:bCs/>
@@ -35018,7 +35023,7 @@
           </w:tcPr>
           <w:p>
             <w:pPr>
-              <w:pStyle w:val="Header"/>
+              <w:pStyle w:val="Koptekst"/>
               <w:rPr>
                 <w:rFonts w:ascii="Arial" w:hAnsi="Arial" w:cs="Arial"/>
                 <w:bCs/>
@@ -35127,7 +35132,7 @@
     </w:p>
     <w:p>
       <w:pPr>
-        <w:pStyle w:val="Heading1"/>
+        <w:pStyle w:val="Kop1"/>
         <w:spacing w:before="240" w:after="0" w:line="259" w:lineRule="auto"/>
         <w:contextualSpacing w:val="0"/>
       </w:pPr>
@@ -35182,7 +35187,7 @@
     <w:p/>
     <w:p>
       <w:pPr>
-        <w:pStyle w:val="Heading1"/>
+        <w:pStyle w:val="Kop1"/>
         <w:spacing w:before="240" w:after="0" w:line="259" w:lineRule="auto"/>
         <w:contextualSpacing w:val="0"/>
         <w:rPr>
@@ -35205,7 +35210,7 @@
     </w:p>
     <w:p>
       <w:pPr>
-        <w:pStyle w:val="ListParagraph"/>
+        <w:pStyle w:val="Lijstalinea"/>
         <w:numPr>
           <w:ilvl w:val="0"/>
           <w:numId w:val="18"/>
@@ -35218,7 +35223,7 @@
     </w:p>
     <w:p>
       <w:pPr>
-        <w:pStyle w:val="ListParagraph"/>
+        <w:pStyle w:val="Lijstalinea"/>
         <w:numPr>
           <w:ilvl w:val="0"/>
           <w:numId w:val="18"/>
@@ -35242,7 +35247,7 @@
     </w:p>
     <w:p>
       <w:pPr>
-        <w:pStyle w:val="ListParagraph"/>
+        <w:pStyle w:val="Lijstalinea"/>
         <w:numPr>
           <w:ilvl w:val="0"/>
           <w:numId w:val="18"/>
@@ -35268,7 +35273,7 @@
     </w:p>
     <w:p>
       <w:pPr>
-        <w:pStyle w:val="ListParagraph"/>
+        <w:pStyle w:val="Lijstalinea"/>
         <w:numPr>
           <w:ilvl w:val="0"/>
           <w:numId w:val="18"/>
@@ -35286,7 +35291,7 @@
     </w:p>
     <w:p>
       <w:pPr>
-        <w:pStyle w:val="ListParagraph"/>
+        <w:pStyle w:val="Lijstalinea"/>
         <w:numPr>
           <w:ilvl w:val="0"/>
           <w:numId w:val="18"/>
@@ -35299,7 +35304,7 @@
     </w:p>
     <w:p>
       <w:pPr>
-        <w:pStyle w:val="Heading1"/>
+        <w:pStyle w:val="Kop1"/>
         <w:spacing w:before="240" w:after="0" w:line="256" w:lineRule="auto"/>
         <w:rPr>
           <w:shd w:val="clear" w:color="auto" w:fill="FFFFFF"/>
@@ -35328,15 +35333,927 @@
       <w:r>
         <w:t>gechecked</w:t>
       </w:r>
+      <w:proofErr w:type="spellEnd"/>
+      <w:r>
+        <w:t xml:space="preserve"> is of de juiste data klaar staat om gemigreerd te worden. Als je achteraf er achter komt dat het niet de juiste data was dan moet je het helemaal proces opnieuw doen </w:t>
+      </w:r>
+      <w:r>
+        <w:lastRenderedPageBreak/>
+        <w:t>en dan verlies je veel kostbare tijd. We hebben veel geleerd van de gemaakte fouten.</w:t>
+      </w:r>
+      <w:r>
+        <w:t xml:space="preserve"> Op de komende pagina’s worden een aantal tabellen doorgenomen van na de migratie.</w:t>
+      </w:r>
+    </w:p>
+    <w:p>
+      <w:pPr>
+        <w:pStyle w:val="Photo"/>
+        <w:jc w:val="left"/>
+        <w:rPr>
+          <w:b/>
+          <w:u w:val="single"/>
+        </w:rPr>
+      </w:pPr>
+      <w:r>
+        <w:rPr>
+          <w:b/>
+          <w:u w:val="single"/>
+        </w:rPr>
+        <w:t>Migratie customer (A&amp;C) naar customer (OP)</w:t>
+      </w:r>
+    </w:p>
+    <w:p>
+      <w:pPr>
+        <w:pStyle w:val="Photo"/>
+        <w:jc w:val="left"/>
+        <w:rPr>
+          <w:i/>
+          <w:u w:val="single"/>
+        </w:rPr>
+      </w:pPr>
+      <w:r>
+        <w:rPr>
+          <w:i/>
+          <w:u w:val="single"/>
+        </w:rPr>
+        <w:t>Afbeelding 1: Migratietest customer Outdoor Paradise (OP)</w:t>
+      </w:r>
+    </w:p>
+    <w:p>
+      <w:pPr>
+        <w:jc w:val="center"/>
+      </w:pPr>
+      <w:r>
+        <w:rPr>
+          <w:noProof/>
+        </w:rPr>
+        <w:drawing>
+          <wp:inline distT="0" distB="0" distL="0" distR="0" wp14:anchorId="0D6F9321" wp14:editId="0C6C220C">
+            <wp:extent cx="3305636" cy="1095528"/>
+            <wp:effectExtent l="0" t="0" r="0" b="9525"/>
+            <wp:docPr id="2" name="Afbeelding 2"/>
+            <wp:cNvGraphicFramePr>
+              <a:graphicFrameLocks xmlns:a="http://schemas.openxmlformats.org/drawingml/2006/main" noChangeAspect="1"/>
+            </wp:cNvGraphicFramePr>
+            <a:graphic xmlns:a="http://schemas.openxmlformats.org/drawingml/2006/main">
+              <a:graphicData uri="http://schemas.openxmlformats.org/drawingml/2006/picture">
+                <pic:pic xmlns:pic="http://schemas.openxmlformats.org/drawingml/2006/picture">
+                  <pic:nvPicPr>
+                    <pic:cNvPr id="2" name="OPCustomerAantal.PNG"/>
+                    <pic:cNvPicPr/>
+                  </pic:nvPicPr>
+                  <pic:blipFill>
+                    <a:blip r:embed="rId46">
+                      <a:extLst>
+                        <a:ext uri="{28A0092B-C50C-407E-A947-70E740481C1C}">
+                          <a14:useLocalDpi xmlns:a14="http://schemas.microsoft.com/office/drawing/2010/main" val="0"/>
+                        </a:ext>
+                      </a:extLst>
+                    </a:blip>
+                    <a:stretch>
+                      <a:fillRect/>
+                    </a:stretch>
+                  </pic:blipFill>
+                  <pic:spPr>
+                    <a:xfrm>
+                      <a:off x="0" y="0"/>
+                      <a:ext cx="3305636" cy="1095528"/>
+                    </a:xfrm>
+                    <a:prstGeom prst="rect">
+                      <a:avLst/>
+                    </a:prstGeom>
+                  </pic:spPr>
+                </pic:pic>
+              </a:graphicData>
+            </a:graphic>
+          </wp:inline>
+        </w:drawing>
+      </w:r>
+    </w:p>
+    <w:p>
+      <w:pPr>
+        <w:pStyle w:val="Photo"/>
+        <w:jc w:val="left"/>
+        <w:rPr>
+          <w:i/>
+          <w:u w:val="single"/>
+        </w:rPr>
+      </w:pPr>
+      <w:r>
+        <w:rPr>
+          <w:i/>
+          <w:u w:val="single"/>
+        </w:rPr>
+        <w:t>Afbeelding 2: Migratietest customer Outdoor Paradise (A&amp;C)</w:t>
+      </w:r>
+    </w:p>
+    <w:p>
+      <w:pPr>
+        <w:pStyle w:val="Photo"/>
+        <w:rPr>
+          <w:i/>
+          <w:u w:val="single"/>
+        </w:rPr>
+      </w:pPr>
+      <w:r>
+        <w:rPr>
+          <w:i/>
+          <w:noProof/>
+          <w:u w:val="single"/>
+        </w:rPr>
+        <w:drawing>
+          <wp:inline distT="0" distB="0" distL="0" distR="0">
+            <wp:extent cx="3305636" cy="1095528"/>
+            <wp:effectExtent l="0" t="0" r="0" b="9525"/>
+            <wp:docPr id="3" name="Afbeelding 3"/>
+            <wp:cNvGraphicFramePr>
+              <a:graphicFrameLocks xmlns:a="http://schemas.openxmlformats.org/drawingml/2006/main" noChangeAspect="1"/>
+            </wp:cNvGraphicFramePr>
+            <a:graphic xmlns:a="http://schemas.openxmlformats.org/drawingml/2006/main">
+              <a:graphicData uri="http://schemas.openxmlformats.org/drawingml/2006/picture">
+                <pic:pic xmlns:pic="http://schemas.openxmlformats.org/drawingml/2006/picture">
+                  <pic:nvPicPr>
+                    <pic:cNvPr id="3" name="A&amp;CCustomerAantal.PNG"/>
+                    <pic:cNvPicPr/>
+                  </pic:nvPicPr>
+                  <pic:blipFill>
+                    <a:blip r:embed="rId46">
+                      <a:extLst>
+                        <a:ext uri="{28A0092B-C50C-407E-A947-70E740481C1C}">
+                          <a14:useLocalDpi xmlns:a14="http://schemas.microsoft.com/office/drawing/2010/main" val="0"/>
+                        </a:ext>
+                      </a:extLst>
+                    </a:blip>
+                    <a:stretch>
+                      <a:fillRect/>
+                    </a:stretch>
+                  </pic:blipFill>
+                  <pic:spPr>
+                    <a:xfrm>
+                      <a:off x="0" y="0"/>
+                      <a:ext cx="3305636" cy="1095528"/>
+                    </a:xfrm>
+                    <a:prstGeom prst="rect">
+                      <a:avLst/>
+                    </a:prstGeom>
+                  </pic:spPr>
+                </pic:pic>
+              </a:graphicData>
+            </a:graphic>
+          </wp:inline>
+        </w:drawing>
+      </w:r>
+    </w:p>
+    <w:p>
+      <w:pPr>
+        <w:pStyle w:val="Photo"/>
+        <w:jc w:val="left"/>
+        <w:rPr>
+          <w:i/>
+          <w:u w:val="single"/>
+        </w:rPr>
+      </w:pPr>
+    </w:p>
+    <w:p>
+      <w:pPr>
+        <w:pStyle w:val="Photo"/>
+        <w:jc w:val="left"/>
+      </w:pPr>
+      <w:r>
+        <w:t xml:space="preserve">Om te testen of alle gegevens zijn gemigreerd is er een query uitgevoerd met het totaal aantal </w:t>
+      </w:r>
+      <w:proofErr w:type="spellStart"/>
+      <w:r>
+        <w:t>tupels</w:t>
+      </w:r>
+      <w:proofErr w:type="spellEnd"/>
+      <w:r>
+        <w:t xml:space="preserve"> in de Outdoor Paradise (OP)- en brontabel. Bij afbeeld</w:t>
+      </w:r>
+      <w:r>
+        <w:t>ing 2 is te zien dat</w:t>
+      </w:r>
+      <w:r>
+        <w:t xml:space="preserve"> A&amp;C </w:t>
+      </w:r>
+      <w:r>
+        <w:t xml:space="preserve">customer </w:t>
+      </w:r>
+      <w:r>
+        <w:t xml:space="preserve">126 </w:t>
+      </w:r>
+      <w:proofErr w:type="spellStart"/>
+      <w:r>
+        <w:t>tupels</w:t>
+      </w:r>
+      <w:proofErr w:type="spellEnd"/>
+      <w:r>
+        <w:t xml:space="preserve"> bevat. De customer tabel in OP bevat </w:t>
+      </w:r>
+      <w:r>
+        <w:t xml:space="preserve">ook 126 </w:t>
+      </w:r>
+      <w:proofErr w:type="spellStart"/>
+      <w:r>
+        <w:t>tupels</w:t>
+      </w:r>
+      <w:proofErr w:type="spellEnd"/>
+      <w:r>
+        <w:t>. Dit betekent dat de migr</w:t>
+      </w:r>
       <w:bookmarkStart w:id="121" w:name="_GoBack"/>
       <w:bookmarkEnd w:id="121"/>
+      <w:r>
+        <w:t>atie voor deze tabel succesvol is uitgevoerd.</w:t>
+      </w:r>
+    </w:p>
+    <w:p>
+      <w:r>
+        <w:br w:type="page"/>
+      </w:r>
+    </w:p>
+    <w:p>
+      <w:pPr>
+        <w:pStyle w:val="Photo"/>
+        <w:jc w:val="left"/>
+        <w:rPr>
+          <w:b/>
+          <w:u w:val="single"/>
+        </w:rPr>
+      </w:pPr>
+      <w:r>
+        <w:lastRenderedPageBreak/>
+        <w:t xml:space="preserve"> </w:t>
+      </w:r>
+      <w:r>
+        <w:rPr>
+          <w:b/>
+          <w:u w:val="single"/>
+        </w:rPr>
+        <w:t xml:space="preserve">Migratie Employee (A&amp;C) </w:t>
+      </w:r>
+      <w:r>
+        <w:rPr>
+          <w:b/>
+          <w:u w:val="single"/>
+        </w:rPr>
+        <w:t xml:space="preserve">en </w:t>
+      </w:r>
+      <w:proofErr w:type="spellStart"/>
+      <w:r>
+        <w:rPr>
+          <w:b/>
+          <w:u w:val="single"/>
+        </w:rPr>
+        <w:t>Sales_Staff</w:t>
+      </w:r>
       <w:proofErr w:type="spellEnd"/>
       <w:r>
-        <w:t xml:space="preserve"> is of de juiste data klaar staat om gemigreerd te worden. Als je achteraf er achter komt dat het niet de juiste data was dan moet je het helemaal proces opnieuw doen en dan verlies je veel kostbare tijd. We hebben veel geleerd van de gemaakte fouten.</w:t>
+        <w:rPr>
+          <w:b/>
+          <w:u w:val="single"/>
+        </w:rPr>
+        <w:t xml:space="preserve"> (GO) </w:t>
+      </w:r>
+      <w:r>
+        <w:rPr>
+          <w:b/>
+          <w:u w:val="single"/>
+        </w:rPr>
+        <w:t>naar Employee (OP)</w:t>
       </w:r>
     </w:p>
+    <w:p>
+      <w:pPr>
+        <w:pStyle w:val="Photo"/>
+        <w:jc w:val="left"/>
+        <w:rPr>
+          <w:i/>
+          <w:u w:val="single"/>
+        </w:rPr>
+      </w:pPr>
+      <w:r>
+        <w:rPr>
+          <w:i/>
+          <w:u w:val="single"/>
+        </w:rPr>
+        <w:t>Afbeelding 3: Migratietest employee Outdoor Paradise (OP)</w:t>
+      </w:r>
+    </w:p>
+    <w:p>
+      <w:pPr>
+        <w:pStyle w:val="Photo"/>
+      </w:pPr>
+      <w:r>
+        <w:rPr>
+          <w:noProof/>
+        </w:rPr>
+        <w:drawing>
+          <wp:inline distT="0" distB="0" distL="0" distR="0">
+            <wp:extent cx="3210373" cy="1200318"/>
+            <wp:effectExtent l="0" t="0" r="0" b="0"/>
+            <wp:docPr id="4" name="Afbeelding 4"/>
+            <wp:cNvGraphicFramePr>
+              <a:graphicFrameLocks xmlns:a="http://schemas.openxmlformats.org/drawingml/2006/main" noChangeAspect="1"/>
+            </wp:cNvGraphicFramePr>
+            <a:graphic xmlns:a="http://schemas.openxmlformats.org/drawingml/2006/main">
+              <a:graphicData uri="http://schemas.openxmlformats.org/drawingml/2006/picture">
+                <pic:pic xmlns:pic="http://schemas.openxmlformats.org/drawingml/2006/picture">
+                  <pic:nvPicPr>
+                    <pic:cNvPr id="4" name="OPEmployeeAantal.PNG"/>
+                    <pic:cNvPicPr/>
+                  </pic:nvPicPr>
+                  <pic:blipFill>
+                    <a:blip r:embed="rId47">
+                      <a:extLst>
+                        <a:ext uri="{28A0092B-C50C-407E-A947-70E740481C1C}">
+                          <a14:useLocalDpi xmlns:a14="http://schemas.microsoft.com/office/drawing/2010/main" val="0"/>
+                        </a:ext>
+                      </a:extLst>
+                    </a:blip>
+                    <a:stretch>
+                      <a:fillRect/>
+                    </a:stretch>
+                  </pic:blipFill>
+                  <pic:spPr>
+                    <a:xfrm>
+                      <a:off x="0" y="0"/>
+                      <a:ext cx="3210373" cy="1200318"/>
+                    </a:xfrm>
+                    <a:prstGeom prst="rect">
+                      <a:avLst/>
+                    </a:prstGeom>
+                  </pic:spPr>
+                </pic:pic>
+              </a:graphicData>
+            </a:graphic>
+          </wp:inline>
+        </w:drawing>
+      </w:r>
+    </w:p>
+    <w:p>
+      <w:pPr>
+        <w:pStyle w:val="Photo"/>
+        <w:jc w:val="left"/>
+      </w:pPr>
+    </w:p>
+    <w:p>
+      <w:pPr>
+        <w:pStyle w:val="Photo"/>
+        <w:jc w:val="left"/>
+        <w:rPr>
+          <w:i/>
+          <w:u w:val="single"/>
+        </w:rPr>
+      </w:pPr>
+      <w:r>
+        <w:rPr>
+          <w:i/>
+          <w:u w:val="single"/>
+        </w:rPr>
+        <w:t>Afbeelding 4: Migratietest employee Outdoor Paradise (A&amp;C)</w:t>
+      </w:r>
+    </w:p>
+    <w:p>
+      <w:pPr>
+        <w:pStyle w:val="Photo"/>
+      </w:pPr>
+      <w:r>
+        <w:rPr>
+          <w:noProof/>
+        </w:rPr>
+        <w:drawing>
+          <wp:inline distT="0" distB="0" distL="0" distR="0">
+            <wp:extent cx="2838846" cy="1066949"/>
+            <wp:effectExtent l="0" t="0" r="0" b="0"/>
+            <wp:docPr id="5" name="Afbeelding 5"/>
+            <wp:cNvGraphicFramePr>
+              <a:graphicFrameLocks xmlns:a="http://schemas.openxmlformats.org/drawingml/2006/main" noChangeAspect="1"/>
+            </wp:cNvGraphicFramePr>
+            <a:graphic xmlns:a="http://schemas.openxmlformats.org/drawingml/2006/main">
+              <a:graphicData uri="http://schemas.openxmlformats.org/drawingml/2006/picture">
+                <pic:pic xmlns:pic="http://schemas.openxmlformats.org/drawingml/2006/picture">
+                  <pic:nvPicPr>
+                    <pic:cNvPr id="5" name="A&amp;CEmployeeAantal.PNG"/>
+                    <pic:cNvPicPr/>
+                  </pic:nvPicPr>
+                  <pic:blipFill>
+                    <a:blip r:embed="rId48">
+                      <a:extLst>
+                        <a:ext uri="{28A0092B-C50C-407E-A947-70E740481C1C}">
+                          <a14:useLocalDpi xmlns:a14="http://schemas.microsoft.com/office/drawing/2010/main" val="0"/>
+                        </a:ext>
+                      </a:extLst>
+                    </a:blip>
+                    <a:stretch>
+                      <a:fillRect/>
+                    </a:stretch>
+                  </pic:blipFill>
+                  <pic:spPr>
+                    <a:xfrm>
+                      <a:off x="0" y="0"/>
+                      <a:ext cx="2838846" cy="1066949"/>
+                    </a:xfrm>
+                    <a:prstGeom prst="rect">
+                      <a:avLst/>
+                    </a:prstGeom>
+                  </pic:spPr>
+                </pic:pic>
+              </a:graphicData>
+            </a:graphic>
+          </wp:inline>
+        </w:drawing>
+      </w:r>
+    </w:p>
+    <w:p>
+      <w:pPr>
+        <w:pStyle w:val="Photo"/>
+      </w:pPr>
+    </w:p>
+    <w:p>
+      <w:pPr>
+        <w:pStyle w:val="Photo"/>
+        <w:jc w:val="left"/>
+        <w:rPr>
+          <w:i/>
+          <w:u w:val="single"/>
+        </w:rPr>
+      </w:pPr>
+      <w:r>
+        <w:rPr>
+          <w:i/>
+          <w:u w:val="single"/>
+        </w:rPr>
+        <w:t>Afbeelding 5:</w:t>
+      </w:r>
+      <w:r>
+        <w:rPr>
+          <w:i/>
+          <w:u w:val="single"/>
+        </w:rPr>
+        <w:t xml:space="preserve"> Migratietest employee Outdoor Paradise (GO)</w:t>
+      </w:r>
+    </w:p>
+    <w:p>
+      <w:pPr>
+        <w:pStyle w:val="Photo"/>
+      </w:pPr>
+      <w:r>
+        <w:rPr>
+          <w:noProof/>
+        </w:rPr>
+        <w:drawing>
+          <wp:inline distT="0" distB="0" distL="0" distR="0">
+            <wp:extent cx="2915057" cy="1162212"/>
+            <wp:effectExtent l="0" t="0" r="0" b="0"/>
+            <wp:docPr id="6" name="Afbeelding 6"/>
+            <wp:cNvGraphicFramePr>
+              <a:graphicFrameLocks xmlns:a="http://schemas.openxmlformats.org/drawingml/2006/main" noChangeAspect="1"/>
+            </wp:cNvGraphicFramePr>
+            <a:graphic xmlns:a="http://schemas.openxmlformats.org/drawingml/2006/main">
+              <a:graphicData uri="http://schemas.openxmlformats.org/drawingml/2006/picture">
+                <pic:pic xmlns:pic="http://schemas.openxmlformats.org/drawingml/2006/picture">
+                  <pic:nvPicPr>
+                    <pic:cNvPr id="6" name="GOEmployeeAantal.PNG"/>
+                    <pic:cNvPicPr/>
+                  </pic:nvPicPr>
+                  <pic:blipFill>
+                    <a:blip r:embed="rId49">
+                      <a:extLst>
+                        <a:ext uri="{28A0092B-C50C-407E-A947-70E740481C1C}">
+                          <a14:useLocalDpi xmlns:a14="http://schemas.microsoft.com/office/drawing/2010/main" val="0"/>
+                        </a:ext>
+                      </a:extLst>
+                    </a:blip>
+                    <a:stretch>
+                      <a:fillRect/>
+                    </a:stretch>
+                  </pic:blipFill>
+                  <pic:spPr>
+                    <a:xfrm>
+                      <a:off x="0" y="0"/>
+                      <a:ext cx="2915057" cy="1162212"/>
+                    </a:xfrm>
+                    <a:prstGeom prst="rect">
+                      <a:avLst/>
+                    </a:prstGeom>
+                  </pic:spPr>
+                </pic:pic>
+              </a:graphicData>
+            </a:graphic>
+          </wp:inline>
+        </w:drawing>
+      </w:r>
+    </w:p>
+    <w:p>
+      <w:pPr>
+        <w:pStyle w:val="Photo"/>
+        <w:jc w:val="left"/>
+      </w:pPr>
+    </w:p>
+    <w:p>
+      <w:pPr>
+        <w:pStyle w:val="Photo"/>
+        <w:jc w:val="left"/>
+      </w:pPr>
+      <w:r>
+        <w:t xml:space="preserve">Om te testen of alle gegevens zijn gemigreerd is er een query uitgevoerd met het totaal aantal </w:t>
+      </w:r>
+      <w:proofErr w:type="spellStart"/>
+      <w:r>
+        <w:t>tupels</w:t>
+      </w:r>
+      <w:proofErr w:type="spellEnd"/>
+      <w:r>
+        <w:t xml:space="preserve"> in de Outdoor Paradise (OP)- en brontabel. Bij afbeeld</w:t>
+      </w:r>
+      <w:r>
+        <w:t>ing 4</w:t>
+      </w:r>
+      <w:r>
+        <w:t xml:space="preserve"> is te zien dat</w:t>
+      </w:r>
+      <w:r>
+        <w:t xml:space="preserve"> A&amp;C </w:t>
+      </w:r>
+      <w:r>
+        <w:t xml:space="preserve">employee </w:t>
+      </w:r>
+      <w:r>
+        <w:t xml:space="preserve">78 </w:t>
+      </w:r>
+      <w:proofErr w:type="spellStart"/>
+      <w:r>
+        <w:t>tupels</w:t>
+      </w:r>
+      <w:proofErr w:type="spellEnd"/>
+      <w:r>
+        <w:t xml:space="preserve"> bevat. De tabel SALES_STAFF uit de Great Outdoor database (afb. 5) bevat 102 </w:t>
+      </w:r>
+      <w:proofErr w:type="spellStart"/>
+      <w:r>
+        <w:t>tupels</w:t>
+      </w:r>
+      <w:proofErr w:type="spellEnd"/>
+      <w:r>
+        <w:t xml:space="preserve">. Als vervolgens wordt gekeken naar </w:t>
+      </w:r>
+      <w:r>
+        <w:t>afbeelding 3</w:t>
+      </w:r>
+      <w:r>
+        <w:t xml:space="preserve">, is te zien dat de tabel employee van OP 180 </w:t>
+      </w:r>
+      <w:proofErr w:type="spellStart"/>
+      <w:r>
+        <w:t>tupels</w:t>
+      </w:r>
+      <w:proofErr w:type="spellEnd"/>
+      <w:r>
+        <w:t xml:space="preserve"> bevat, wat overeen komt met de som van A&amp;C en GO. Dit betekent dat de migratie succesvol is uitgevoerd voor deze tabel.</w:t>
+      </w:r>
+    </w:p>
+    <w:p>
+      <w:r>
+        <w:br w:type="page"/>
+      </w:r>
+    </w:p>
+    <w:p>
+      <w:pPr>
+        <w:pStyle w:val="Photo"/>
+        <w:jc w:val="left"/>
+        <w:rPr>
+          <w:b/>
+          <w:u w:val="single"/>
+        </w:rPr>
+      </w:pPr>
+      <w:r>
+        <w:rPr>
+          <w:b/>
+          <w:u w:val="single"/>
+        </w:rPr>
+        <w:lastRenderedPageBreak/>
+        <w:t>Migratie product (A&amp;C) product(GO) naar product(OP)</w:t>
+      </w:r>
+    </w:p>
+    <w:p>
+      <w:pPr>
+        <w:pStyle w:val="Photo"/>
+        <w:jc w:val="left"/>
+        <w:rPr>
+          <w:i/>
+          <w:u w:val="single"/>
+        </w:rPr>
+      </w:pPr>
+      <w:r>
+        <w:rPr>
+          <w:i/>
+          <w:u w:val="single"/>
+        </w:rPr>
+        <w:t>Afbeelding 6: Migratietest product Outdoor Paradise (OP)</w:t>
+      </w:r>
+    </w:p>
+    <w:p>
+      <w:pPr>
+        <w:pStyle w:val="Photo"/>
+      </w:pPr>
+      <w:r>
+        <w:rPr>
+          <w:noProof/>
+        </w:rPr>
+        <w:drawing>
+          <wp:inline distT="0" distB="0" distL="0" distR="0">
+            <wp:extent cx="3191320" cy="1181265"/>
+            <wp:effectExtent l="0" t="0" r="0" b="0"/>
+            <wp:docPr id="7" name="Afbeelding 7"/>
+            <wp:cNvGraphicFramePr>
+              <a:graphicFrameLocks xmlns:a="http://schemas.openxmlformats.org/drawingml/2006/main" noChangeAspect="1"/>
+            </wp:cNvGraphicFramePr>
+            <a:graphic xmlns:a="http://schemas.openxmlformats.org/drawingml/2006/main">
+              <a:graphicData uri="http://schemas.openxmlformats.org/drawingml/2006/picture">
+                <pic:pic xmlns:pic="http://schemas.openxmlformats.org/drawingml/2006/picture">
+                  <pic:nvPicPr>
+                    <pic:cNvPr id="7" name="OPOrderAantal.PNG"/>
+                    <pic:cNvPicPr/>
+                  </pic:nvPicPr>
+                  <pic:blipFill>
+                    <a:blip r:embed="rId50">
+                      <a:extLst>
+                        <a:ext uri="{28A0092B-C50C-407E-A947-70E740481C1C}">
+                          <a14:useLocalDpi xmlns:a14="http://schemas.microsoft.com/office/drawing/2010/main" val="0"/>
+                        </a:ext>
+                      </a:extLst>
+                    </a:blip>
+                    <a:stretch>
+                      <a:fillRect/>
+                    </a:stretch>
+                  </pic:blipFill>
+                  <pic:spPr>
+                    <a:xfrm>
+                      <a:off x="0" y="0"/>
+                      <a:ext cx="3191320" cy="1181265"/>
+                    </a:xfrm>
+                    <a:prstGeom prst="rect">
+                      <a:avLst/>
+                    </a:prstGeom>
+                  </pic:spPr>
+                </pic:pic>
+              </a:graphicData>
+            </a:graphic>
+          </wp:inline>
+        </w:drawing>
+      </w:r>
+    </w:p>
+    <w:p>
+      <w:pPr>
+        <w:pStyle w:val="Photo"/>
+        <w:jc w:val="left"/>
+      </w:pPr>
+    </w:p>
+    <w:p>
+      <w:pPr>
+        <w:pStyle w:val="Photo"/>
+        <w:jc w:val="left"/>
+        <w:rPr>
+          <w:i/>
+          <w:u w:val="single"/>
+        </w:rPr>
+      </w:pPr>
+      <w:r>
+        <w:rPr>
+          <w:i/>
+          <w:u w:val="single"/>
+        </w:rPr>
+        <w:t>Afbeelding 7: Migratietest product Outdoor Paradise (A&amp;C)</w:t>
+      </w:r>
+    </w:p>
+    <w:p>
+      <w:pPr>
+        <w:pStyle w:val="Photo"/>
+      </w:pPr>
+      <w:r>
+        <w:rPr>
+          <w:noProof/>
+        </w:rPr>
+        <w:drawing>
+          <wp:inline distT="0" distB="0" distL="0" distR="0">
+            <wp:extent cx="3372321" cy="1190791"/>
+            <wp:effectExtent l="0" t="0" r="0" b="9525"/>
+            <wp:docPr id="8" name="Afbeelding 8"/>
+            <wp:cNvGraphicFramePr>
+              <a:graphicFrameLocks xmlns:a="http://schemas.openxmlformats.org/drawingml/2006/main" noChangeAspect="1"/>
+            </wp:cNvGraphicFramePr>
+            <a:graphic xmlns:a="http://schemas.openxmlformats.org/drawingml/2006/main">
+              <a:graphicData uri="http://schemas.openxmlformats.org/drawingml/2006/picture">
+                <pic:pic xmlns:pic="http://schemas.openxmlformats.org/drawingml/2006/picture">
+                  <pic:nvPicPr>
+                    <pic:cNvPr id="8" name="A&amp;COrderAantal.PNG"/>
+                    <pic:cNvPicPr/>
+                  </pic:nvPicPr>
+                  <pic:blipFill>
+                    <a:blip r:embed="rId51">
+                      <a:extLst>
+                        <a:ext uri="{28A0092B-C50C-407E-A947-70E740481C1C}">
+                          <a14:useLocalDpi xmlns:a14="http://schemas.microsoft.com/office/drawing/2010/main" val="0"/>
+                        </a:ext>
+                      </a:extLst>
+                    </a:blip>
+                    <a:stretch>
+                      <a:fillRect/>
+                    </a:stretch>
+                  </pic:blipFill>
+                  <pic:spPr>
+                    <a:xfrm>
+                      <a:off x="0" y="0"/>
+                      <a:ext cx="3372321" cy="1190791"/>
+                    </a:xfrm>
+                    <a:prstGeom prst="rect">
+                      <a:avLst/>
+                    </a:prstGeom>
+                  </pic:spPr>
+                </pic:pic>
+              </a:graphicData>
+            </a:graphic>
+          </wp:inline>
+        </w:drawing>
+      </w:r>
+    </w:p>
+    <w:p>
+      <w:pPr>
+        <w:pStyle w:val="Photo"/>
+        <w:jc w:val="left"/>
+      </w:pPr>
+    </w:p>
+    <w:p>
+      <w:pPr>
+        <w:pStyle w:val="Photo"/>
+        <w:jc w:val="left"/>
+        <w:rPr>
+          <w:i/>
+          <w:u w:val="single"/>
+        </w:rPr>
+      </w:pPr>
+      <w:r>
+        <w:rPr>
+          <w:i/>
+          <w:u w:val="single"/>
+        </w:rPr>
+        <w:t>Afbeelding 8: Migratietest product Outdoor Paradise (GO)</w:t>
+      </w:r>
+    </w:p>
+    <w:p>
+      <w:pPr>
+        <w:pStyle w:val="Photo"/>
+      </w:pPr>
+      <w:r>
+        <w:rPr>
+          <w:noProof/>
+        </w:rPr>
+        <w:drawing>
+          <wp:inline distT="0" distB="0" distL="0" distR="0">
+            <wp:extent cx="3467584" cy="1105054"/>
+            <wp:effectExtent l="0" t="0" r="0" b="0"/>
+            <wp:docPr id="9" name="Afbeelding 9"/>
+            <wp:cNvGraphicFramePr>
+              <a:graphicFrameLocks xmlns:a="http://schemas.openxmlformats.org/drawingml/2006/main" noChangeAspect="1"/>
+            </wp:cNvGraphicFramePr>
+            <a:graphic xmlns:a="http://schemas.openxmlformats.org/drawingml/2006/main">
+              <a:graphicData uri="http://schemas.openxmlformats.org/drawingml/2006/picture">
+                <pic:pic xmlns:pic="http://schemas.openxmlformats.org/drawingml/2006/picture">
+                  <pic:nvPicPr>
+                    <pic:cNvPr id="9" name="GOOrderAantal.PNG"/>
+                    <pic:cNvPicPr/>
+                  </pic:nvPicPr>
+                  <pic:blipFill>
+                    <a:blip r:embed="rId52">
+                      <a:extLst>
+                        <a:ext uri="{28A0092B-C50C-407E-A947-70E740481C1C}">
+                          <a14:useLocalDpi xmlns:a14="http://schemas.microsoft.com/office/drawing/2010/main" val="0"/>
+                        </a:ext>
+                      </a:extLst>
+                    </a:blip>
+                    <a:stretch>
+                      <a:fillRect/>
+                    </a:stretch>
+                  </pic:blipFill>
+                  <pic:spPr>
+                    <a:xfrm>
+                      <a:off x="0" y="0"/>
+                      <a:ext cx="3467584" cy="1105054"/>
+                    </a:xfrm>
+                    <a:prstGeom prst="rect">
+                      <a:avLst/>
+                    </a:prstGeom>
+                  </pic:spPr>
+                </pic:pic>
+              </a:graphicData>
+            </a:graphic>
+          </wp:inline>
+        </w:drawing>
+      </w:r>
+    </w:p>
+    <w:p>
+      <w:pPr>
+        <w:pStyle w:val="Photo"/>
+      </w:pPr>
+    </w:p>
+    <w:p>
+      <w:pPr>
+        <w:pStyle w:val="Photo"/>
+        <w:jc w:val="left"/>
+      </w:pPr>
+      <w:r>
+        <w:t xml:space="preserve">Om te testen of alle gegevens zijn gemigreerd is er een query uitgevoerd met het totaal aantal </w:t>
+      </w:r>
+      <w:proofErr w:type="spellStart"/>
+      <w:r>
+        <w:t>tupels</w:t>
+      </w:r>
+      <w:proofErr w:type="spellEnd"/>
+      <w:r>
+        <w:t xml:space="preserve"> in de Outdoor Paradise (OP)- en brontabel. Bij afbeeld</w:t>
+      </w:r>
+      <w:r>
+        <w:t>ing 7 is te zien dat</w:t>
+      </w:r>
+      <w:r>
+        <w:t xml:space="preserve"> A&amp;C </w:t>
+      </w:r>
+      <w:r>
+        <w:t>product 650</w:t>
+      </w:r>
+      <w:r>
+        <w:t xml:space="preserve"> </w:t>
+      </w:r>
+      <w:proofErr w:type="spellStart"/>
+      <w:r>
+        <w:t>tupels</w:t>
+      </w:r>
+      <w:proofErr w:type="spellEnd"/>
+      <w:r>
+        <w:t xml:space="preserve"> bevat. De tabel </w:t>
+      </w:r>
+      <w:r>
+        <w:t>PRODUCT</w:t>
+      </w:r>
+      <w:r>
+        <w:t xml:space="preserve"> uit de Great Outdoor database </w:t>
+      </w:r>
+      <w:r>
+        <w:t>(afb. 8</w:t>
+      </w:r>
+      <w:r>
+        <w:t>)</w:t>
+      </w:r>
+      <w:r>
+        <w:t xml:space="preserve"> bevat 5360</w:t>
+      </w:r>
+      <w:r>
+        <w:t xml:space="preserve"> </w:t>
+      </w:r>
+      <w:proofErr w:type="spellStart"/>
+      <w:r>
+        <w:t>tupels</w:t>
+      </w:r>
+      <w:proofErr w:type="spellEnd"/>
+      <w:r>
+        <w:t xml:space="preserve">. Als vervolgens wordt gekeken naar </w:t>
+      </w:r>
+      <w:r>
+        <w:t>afbeelding 6</w:t>
+      </w:r>
+      <w:r>
+        <w:t>, is te zien dat de tabel</w:t>
+      </w:r>
+      <w:r>
+        <w:t xml:space="preserve"> product</w:t>
+      </w:r>
+      <w:r>
+        <w:t xml:space="preserve"> van OP </w:t>
+      </w:r>
+      <w:r>
+        <w:t>6010</w:t>
+      </w:r>
+      <w:r>
+        <w:t xml:space="preserve"> </w:t>
+      </w:r>
+      <w:proofErr w:type="spellStart"/>
+      <w:r>
+        <w:t>tupels</w:t>
+      </w:r>
+      <w:proofErr w:type="spellEnd"/>
+      <w:r>
+        <w:t xml:space="preserve"> bevat, wat overeen komt met de som van A&amp;C en GO. Dit betekent dat de migratie succesvol is uitgevoerd voor deze tabel.</w:t>
+      </w:r>
+    </w:p>
+    <w:p>
+      <w:pPr>
+        <w:pStyle w:val="Photo"/>
+        <w:jc w:val="left"/>
+      </w:pPr>
+    </w:p>
     <w:sectPr>
-      <w:footerReference w:type="default" r:id="rId46"/>
+      <w:footerReference w:type="default" r:id="rId53"/>
       <w:pgSz w:w="12240" w:h="15840"/>
       <w:pgMar w:top="1728" w:right="1800" w:bottom="1440" w:left="1800" w:header="720" w:footer="720" w:gutter="0"/>
       <w:pgNumType w:start="0"/>
@@ -35349,7 +36266,7 @@
 </file>
 
 <file path=word/endnotes.xml><?xml version="1.0" encoding="utf-8"?>
-<w:endnotes xmlns:wpc="http://schemas.microsoft.com/office/word/2010/wordprocessingCanvas" xmlns:mc="http://schemas.openxmlformats.org/markup-compatibility/2006" xmlns:o="urn:schemas-microsoft-com:office:office" xmlns:r="http://schemas.openxmlformats.org/officeDocument/2006/relationships" xmlns:m="http://schemas.openxmlformats.org/officeDocument/2006/math" xmlns:v="urn:schemas-microsoft-com:vml" xmlns:wp14="http://schemas.microsoft.com/office/word/2010/wordprocessingDrawing" xmlns:wp="http://schemas.openxmlformats.org/drawingml/2006/wordprocessingDrawing" xmlns:w10="urn:schemas-microsoft-com:office:word" xmlns:w="http://schemas.openxmlformats.org/wordprocessingml/2006/main" xmlns:w14="http://schemas.microsoft.com/office/word/2010/wordml" xmlns:w15="http://schemas.microsoft.com/office/word/2012/wordml" xmlns:wpg="http://schemas.microsoft.com/office/word/2010/wordprocessingGroup" xmlns:wpi="http://schemas.microsoft.com/office/word/2010/wordprocessingInk" xmlns:wne="http://schemas.microsoft.com/office/word/2006/wordml" xmlns:wps="http://schemas.microsoft.com/office/word/2010/wordprocessingShape" mc:Ignorable="w14 w15 wp14">
+<w:endnotes xmlns:wpc="http://schemas.microsoft.com/office/word/2010/wordprocessingCanvas" xmlns:cx="http://schemas.microsoft.com/office/drawing/2014/chartex" xmlns:cx1="http://schemas.microsoft.com/office/drawing/2015/9/8/chartex" xmlns:cx2="http://schemas.microsoft.com/office/drawing/2015/10/21/chartex" xmlns:cx3="http://schemas.microsoft.com/office/drawing/2016/5/9/chartex" xmlns:cx4="http://schemas.microsoft.com/office/drawing/2016/5/10/chartex" xmlns:cx5="http://schemas.microsoft.com/office/drawing/2016/5/11/chartex" xmlns:cx6="http://schemas.microsoft.com/office/drawing/2016/5/12/chartex" xmlns:cx7="http://schemas.microsoft.com/office/drawing/2016/5/13/chartex" xmlns:cx8="http://schemas.microsoft.com/office/drawing/2016/5/14/chartex" xmlns:mc="http://schemas.openxmlformats.org/markup-compatibility/2006" xmlns:aink="http://schemas.microsoft.com/office/drawing/2016/ink" xmlns:am3d="http://schemas.microsoft.com/office/drawing/2017/model3d" xmlns:o="urn:schemas-microsoft-com:office:office" xmlns:r="http://schemas.openxmlformats.org/officeDocument/2006/relationships" xmlns:m="http://schemas.openxmlformats.org/officeDocument/2006/math" xmlns:v="urn:schemas-microsoft-com:vml" xmlns:wp14="http://schemas.microsoft.com/office/word/2010/wordprocessingDrawing" xmlns:wp="http://schemas.openxmlformats.org/drawingml/2006/wordprocessingDrawing" xmlns:w10="urn:schemas-microsoft-com:office:word" xmlns:w="http://schemas.openxmlformats.org/wordprocessingml/2006/main" xmlns:w14="http://schemas.microsoft.com/office/word/2010/wordml" xmlns:w15="http://schemas.microsoft.com/office/word/2012/wordml" xmlns:w16cid="http://schemas.microsoft.com/office/word/2016/wordml/cid" xmlns:w16se="http://schemas.microsoft.com/office/word/2015/wordml/symex" xmlns:wpg="http://schemas.microsoft.com/office/word/2010/wordprocessingGroup" xmlns:wpi="http://schemas.microsoft.com/office/word/2010/wordprocessingInk" xmlns:wne="http://schemas.microsoft.com/office/word/2006/wordml" xmlns:wps="http://schemas.microsoft.com/office/word/2010/wordprocessingShape" mc:Ignorable="w14 w15 w16se w16cid wp14">
   <w:endnote w:type="separator" w:id="-1">
     <w:p>
       <w:pPr>
@@ -35374,7 +36291,7 @@
 </file>
 
 <file path=word/footer1.xml><?xml version="1.0" encoding="utf-8"?>
-<w:ftr xmlns:wpc="http://schemas.microsoft.com/office/word/2010/wordprocessingCanvas" xmlns:mc="http://schemas.openxmlformats.org/markup-compatibility/2006" xmlns:o="urn:schemas-microsoft-com:office:office" xmlns:r="http://schemas.openxmlformats.org/officeDocument/2006/relationships" xmlns:m="http://schemas.openxmlformats.org/officeDocument/2006/math" xmlns:v="urn:schemas-microsoft-com:vml" xmlns:wp14="http://schemas.microsoft.com/office/word/2010/wordprocessingDrawing" xmlns:wp="http://schemas.openxmlformats.org/drawingml/2006/wordprocessingDrawing" xmlns:w10="urn:schemas-microsoft-com:office:word" xmlns:w="http://schemas.openxmlformats.org/wordprocessingml/2006/main" xmlns:w14="http://schemas.microsoft.com/office/word/2010/wordml" xmlns:w15="http://schemas.microsoft.com/office/word/2012/wordml" xmlns:wpg="http://schemas.microsoft.com/office/word/2010/wordprocessingGroup" xmlns:wpi="http://schemas.microsoft.com/office/word/2010/wordprocessingInk" xmlns:wne="http://schemas.microsoft.com/office/word/2006/wordml" xmlns:wps="http://schemas.microsoft.com/office/word/2010/wordprocessingShape" mc:Ignorable="w14 w15 wp14">
+<w:ftr xmlns:wpc="http://schemas.microsoft.com/office/word/2010/wordprocessingCanvas" xmlns:cx="http://schemas.microsoft.com/office/drawing/2014/chartex" xmlns:cx1="http://schemas.microsoft.com/office/drawing/2015/9/8/chartex" xmlns:cx2="http://schemas.microsoft.com/office/drawing/2015/10/21/chartex" xmlns:cx3="http://schemas.microsoft.com/office/drawing/2016/5/9/chartex" xmlns:cx4="http://schemas.microsoft.com/office/drawing/2016/5/10/chartex" xmlns:cx5="http://schemas.microsoft.com/office/drawing/2016/5/11/chartex" xmlns:cx6="http://schemas.microsoft.com/office/drawing/2016/5/12/chartex" xmlns:cx7="http://schemas.microsoft.com/office/drawing/2016/5/13/chartex" xmlns:cx8="http://schemas.microsoft.com/office/drawing/2016/5/14/chartex" xmlns:mc="http://schemas.openxmlformats.org/markup-compatibility/2006" xmlns:aink="http://schemas.microsoft.com/office/drawing/2016/ink" xmlns:am3d="http://schemas.microsoft.com/office/drawing/2017/model3d" xmlns:o="urn:schemas-microsoft-com:office:office" xmlns:r="http://schemas.openxmlformats.org/officeDocument/2006/relationships" xmlns:m="http://schemas.openxmlformats.org/officeDocument/2006/math" xmlns:v="urn:schemas-microsoft-com:vml" xmlns:wp14="http://schemas.microsoft.com/office/word/2010/wordprocessingDrawing" xmlns:wp="http://schemas.openxmlformats.org/drawingml/2006/wordprocessingDrawing" xmlns:w10="urn:schemas-microsoft-com:office:word" xmlns:w="http://schemas.openxmlformats.org/wordprocessingml/2006/main" xmlns:w14="http://schemas.microsoft.com/office/word/2010/wordml" xmlns:w15="http://schemas.microsoft.com/office/word/2012/wordml" xmlns:w16cid="http://schemas.microsoft.com/office/word/2016/wordml/cid" xmlns:w16se="http://schemas.microsoft.com/office/word/2015/wordml/symex" xmlns:wpg="http://schemas.microsoft.com/office/word/2010/wordprocessingGroup" xmlns:wpi="http://schemas.microsoft.com/office/word/2010/wordprocessingInk" xmlns:wne="http://schemas.microsoft.com/office/word/2006/wordml" xmlns:wps="http://schemas.microsoft.com/office/word/2010/wordprocessingShape" mc:Ignorable="w14 w15 w16se w16cid wp14">
   <w:sdt>
     <w:sdtPr>
       <w:id w:val="-648288525"/>
@@ -35383,11 +36300,10 @@
         <w:docPartUnique/>
       </w:docPartObj>
     </w:sdtPr>
-    <w:sdtEndPr/>
     <w:sdtContent>
       <w:p>
         <w:pPr>
-          <w:pStyle w:val="Footer"/>
+          <w:pStyle w:val="Voettekst"/>
         </w:pPr>
         <w:r>
           <w:fldChar w:fldCharType="begin"/>
@@ -35412,17 +36328,17 @@
   </w:sdt>
   <w:p>
     <w:pPr>
-      <w:pStyle w:val="Footer"/>
+      <w:pStyle w:val="Voettekst"/>
     </w:pPr>
   </w:p>
 </w:ftr>
 </file>
 
 <file path=word/footer2.xml><?xml version="1.0" encoding="utf-8"?>
-<w:ftr xmlns:wpc="http://schemas.microsoft.com/office/word/2010/wordprocessingCanvas" xmlns:mc="http://schemas.openxmlformats.org/markup-compatibility/2006" xmlns:o="urn:schemas-microsoft-com:office:office" xmlns:r="http://schemas.openxmlformats.org/officeDocument/2006/relationships" xmlns:m="http://schemas.openxmlformats.org/officeDocument/2006/math" xmlns:v="urn:schemas-microsoft-com:vml" xmlns:wp14="http://schemas.microsoft.com/office/word/2010/wordprocessingDrawing" xmlns:wp="http://schemas.openxmlformats.org/drawingml/2006/wordprocessingDrawing" xmlns:w10="urn:schemas-microsoft-com:office:word" xmlns:w="http://schemas.openxmlformats.org/wordprocessingml/2006/main" xmlns:w14="http://schemas.microsoft.com/office/word/2010/wordml" xmlns:w15="http://schemas.microsoft.com/office/word/2012/wordml" xmlns:wpg="http://schemas.microsoft.com/office/word/2010/wordprocessingGroup" xmlns:wpi="http://schemas.microsoft.com/office/word/2010/wordprocessingInk" xmlns:wne="http://schemas.microsoft.com/office/word/2006/wordml" xmlns:wps="http://schemas.microsoft.com/office/word/2010/wordprocessingShape" mc:Ignorable="w14 w15 wp14">
+<w:ftr xmlns:wpc="http://schemas.microsoft.com/office/word/2010/wordprocessingCanvas" xmlns:cx="http://schemas.microsoft.com/office/drawing/2014/chartex" xmlns:cx1="http://schemas.microsoft.com/office/drawing/2015/9/8/chartex" xmlns:cx2="http://schemas.microsoft.com/office/drawing/2015/10/21/chartex" xmlns:cx3="http://schemas.microsoft.com/office/drawing/2016/5/9/chartex" xmlns:cx4="http://schemas.microsoft.com/office/drawing/2016/5/10/chartex" xmlns:cx5="http://schemas.microsoft.com/office/drawing/2016/5/11/chartex" xmlns:cx6="http://schemas.microsoft.com/office/drawing/2016/5/12/chartex" xmlns:cx7="http://schemas.microsoft.com/office/drawing/2016/5/13/chartex" xmlns:cx8="http://schemas.microsoft.com/office/drawing/2016/5/14/chartex" xmlns:mc="http://schemas.openxmlformats.org/markup-compatibility/2006" xmlns:aink="http://schemas.microsoft.com/office/drawing/2016/ink" xmlns:am3d="http://schemas.microsoft.com/office/drawing/2017/model3d" xmlns:o="urn:schemas-microsoft-com:office:office" xmlns:r="http://schemas.openxmlformats.org/officeDocument/2006/relationships" xmlns:m="http://schemas.openxmlformats.org/officeDocument/2006/math" xmlns:v="urn:schemas-microsoft-com:vml" xmlns:wp14="http://schemas.microsoft.com/office/word/2010/wordprocessingDrawing" xmlns:wp="http://schemas.openxmlformats.org/drawingml/2006/wordprocessingDrawing" xmlns:w10="urn:schemas-microsoft-com:office:word" xmlns:w="http://schemas.openxmlformats.org/wordprocessingml/2006/main" xmlns:w14="http://schemas.microsoft.com/office/word/2010/wordml" xmlns:w15="http://schemas.microsoft.com/office/word/2012/wordml" xmlns:w16cid="http://schemas.microsoft.com/office/word/2016/wordml/cid" xmlns:w16se="http://schemas.microsoft.com/office/word/2015/wordml/symex" xmlns:wpg="http://schemas.microsoft.com/office/word/2010/wordprocessingGroup" xmlns:wpi="http://schemas.microsoft.com/office/word/2010/wordprocessingInk" xmlns:wne="http://schemas.microsoft.com/office/word/2006/wordml" xmlns:wps="http://schemas.microsoft.com/office/word/2010/wordprocessingShape" mc:Ignorable="w14 w15 w16se w16cid wp14">
   <w:p>
     <w:pPr>
-      <w:pStyle w:val="Footer"/>
+      <w:pStyle w:val="Voettekst"/>
       <w:jc w:val="left"/>
     </w:pPr>
   </w:p>
@@ -35430,10 +36346,10 @@
 </file>
 
 <file path=word/footer3.xml><?xml version="1.0" encoding="utf-8"?>
-<w:ftr xmlns:wpc="http://schemas.microsoft.com/office/word/2010/wordprocessingCanvas" xmlns:mc="http://schemas.openxmlformats.org/markup-compatibility/2006" xmlns:o="urn:schemas-microsoft-com:office:office" xmlns:r="http://schemas.openxmlformats.org/officeDocument/2006/relationships" xmlns:m="http://schemas.openxmlformats.org/officeDocument/2006/math" xmlns:v="urn:schemas-microsoft-com:vml" xmlns:wp14="http://schemas.microsoft.com/office/word/2010/wordprocessingDrawing" xmlns:wp="http://schemas.openxmlformats.org/drawingml/2006/wordprocessingDrawing" xmlns:w10="urn:schemas-microsoft-com:office:word" xmlns:w="http://schemas.openxmlformats.org/wordprocessingml/2006/main" xmlns:w14="http://schemas.microsoft.com/office/word/2010/wordml" xmlns:w15="http://schemas.microsoft.com/office/word/2012/wordml" xmlns:wpg="http://schemas.microsoft.com/office/word/2010/wordprocessingGroup" xmlns:wpi="http://schemas.microsoft.com/office/word/2010/wordprocessingInk" xmlns:wne="http://schemas.microsoft.com/office/word/2006/wordml" xmlns:wps="http://schemas.microsoft.com/office/word/2010/wordprocessingShape" mc:Ignorable="w14 w15 wp14">
+<w:ftr xmlns:wpc="http://schemas.microsoft.com/office/word/2010/wordprocessingCanvas" xmlns:cx="http://schemas.microsoft.com/office/drawing/2014/chartex" xmlns:cx1="http://schemas.microsoft.com/office/drawing/2015/9/8/chartex" xmlns:cx2="http://schemas.microsoft.com/office/drawing/2015/10/21/chartex" xmlns:cx3="http://schemas.microsoft.com/office/drawing/2016/5/9/chartex" xmlns:cx4="http://schemas.microsoft.com/office/drawing/2016/5/10/chartex" xmlns:cx5="http://schemas.microsoft.com/office/drawing/2016/5/11/chartex" xmlns:cx6="http://schemas.microsoft.com/office/drawing/2016/5/12/chartex" xmlns:cx7="http://schemas.microsoft.com/office/drawing/2016/5/13/chartex" xmlns:cx8="http://schemas.microsoft.com/office/drawing/2016/5/14/chartex" xmlns:mc="http://schemas.openxmlformats.org/markup-compatibility/2006" xmlns:aink="http://schemas.microsoft.com/office/drawing/2016/ink" xmlns:am3d="http://schemas.microsoft.com/office/drawing/2017/model3d" xmlns:o="urn:schemas-microsoft-com:office:office" xmlns:r="http://schemas.openxmlformats.org/officeDocument/2006/relationships" xmlns:m="http://schemas.openxmlformats.org/officeDocument/2006/math" xmlns:v="urn:schemas-microsoft-com:vml" xmlns:wp14="http://schemas.microsoft.com/office/word/2010/wordprocessingDrawing" xmlns:wp="http://schemas.openxmlformats.org/drawingml/2006/wordprocessingDrawing" xmlns:w10="urn:schemas-microsoft-com:office:word" xmlns:w="http://schemas.openxmlformats.org/wordprocessingml/2006/main" xmlns:w14="http://schemas.microsoft.com/office/word/2010/wordml" xmlns:w15="http://schemas.microsoft.com/office/word/2012/wordml" xmlns:w16cid="http://schemas.microsoft.com/office/word/2016/wordml/cid" xmlns:w16se="http://schemas.microsoft.com/office/word/2015/wordml/symex" xmlns:wpg="http://schemas.microsoft.com/office/word/2010/wordprocessingGroup" xmlns:wpi="http://schemas.microsoft.com/office/word/2010/wordprocessingInk" xmlns:wne="http://schemas.microsoft.com/office/word/2006/wordml" xmlns:wps="http://schemas.microsoft.com/office/word/2010/wordprocessingShape" mc:Ignorable="w14 w15 w16se w16cid wp14">
   <w:p>
     <w:pPr>
-      <w:pStyle w:val="Footer"/>
+      <w:pStyle w:val="Voettekst"/>
     </w:pPr>
     <w:r>
       <w:t xml:space="preserve">Page </w:t>
@@ -35451,7 +36367,7 @@
       <w:rPr>
         <w:noProof/>
       </w:rPr>
-      <w:t>1</w:t>
+      <w:t>2</w:t>
     </w:r>
     <w:r>
       <w:fldChar w:fldCharType="end"/>
@@ -35461,7 +36377,7 @@
 </file>
 
 <file path=word/footnotes.xml><?xml version="1.0" encoding="utf-8"?>
-<w:footnotes xmlns:wpc="http://schemas.microsoft.com/office/word/2010/wordprocessingCanvas" xmlns:mc="http://schemas.openxmlformats.org/markup-compatibility/2006" xmlns:o="urn:schemas-microsoft-com:office:office" xmlns:r="http://schemas.openxmlformats.org/officeDocument/2006/relationships" xmlns:m="http://schemas.openxmlformats.org/officeDocument/2006/math" xmlns:v="urn:schemas-microsoft-com:vml" xmlns:wp14="http://schemas.microsoft.com/office/word/2010/wordprocessingDrawing" xmlns:wp="http://schemas.openxmlformats.org/drawingml/2006/wordprocessingDrawing" xmlns:w10="urn:schemas-microsoft-com:office:word" xmlns:w="http://schemas.openxmlformats.org/wordprocessingml/2006/main" xmlns:w14="http://schemas.microsoft.com/office/word/2010/wordml" xmlns:w15="http://schemas.microsoft.com/office/word/2012/wordml" xmlns:wpg="http://schemas.microsoft.com/office/word/2010/wordprocessingGroup" xmlns:wpi="http://schemas.microsoft.com/office/word/2010/wordprocessingInk" xmlns:wne="http://schemas.microsoft.com/office/word/2006/wordml" xmlns:wps="http://schemas.microsoft.com/office/word/2010/wordprocessingShape" mc:Ignorable="w14 w15 wp14">
+<w:footnotes xmlns:wpc="http://schemas.microsoft.com/office/word/2010/wordprocessingCanvas" xmlns:cx="http://schemas.microsoft.com/office/drawing/2014/chartex" xmlns:cx1="http://schemas.microsoft.com/office/drawing/2015/9/8/chartex" xmlns:cx2="http://schemas.microsoft.com/office/drawing/2015/10/21/chartex" xmlns:cx3="http://schemas.microsoft.com/office/drawing/2016/5/9/chartex" xmlns:cx4="http://schemas.microsoft.com/office/drawing/2016/5/10/chartex" xmlns:cx5="http://schemas.microsoft.com/office/drawing/2016/5/11/chartex" xmlns:cx6="http://schemas.microsoft.com/office/drawing/2016/5/12/chartex" xmlns:cx7="http://schemas.microsoft.com/office/drawing/2016/5/13/chartex" xmlns:cx8="http://schemas.microsoft.com/office/drawing/2016/5/14/chartex" xmlns:mc="http://schemas.openxmlformats.org/markup-compatibility/2006" xmlns:aink="http://schemas.microsoft.com/office/drawing/2016/ink" xmlns:am3d="http://schemas.microsoft.com/office/drawing/2017/model3d" xmlns:o="urn:schemas-microsoft-com:office:office" xmlns:r="http://schemas.openxmlformats.org/officeDocument/2006/relationships" xmlns:m="http://schemas.openxmlformats.org/officeDocument/2006/math" xmlns:v="urn:schemas-microsoft-com:vml" xmlns:wp14="http://schemas.microsoft.com/office/word/2010/wordprocessingDrawing" xmlns:wp="http://schemas.openxmlformats.org/drawingml/2006/wordprocessingDrawing" xmlns:w10="urn:schemas-microsoft-com:office:word" xmlns:w="http://schemas.openxmlformats.org/wordprocessingml/2006/main" xmlns:w14="http://schemas.microsoft.com/office/word/2010/wordml" xmlns:w15="http://schemas.microsoft.com/office/word/2012/wordml" xmlns:w16cid="http://schemas.microsoft.com/office/word/2016/wordml/cid" xmlns:w16se="http://schemas.microsoft.com/office/word/2015/wordml/symex" xmlns:wpg="http://schemas.microsoft.com/office/word/2010/wordprocessingGroup" xmlns:wpi="http://schemas.microsoft.com/office/word/2010/wordprocessingInk" xmlns:wne="http://schemas.microsoft.com/office/word/2006/wordml" xmlns:wps="http://schemas.microsoft.com/office/word/2010/wordprocessingShape" mc:Ignorable="w14 w15 w16se w16cid wp14">
   <w:footnote w:type="separator" w:id="-1">
     <w:p>
       <w:pPr>
@@ -35486,7 +36402,7 @@
 </file>
 
 <file path=word/numbering.xml><?xml version="1.0" encoding="utf-8"?>
-<w:numbering xmlns:wpc="http://schemas.microsoft.com/office/word/2010/wordprocessingCanvas" xmlns:mc="http://schemas.openxmlformats.org/markup-compatibility/2006" xmlns:o="urn:schemas-microsoft-com:office:office" xmlns:r="http://schemas.openxmlformats.org/officeDocument/2006/relationships" xmlns:m="http://schemas.openxmlformats.org/officeDocument/2006/math" xmlns:v="urn:schemas-microsoft-com:vml" xmlns:wp14="http://schemas.microsoft.com/office/word/2010/wordprocessingDrawing" xmlns:wp="http://schemas.openxmlformats.org/drawingml/2006/wordprocessingDrawing" xmlns:w10="urn:schemas-microsoft-com:office:word" xmlns:w="http://schemas.openxmlformats.org/wordprocessingml/2006/main" xmlns:w14="http://schemas.microsoft.com/office/word/2010/wordml" xmlns:w15="http://schemas.microsoft.com/office/word/2012/wordml" xmlns:wpg="http://schemas.microsoft.com/office/word/2010/wordprocessingGroup" xmlns:wpi="http://schemas.microsoft.com/office/word/2010/wordprocessingInk" xmlns:wne="http://schemas.microsoft.com/office/word/2006/wordml" xmlns:wps="http://schemas.microsoft.com/office/word/2010/wordprocessingShape" mc:Ignorable="w14 w15 wp14">
+<w:numbering xmlns:wpc="http://schemas.microsoft.com/office/word/2010/wordprocessingCanvas" xmlns:cx="http://schemas.microsoft.com/office/drawing/2014/chartex" xmlns:cx1="http://schemas.microsoft.com/office/drawing/2015/9/8/chartex" xmlns:cx2="http://schemas.microsoft.com/office/drawing/2015/10/21/chartex" xmlns:cx3="http://schemas.microsoft.com/office/drawing/2016/5/9/chartex" xmlns:cx4="http://schemas.microsoft.com/office/drawing/2016/5/10/chartex" xmlns:cx5="http://schemas.microsoft.com/office/drawing/2016/5/11/chartex" xmlns:cx6="http://schemas.microsoft.com/office/drawing/2016/5/12/chartex" xmlns:cx7="http://schemas.microsoft.com/office/drawing/2016/5/13/chartex" xmlns:cx8="http://schemas.microsoft.com/office/drawing/2016/5/14/chartex" xmlns:mc="http://schemas.openxmlformats.org/markup-compatibility/2006" xmlns:aink="http://schemas.microsoft.com/office/drawing/2016/ink" xmlns:am3d="http://schemas.microsoft.com/office/drawing/2017/model3d" xmlns:o="urn:schemas-microsoft-com:office:office" xmlns:r="http://schemas.openxmlformats.org/officeDocument/2006/relationships" xmlns:m="http://schemas.openxmlformats.org/officeDocument/2006/math" xmlns:v="urn:schemas-microsoft-com:vml" xmlns:wp14="http://schemas.microsoft.com/office/word/2010/wordprocessingDrawing" xmlns:wp="http://schemas.openxmlformats.org/drawingml/2006/wordprocessingDrawing" xmlns:w10="urn:schemas-microsoft-com:office:word" xmlns:w="http://schemas.openxmlformats.org/wordprocessingml/2006/main" xmlns:w14="http://schemas.microsoft.com/office/word/2010/wordml" xmlns:w15="http://schemas.microsoft.com/office/word/2012/wordml" xmlns:w16cid="http://schemas.microsoft.com/office/word/2016/wordml/cid" xmlns:w16se="http://schemas.microsoft.com/office/word/2015/wordml/symex" xmlns:wpg="http://schemas.microsoft.com/office/word/2010/wordprocessingGroup" xmlns:wpi="http://schemas.microsoft.com/office/word/2010/wordprocessingInk" xmlns:wne="http://schemas.microsoft.com/office/word/2006/wordml" xmlns:wps="http://schemas.microsoft.com/office/word/2010/wordprocessingShape" mc:Ignorable="w14 w15 w16se w16cid wp14">
   <w:abstractNum w:abstractNumId="0" w15:restartNumberingAfterBreak="0">
     <w:nsid w:val="FFFFFF7C"/>
     <w:multiLevelType w:val="singleLevel"/>
@@ -35642,7 +36558,7 @@
     <w:lvl w:ilvl="0">
       <w:start w:val="1"/>
       <w:numFmt w:val="decimal"/>
-      <w:pStyle w:val="ListNumber"/>
+      <w:pStyle w:val="Lijstnummering"/>
       <w:lvlText w:val="%1."/>
       <w:lvlJc w:val="left"/>
       <w:pPr>
@@ -35660,7 +36576,7 @@
     <w:lvl w:ilvl="0">
       <w:start w:val="1"/>
       <w:numFmt w:val="bullet"/>
-      <w:pStyle w:val="ListBullet"/>
+      <w:pStyle w:val="Lijstopsomteken"/>
       <w:lvlText w:val="−"/>
       <w:lvlJc w:val="left"/>
       <w:pPr>
@@ -36486,7 +37402,7 @@
 </file>
 
 <file path=word/people.xml><?xml version="1.0" encoding="utf-8"?>
-<w15:people xmlns:wpc="http://schemas.microsoft.com/office/word/2010/wordprocessingCanvas" xmlns:mc="http://schemas.openxmlformats.org/markup-compatibility/2006" xmlns:o="urn:schemas-microsoft-com:office:office" xmlns:r="http://schemas.openxmlformats.org/officeDocument/2006/relationships" xmlns:m="http://schemas.openxmlformats.org/officeDocument/2006/math" xmlns:v="urn:schemas-microsoft-com:vml" xmlns:wp14="http://schemas.microsoft.com/office/word/2010/wordprocessingDrawing" xmlns:wp="http://schemas.openxmlformats.org/drawingml/2006/wordprocessingDrawing" xmlns:w10="urn:schemas-microsoft-com:office:word" xmlns:w="http://schemas.openxmlformats.org/wordprocessingml/2006/main" xmlns:w14="http://schemas.microsoft.com/office/word/2010/wordml" xmlns:w15="http://schemas.microsoft.com/office/word/2012/wordml" xmlns:wpg="http://schemas.microsoft.com/office/word/2010/wordprocessingGroup" xmlns:wpi="http://schemas.microsoft.com/office/word/2010/wordprocessingInk" xmlns:wne="http://schemas.microsoft.com/office/word/2006/wordml" xmlns:wps="http://schemas.microsoft.com/office/word/2010/wordprocessingShape" mc:Ignorable="w14 w15 wp14">
+<w15:people xmlns:wpc="http://schemas.microsoft.com/office/word/2010/wordprocessingCanvas" xmlns:cx="http://schemas.microsoft.com/office/drawing/2014/chartex" xmlns:cx1="http://schemas.microsoft.com/office/drawing/2015/9/8/chartex" xmlns:cx2="http://schemas.microsoft.com/office/drawing/2015/10/21/chartex" xmlns:cx3="http://schemas.microsoft.com/office/drawing/2016/5/9/chartex" xmlns:cx4="http://schemas.microsoft.com/office/drawing/2016/5/10/chartex" xmlns:cx5="http://schemas.microsoft.com/office/drawing/2016/5/11/chartex" xmlns:cx6="http://schemas.microsoft.com/office/drawing/2016/5/12/chartex" xmlns:cx7="http://schemas.microsoft.com/office/drawing/2016/5/13/chartex" xmlns:cx8="http://schemas.microsoft.com/office/drawing/2016/5/14/chartex" xmlns:mc="http://schemas.openxmlformats.org/markup-compatibility/2006" xmlns:aink="http://schemas.microsoft.com/office/drawing/2016/ink" xmlns:am3d="http://schemas.microsoft.com/office/drawing/2017/model3d" xmlns:o="urn:schemas-microsoft-com:office:office" xmlns:r="http://schemas.openxmlformats.org/officeDocument/2006/relationships" xmlns:m="http://schemas.openxmlformats.org/officeDocument/2006/math" xmlns:v="urn:schemas-microsoft-com:vml" xmlns:wp14="http://schemas.microsoft.com/office/word/2010/wordprocessingDrawing" xmlns:wp="http://schemas.openxmlformats.org/drawingml/2006/wordprocessingDrawing" xmlns:w10="urn:schemas-microsoft-com:office:word" xmlns:w="http://schemas.openxmlformats.org/wordprocessingml/2006/main" xmlns:w14="http://schemas.microsoft.com/office/word/2010/wordml" xmlns:w15="http://schemas.microsoft.com/office/word/2012/wordml" xmlns:w16cid="http://schemas.microsoft.com/office/word/2016/wordml/cid" xmlns:w16se="http://schemas.microsoft.com/office/word/2015/wordml/symex" xmlns:wpg="http://schemas.microsoft.com/office/word/2010/wordprocessingGroup" xmlns:wpi="http://schemas.microsoft.com/office/word/2010/wordprocessingInk" xmlns:wne="http://schemas.microsoft.com/office/word/2006/wordml" xmlns:wps="http://schemas.microsoft.com/office/word/2010/wordprocessingShape" mc:Ignorable="w14 w15 w16se w16cid wp14">
   <w15:person w15:author="cas ros">
     <w15:presenceInfo w15:providerId="Windows Live" w15:userId="92e411968f0683b4"/>
   </w15:person>
@@ -36494,7 +37410,7 @@
 </file>
 
 <file path=word/styles.xml><?xml version="1.0" encoding="utf-8"?>
-<w:styles xmlns:mc="http://schemas.openxmlformats.org/markup-compatibility/2006" xmlns:r="http://schemas.openxmlformats.org/officeDocument/2006/relationships" xmlns:w="http://schemas.openxmlformats.org/wordprocessingml/2006/main" xmlns:w14="http://schemas.microsoft.com/office/word/2010/wordml" xmlns:w15="http://schemas.microsoft.com/office/word/2012/wordml" mc:Ignorable="w14 w15">
+<w:styles xmlns:mc="http://schemas.openxmlformats.org/markup-compatibility/2006" xmlns:r="http://schemas.openxmlformats.org/officeDocument/2006/relationships" xmlns:w="http://schemas.openxmlformats.org/wordprocessingml/2006/main" xmlns:w14="http://schemas.microsoft.com/office/word/2010/wordml" xmlns:w15="http://schemas.microsoft.com/office/word/2012/wordml" xmlns:w16cid="http://schemas.microsoft.com/office/word/2016/wordml/cid" xmlns:w16se="http://schemas.microsoft.com/office/word/2015/wordml/symex" mc:Ignorable="w14 w15 w16se w16cid">
   <w:docDefaults>
     <w:rPrDefault>
       <w:rPr>
@@ -36511,7 +37427,7 @@
       </w:pPr>
     </w:pPrDefault>
   </w:docDefaults>
-  <w:latentStyles w:defLockedState="0" w:defUIPriority="99" w:defSemiHidden="0" w:defUnhideWhenUsed="0" w:defQFormat="0" w:count="371">
+  <w:latentStyles w:defLockedState="0" w:defUIPriority="99" w:defSemiHidden="0" w:defUnhideWhenUsed="0" w:defQFormat="0" w:count="375">
     <w:lsdException w:name="Normal" w:uiPriority="0" w:qFormat="1"/>
     <w:lsdException w:name="heading 1" w:uiPriority="9" w:qFormat="1"/>
     <w:lsdException w:name="heading 2" w:semiHidden="1" w:uiPriority="9" w:unhideWhenUsed="1" w:qFormat="1"/>
@@ -36617,7 +37533,6 @@
     <w:lsdException w:name="HTML Sample" w:semiHidden="1" w:unhideWhenUsed="1"/>
     <w:lsdException w:name="HTML Typewriter" w:semiHidden="1" w:unhideWhenUsed="1"/>
     <w:lsdException w:name="HTML Variable" w:semiHidden="1" w:unhideWhenUsed="1"/>
-    <w:lsdException w:name="Normal Table" w:semiHidden="1" w:unhideWhenUsed="1"/>
     <w:lsdException w:name="annotation subject" w:semiHidden="1" w:unhideWhenUsed="1"/>
     <w:lsdException w:name="No List" w:semiHidden="1" w:unhideWhenUsed="1"/>
     <w:lsdException w:name="Outline List 1" w:semiHidden="1" w:unhideWhenUsed="1"/>
@@ -36661,10 +37576,8 @@
     <w:lsdException w:name="Table Elegant" w:semiHidden="1" w:unhideWhenUsed="1"/>
     <w:lsdException w:name="Table Professional" w:semiHidden="1" w:unhideWhenUsed="1"/>
     <w:lsdException w:name="Table Subtle 1" w:semiHidden="1" w:unhideWhenUsed="1"/>
-    <w:lsdException w:name="Table Subtle 2" w:semiHidden="1" w:unhideWhenUsed="1"/>
     <w:lsdException w:name="Table Web 1" w:semiHidden="1" w:unhideWhenUsed="1"/>
     <w:lsdException w:name="Table Web 2" w:semiHidden="1" w:unhideWhenUsed="1"/>
-    <w:lsdException w:name="Table Web 3" w:semiHidden="1" w:unhideWhenUsed="1"/>
     <w:lsdException w:name="Balloon Text" w:semiHidden="1" w:unhideWhenUsed="1"/>
     <w:lsdException w:name="Table Grid" w:uiPriority="39"/>
     <w:lsdException w:name="Table Theme" w:semiHidden="1" w:unhideWhenUsed="1"/>
@@ -36883,8 +37796,12 @@
     <w:lsdException w:name="List Table 5 Dark Accent 6" w:uiPriority="50"/>
     <w:lsdException w:name="List Table 6 Colorful Accent 6" w:uiPriority="51"/>
     <w:lsdException w:name="List Table 7 Colorful Accent 6" w:uiPriority="52"/>
+    <w:lsdException w:name="Mention" w:semiHidden="1" w:unhideWhenUsed="1"/>
+    <w:lsdException w:name="Smart Hyperlink" w:semiHidden="1" w:unhideWhenUsed="1"/>
+    <w:lsdException w:name="Hashtag" w:semiHidden="1" w:unhideWhenUsed="1"/>
+    <w:lsdException w:name="Unresolved Mention" w:semiHidden="1" w:unhideWhenUsed="1"/>
   </w:latentStyles>
-  <w:style w:type="paragraph" w:default="1" w:styleId="Normal">
+  <w:style w:type="paragraph" w:default="1" w:styleId="Standaard">
     <w:name w:val="Normal"/>
     <w:qFormat/>
     <w:rsid w:val="00333D0D"/>
@@ -36892,11 +37809,11 @@
       <w:lang w:val="nl-NL"/>
     </w:rPr>
   </w:style>
-  <w:style w:type="paragraph" w:styleId="Heading1">
+  <w:style w:type="paragraph" w:styleId="Kop1">
     <w:name w:val="heading 1"/>
-    <w:basedOn w:val="Normal"/>
-    <w:next w:val="Normal"/>
-    <w:link w:val="Heading1Char"/>
+    <w:basedOn w:val="Standaard"/>
+    <w:next w:val="Standaard"/>
+    <w:link w:val="Kop1Char"/>
     <w:uiPriority w:val="9"/>
     <w:qFormat/>
     <w:rsid w:val="00333D0D"/>
@@ -36913,11 +37830,11 @@
       <w:sz w:val="32"/>
     </w:rPr>
   </w:style>
-  <w:style w:type="paragraph" w:styleId="Heading2">
+  <w:style w:type="paragraph" w:styleId="Kop2">
     <w:name w:val="heading 2"/>
-    <w:basedOn w:val="Normal"/>
-    <w:next w:val="Normal"/>
-    <w:link w:val="Heading2Char"/>
+    <w:basedOn w:val="Standaard"/>
+    <w:next w:val="Standaard"/>
+    <w:link w:val="Kop2Char"/>
     <w:uiPriority w:val="9"/>
     <w:unhideWhenUsed/>
     <w:qFormat/>
@@ -36936,11 +37853,11 @@
       <w:sz w:val="24"/>
     </w:rPr>
   </w:style>
-  <w:style w:type="paragraph" w:styleId="Heading3">
+  <w:style w:type="paragraph" w:styleId="Kop3">
     <w:name w:val="heading 3"/>
-    <w:basedOn w:val="Normal"/>
-    <w:next w:val="Normal"/>
-    <w:link w:val="Heading3Char"/>
+    <w:basedOn w:val="Standaard"/>
+    <w:next w:val="Standaard"/>
+    <w:link w:val="Kop3Char"/>
     <w:uiPriority w:val="9"/>
     <w:semiHidden/>
     <w:unhideWhenUsed/>
@@ -36959,11 +37876,11 @@
       <w:szCs w:val="24"/>
     </w:rPr>
   </w:style>
-  <w:style w:type="paragraph" w:styleId="Heading6">
+  <w:style w:type="paragraph" w:styleId="Kop6">
     <w:name w:val="heading 6"/>
-    <w:basedOn w:val="Normal"/>
-    <w:next w:val="Normal"/>
-    <w:link w:val="Heading6Char"/>
+    <w:basedOn w:val="Standaard"/>
+    <w:next w:val="Standaard"/>
+    <w:link w:val="Kop6Char"/>
     <w:uiPriority w:val="9"/>
     <w:semiHidden/>
     <w:unhideWhenUsed/>
@@ -36980,11 +37897,11 @@
       <w:color w:val="004F5B" w:themeColor="accent1" w:themeShade="7F"/>
     </w:rPr>
   </w:style>
-  <w:style w:type="paragraph" w:styleId="Heading7">
+  <w:style w:type="paragraph" w:styleId="Kop7">
     <w:name w:val="heading 7"/>
-    <w:basedOn w:val="Normal"/>
-    <w:next w:val="Normal"/>
-    <w:link w:val="Heading7Char"/>
+    <w:basedOn w:val="Standaard"/>
+    <w:next w:val="Standaard"/>
+    <w:link w:val="Kop7Char"/>
     <w:uiPriority w:val="9"/>
     <w:semiHidden/>
     <w:unhideWhenUsed/>
@@ -37003,11 +37920,11 @@
       <w:color w:val="004F5B" w:themeColor="accent1" w:themeShade="7F"/>
     </w:rPr>
   </w:style>
-  <w:style w:type="paragraph" w:styleId="Heading8">
+  <w:style w:type="paragraph" w:styleId="Kop8">
     <w:name w:val="heading 8"/>
-    <w:basedOn w:val="Normal"/>
-    <w:next w:val="Normal"/>
-    <w:link w:val="Heading8Char"/>
+    <w:basedOn w:val="Standaard"/>
+    <w:next w:val="Standaard"/>
+    <w:link w:val="Kop8Char"/>
     <w:uiPriority w:val="9"/>
     <w:semiHidden/>
     <w:unhideWhenUsed/>
@@ -37025,11 +37942,11 @@
       <w:szCs w:val="21"/>
     </w:rPr>
   </w:style>
-  <w:style w:type="paragraph" w:styleId="Heading9">
+  <w:style w:type="paragraph" w:styleId="Kop9">
     <w:name w:val="heading 9"/>
-    <w:basedOn w:val="Normal"/>
-    <w:next w:val="Normal"/>
-    <w:link w:val="Heading9Char"/>
+    <w:basedOn w:val="Standaard"/>
+    <w:next w:val="Standaard"/>
+    <w:link w:val="Kop9Char"/>
     <w:uiPriority w:val="9"/>
     <w:semiHidden/>
     <w:unhideWhenUsed/>
@@ -37049,13 +37966,13 @@
       <w:szCs w:val="21"/>
     </w:rPr>
   </w:style>
-  <w:style w:type="character" w:default="1" w:styleId="DefaultParagraphFont">
+  <w:style w:type="character" w:default="1" w:styleId="Standaardalinea-lettertype">
     <w:name w:val="Default Paragraph Font"/>
     <w:uiPriority w:val="1"/>
     <w:semiHidden/>
     <w:unhideWhenUsed/>
   </w:style>
-  <w:style w:type="table" w:default="1" w:styleId="TableNormal">
+  <w:style w:type="table" w:default="1" w:styleId="Standaardtabel">
     <w:name w:val="Normal Table"/>
     <w:uiPriority w:val="99"/>
     <w:semiHidden/>
@@ -37070,16 +37987,16 @@
       </w:tblCellMar>
     </w:tblPr>
   </w:style>
-  <w:style w:type="numbering" w:default="1" w:styleId="NoList">
+  <w:style w:type="numbering" w:default="1" w:styleId="Geenlijst">
     <w:name w:val="No List"/>
     <w:uiPriority w:val="99"/>
     <w:semiHidden/>
     <w:unhideWhenUsed/>
   </w:style>
-  <w:style w:type="character" w:customStyle="1" w:styleId="Heading1Char">
-    <w:name w:val="Heading 1 Char"/>
-    <w:basedOn w:val="DefaultParagraphFont"/>
-    <w:link w:val="Heading1"/>
+  <w:style w:type="character" w:customStyle="1" w:styleId="Kop1Char">
+    <w:name w:val="Kop 1 Char"/>
+    <w:basedOn w:val="Standaardalinea-lettertype"/>
+    <w:link w:val="Kop1"/>
     <w:uiPriority w:val="9"/>
     <w:rsid w:val="00333D0D"/>
     <w:rPr>
@@ -37088,10 +38005,10 @@
       <w:sz w:val="32"/>
     </w:rPr>
   </w:style>
-  <w:style w:type="character" w:customStyle="1" w:styleId="Heading2Char">
-    <w:name w:val="Heading 2 Char"/>
-    <w:basedOn w:val="DefaultParagraphFont"/>
-    <w:link w:val="Heading2"/>
+  <w:style w:type="character" w:customStyle="1" w:styleId="Kop2Char">
+    <w:name w:val="Kop 2 Char"/>
+    <w:basedOn w:val="Standaardalinea-lettertype"/>
+    <w:link w:val="Kop2"/>
     <w:uiPriority w:val="9"/>
     <w:rsid w:val="00333D0D"/>
     <w:rPr>
@@ -37103,7 +38020,7 @@
   </w:style>
   <w:style w:type="paragraph" w:customStyle="1" w:styleId="ContactInfo">
     <w:name w:val="Contact Info"/>
-    <w:basedOn w:val="Normal"/>
+    <w:basedOn w:val="Standaard"/>
     <w:uiPriority w:val="4"/>
     <w:qFormat/>
     <w:rsid w:val="00C6554A"/>
@@ -37112,9 +38029,9 @@
       <w:jc w:val="center"/>
     </w:pPr>
   </w:style>
-  <w:style w:type="paragraph" w:styleId="ListBullet">
+  <w:style w:type="paragraph" w:styleId="Lijstopsomteken">
     <w:name w:val="List Bullet"/>
-    <w:basedOn w:val="Normal"/>
+    <w:basedOn w:val="Standaard"/>
     <w:uiPriority w:val="10"/>
     <w:unhideWhenUsed/>
     <w:qFormat/>
@@ -37125,10 +38042,10 @@
       </w:numPr>
     </w:pPr>
   </w:style>
-  <w:style w:type="paragraph" w:styleId="Title">
+  <w:style w:type="paragraph" w:styleId="Titel">
     <w:name w:val="Title"/>
-    <w:basedOn w:val="Normal"/>
-    <w:link w:val="TitleChar"/>
+    <w:basedOn w:val="Standaard"/>
+    <w:link w:val="TitelChar"/>
     <w:uiPriority w:val="2"/>
     <w:unhideWhenUsed/>
     <w:qFormat/>
@@ -37145,10 +38062,10 @@
       <w:sz w:val="60"/>
     </w:rPr>
   </w:style>
-  <w:style w:type="character" w:customStyle="1" w:styleId="TitleChar">
-    <w:name w:val="Title Char"/>
-    <w:basedOn w:val="DefaultParagraphFont"/>
-    <w:link w:val="Title"/>
+  <w:style w:type="character" w:customStyle="1" w:styleId="TitelChar">
+    <w:name w:val="Titel Char"/>
+    <w:basedOn w:val="Standaardalinea-lettertype"/>
+    <w:link w:val="Titel"/>
     <w:uiPriority w:val="2"/>
     <w:rsid w:val="00333D0D"/>
     <w:rPr>
@@ -37158,10 +38075,10 @@
       <w:sz w:val="60"/>
     </w:rPr>
   </w:style>
-  <w:style w:type="paragraph" w:styleId="Subtitle">
+  <w:style w:type="paragraph" w:styleId="Ondertitel">
     <w:name w:val="Subtitle"/>
-    <w:basedOn w:val="Normal"/>
-    <w:link w:val="SubtitleChar"/>
+    <w:basedOn w:val="Standaard"/>
+    <w:link w:val="OndertitelChar"/>
     <w:uiPriority w:val="3"/>
     <w:unhideWhenUsed/>
     <w:qFormat/>
@@ -37180,10 +38097,10 @@
       <w:sz w:val="26"/>
     </w:rPr>
   </w:style>
-  <w:style w:type="character" w:customStyle="1" w:styleId="SubtitleChar">
-    <w:name w:val="Subtitle Char"/>
-    <w:basedOn w:val="DefaultParagraphFont"/>
-    <w:link w:val="Subtitle"/>
+  <w:style w:type="character" w:customStyle="1" w:styleId="OndertitelChar">
+    <w:name w:val="Ondertitel Char"/>
+    <w:basedOn w:val="Standaardalinea-lettertype"/>
+    <w:link w:val="Ondertitel"/>
     <w:uiPriority w:val="3"/>
     <w:rsid w:val="00333D0D"/>
     <w:rPr>
@@ -37192,10 +38109,10 @@
       <w:sz w:val="26"/>
     </w:rPr>
   </w:style>
-  <w:style w:type="paragraph" w:styleId="Footer">
+  <w:style w:type="paragraph" w:styleId="Voettekst">
     <w:name w:val="footer"/>
-    <w:basedOn w:val="Normal"/>
-    <w:link w:val="FooterChar"/>
+    <w:basedOn w:val="Standaard"/>
+    <w:link w:val="VoettekstChar"/>
     <w:uiPriority w:val="99"/>
     <w:unhideWhenUsed/>
     <w:rsid w:val="00C6554A"/>
@@ -37207,10 +38124,10 @@
       <w:caps/>
     </w:rPr>
   </w:style>
-  <w:style w:type="character" w:customStyle="1" w:styleId="FooterChar">
-    <w:name w:val="Footer Char"/>
-    <w:basedOn w:val="DefaultParagraphFont"/>
-    <w:link w:val="Footer"/>
+  <w:style w:type="character" w:customStyle="1" w:styleId="VoettekstChar">
+    <w:name w:val="Voettekst Char"/>
+    <w:basedOn w:val="Standaardalinea-lettertype"/>
+    <w:link w:val="Voettekst"/>
     <w:uiPriority w:val="99"/>
     <w:rsid w:val="00C6554A"/>
     <w:rPr>
@@ -37219,7 +38136,7 @@
   </w:style>
   <w:style w:type="paragraph" w:customStyle="1" w:styleId="Photo">
     <w:name w:val="Photo"/>
-    <w:basedOn w:val="Normal"/>
+    <w:basedOn w:val="Standaard"/>
     <w:uiPriority w:val="1"/>
     <w:qFormat/>
     <w:rsid w:val="00C6554A"/>
@@ -37228,10 +38145,10 @@
       <w:jc w:val="center"/>
     </w:pPr>
   </w:style>
-  <w:style w:type="paragraph" w:styleId="Header">
+  <w:style w:type="paragraph" w:styleId="Koptekst">
     <w:name w:val="header"/>
-    <w:basedOn w:val="Normal"/>
-    <w:link w:val="HeaderChar"/>
+    <w:basedOn w:val="Standaard"/>
+    <w:link w:val="KoptekstChar"/>
     <w:uiPriority w:val="99"/>
     <w:unhideWhenUsed/>
     <w:rsid w:val="00C6554A"/>
@@ -37239,10 +38156,10 @@
       <w:spacing w:before="0" w:after="0" w:line="240" w:lineRule="auto"/>
     </w:pPr>
   </w:style>
-  <w:style w:type="character" w:customStyle="1" w:styleId="HeaderChar">
-    <w:name w:val="Header Char"/>
-    <w:basedOn w:val="DefaultParagraphFont"/>
-    <w:link w:val="Header"/>
+  <w:style w:type="character" w:customStyle="1" w:styleId="KoptekstChar">
+    <w:name w:val="Koptekst Char"/>
+    <w:basedOn w:val="Standaardalinea-lettertype"/>
+    <w:link w:val="Koptekst"/>
     <w:uiPriority w:val="99"/>
     <w:rsid w:val="00C6554A"/>
     <w:rPr>
@@ -37252,9 +38169,9 @@
       <w:lang w:eastAsia="ja-JP"/>
     </w:rPr>
   </w:style>
-  <w:style w:type="paragraph" w:styleId="ListNumber">
+  <w:style w:type="paragraph" w:styleId="Lijstnummering">
     <w:name w:val="List Number"/>
-    <w:basedOn w:val="Normal"/>
+    <w:basedOn w:val="Standaard"/>
     <w:uiPriority w:val="11"/>
     <w:unhideWhenUsed/>
     <w:qFormat/>
@@ -37266,10 +38183,10 @@
       <w:contextualSpacing/>
     </w:pPr>
   </w:style>
-  <w:style w:type="character" w:customStyle="1" w:styleId="Heading3Char">
-    <w:name w:val="Heading 3 Char"/>
-    <w:basedOn w:val="DefaultParagraphFont"/>
-    <w:link w:val="Heading3"/>
+  <w:style w:type="character" w:customStyle="1" w:styleId="Kop3Char">
+    <w:name w:val="Kop 3 Char"/>
+    <w:basedOn w:val="Standaardalinea-lettertype"/>
+    <w:link w:val="Kop3"/>
     <w:uiPriority w:val="9"/>
     <w:semiHidden/>
     <w:rsid w:val="00C6554A"/>
@@ -37280,10 +38197,10 @@
       <w:szCs w:val="24"/>
     </w:rPr>
   </w:style>
-  <w:style w:type="character" w:customStyle="1" w:styleId="Heading8Char">
-    <w:name w:val="Heading 8 Char"/>
-    <w:basedOn w:val="DefaultParagraphFont"/>
-    <w:link w:val="Heading8"/>
+  <w:style w:type="character" w:customStyle="1" w:styleId="Kop8Char">
+    <w:name w:val="Kop 8 Char"/>
+    <w:basedOn w:val="Standaardalinea-lettertype"/>
+    <w:link w:val="Kop8"/>
     <w:uiPriority w:val="9"/>
     <w:semiHidden/>
     <w:rsid w:val="00C6554A"/>
@@ -37293,10 +38210,10 @@
       <w:szCs w:val="21"/>
     </w:rPr>
   </w:style>
-  <w:style w:type="character" w:customStyle="1" w:styleId="Heading9Char">
-    <w:name w:val="Heading 9 Char"/>
-    <w:basedOn w:val="DefaultParagraphFont"/>
-    <w:link w:val="Heading9"/>
+  <w:style w:type="character" w:customStyle="1" w:styleId="Kop9Char">
+    <w:name w:val="Kop 9 Char"/>
+    <w:basedOn w:val="Standaardalinea-lettertype"/>
+    <w:link w:val="Kop9"/>
     <w:uiPriority w:val="9"/>
     <w:semiHidden/>
     <w:rsid w:val="00C6554A"/>
@@ -37308,9 +38225,9 @@
       <w:szCs w:val="21"/>
     </w:rPr>
   </w:style>
-  <w:style w:type="character" w:styleId="IntenseEmphasis">
+  <w:style w:type="character" w:styleId="Intensievebenadrukking">
     <w:name w:val="Intense Emphasis"/>
-    <w:basedOn w:val="DefaultParagraphFont"/>
+    <w:basedOn w:val="Standaardalinea-lettertype"/>
     <w:uiPriority w:val="21"/>
     <w:semiHidden/>
     <w:unhideWhenUsed/>
@@ -37322,11 +38239,11 @@
       <w:color w:val="007789" w:themeColor="accent1" w:themeShade="BF"/>
     </w:rPr>
   </w:style>
-  <w:style w:type="paragraph" w:styleId="IntenseQuote">
+  <w:style w:type="paragraph" w:styleId="Duidelijkcitaat">
     <w:name w:val="Intense Quote"/>
-    <w:basedOn w:val="Normal"/>
-    <w:next w:val="Normal"/>
-    <w:link w:val="IntenseQuoteChar"/>
+    <w:basedOn w:val="Standaard"/>
+    <w:next w:val="Standaard"/>
+    <w:link w:val="DuidelijkcitaatChar"/>
     <w:uiPriority w:val="30"/>
     <w:semiHidden/>
     <w:unhideWhenUsed/>
@@ -37347,10 +38264,10 @@
       <w:color w:val="007789" w:themeColor="accent1" w:themeShade="BF"/>
     </w:rPr>
   </w:style>
-  <w:style w:type="character" w:customStyle="1" w:styleId="IntenseQuoteChar">
-    <w:name w:val="Intense Quote Char"/>
-    <w:basedOn w:val="DefaultParagraphFont"/>
-    <w:link w:val="IntenseQuote"/>
+  <w:style w:type="character" w:customStyle="1" w:styleId="DuidelijkcitaatChar">
+    <w:name w:val="Duidelijk citaat Char"/>
+    <w:basedOn w:val="Standaardalinea-lettertype"/>
+    <w:link w:val="Duidelijkcitaat"/>
     <w:uiPriority w:val="30"/>
     <w:semiHidden/>
     <w:rsid w:val="00C6554A"/>
@@ -37360,9 +38277,9 @@
       <w:color w:val="007789" w:themeColor="accent1" w:themeShade="BF"/>
     </w:rPr>
   </w:style>
-  <w:style w:type="character" w:styleId="IntenseReference">
+  <w:style w:type="character" w:styleId="Intensieveverwijzing">
     <w:name w:val="Intense Reference"/>
-    <w:basedOn w:val="DefaultParagraphFont"/>
+    <w:basedOn w:val="Standaardalinea-lettertype"/>
     <w:uiPriority w:val="32"/>
     <w:semiHidden/>
     <w:unhideWhenUsed/>
@@ -37377,10 +38294,10 @@
       <w:spacing w:val="5"/>
     </w:rPr>
   </w:style>
-  <w:style w:type="paragraph" w:styleId="Caption">
+  <w:style w:type="paragraph" w:styleId="Bijschrift">
     <w:name w:val="caption"/>
-    <w:basedOn w:val="Normal"/>
-    <w:next w:val="Normal"/>
+    <w:basedOn w:val="Standaard"/>
+    <w:next w:val="Standaard"/>
     <w:uiPriority w:val="35"/>
     <w:semiHidden/>
     <w:unhideWhenUsed/>
@@ -37396,10 +38313,10 @@
       <w:szCs w:val="18"/>
     </w:rPr>
   </w:style>
-  <w:style w:type="paragraph" w:styleId="BalloonText">
+  <w:style w:type="paragraph" w:styleId="Ballontekst">
     <w:name w:val="Balloon Text"/>
-    <w:basedOn w:val="Normal"/>
-    <w:link w:val="BalloonTextChar"/>
+    <w:basedOn w:val="Standaard"/>
+    <w:link w:val="BallontekstChar"/>
     <w:uiPriority w:val="99"/>
     <w:semiHidden/>
     <w:unhideWhenUsed/>
@@ -37412,10 +38329,10 @@
       <w:szCs w:val="18"/>
     </w:rPr>
   </w:style>
-  <w:style w:type="character" w:customStyle="1" w:styleId="BalloonTextChar">
-    <w:name w:val="Balloon Text Char"/>
-    <w:basedOn w:val="DefaultParagraphFont"/>
-    <w:link w:val="BalloonText"/>
+  <w:style w:type="character" w:customStyle="1" w:styleId="BallontekstChar">
+    <w:name w:val="Ballontekst Char"/>
+    <w:basedOn w:val="Standaardalinea-lettertype"/>
+    <w:link w:val="Ballontekst"/>
     <w:uiPriority w:val="99"/>
     <w:semiHidden/>
     <w:rsid w:val="00C6554A"/>
@@ -37424,9 +38341,9 @@
       <w:szCs w:val="18"/>
     </w:rPr>
   </w:style>
-  <w:style w:type="paragraph" w:styleId="BlockText">
+  <w:style w:type="paragraph" w:styleId="Bloktekst">
     <w:name w:val="Block Text"/>
-    <w:basedOn w:val="Normal"/>
+    <w:basedOn w:val="Standaard"/>
     <w:uiPriority w:val="99"/>
     <w:semiHidden/>
     <w:unhideWhenUsed/>
@@ -37447,10 +38364,10 @@
       <w:color w:val="007789" w:themeColor="accent1" w:themeShade="BF"/>
     </w:rPr>
   </w:style>
-  <w:style w:type="paragraph" w:styleId="BodyText3">
+  <w:style w:type="paragraph" w:styleId="Plattetekst3">
     <w:name w:val="Body Text 3"/>
-    <w:basedOn w:val="Normal"/>
-    <w:link w:val="BodyText3Char"/>
+    <w:basedOn w:val="Standaard"/>
+    <w:link w:val="Plattetekst3Char"/>
     <w:uiPriority w:val="99"/>
     <w:semiHidden/>
     <w:unhideWhenUsed/>
@@ -37462,10 +38379,10 @@
       <w:szCs w:val="16"/>
     </w:rPr>
   </w:style>
-  <w:style w:type="character" w:customStyle="1" w:styleId="BodyText3Char">
-    <w:name w:val="Body Text 3 Char"/>
-    <w:basedOn w:val="DefaultParagraphFont"/>
-    <w:link w:val="BodyText3"/>
+  <w:style w:type="character" w:customStyle="1" w:styleId="Plattetekst3Char">
+    <w:name w:val="Platte tekst 3 Char"/>
+    <w:basedOn w:val="Standaardalinea-lettertype"/>
+    <w:link w:val="Plattetekst3"/>
     <w:uiPriority w:val="99"/>
     <w:semiHidden/>
     <w:rsid w:val="00C6554A"/>
@@ -37473,10 +38390,10 @@
       <w:szCs w:val="16"/>
     </w:rPr>
   </w:style>
-  <w:style w:type="paragraph" w:styleId="BodyTextIndent3">
+  <w:style w:type="paragraph" w:styleId="Plattetekstinspringen3">
     <w:name w:val="Body Text Indent 3"/>
-    <w:basedOn w:val="Normal"/>
-    <w:link w:val="BodyTextIndent3Char"/>
+    <w:basedOn w:val="Standaard"/>
+    <w:link w:val="Plattetekstinspringen3Char"/>
     <w:uiPriority w:val="99"/>
     <w:semiHidden/>
     <w:unhideWhenUsed/>
@@ -37489,10 +38406,10 @@
       <w:szCs w:val="16"/>
     </w:rPr>
   </w:style>
-  <w:style w:type="character" w:customStyle="1" w:styleId="BodyTextIndent3Char">
-    <w:name w:val="Body Text Indent 3 Char"/>
-    <w:basedOn w:val="DefaultParagraphFont"/>
-    <w:link w:val="BodyTextIndent3"/>
+  <w:style w:type="character" w:customStyle="1" w:styleId="Plattetekstinspringen3Char">
+    <w:name w:val="Platte tekst inspringen 3 Char"/>
+    <w:basedOn w:val="Standaardalinea-lettertype"/>
+    <w:link w:val="Plattetekstinspringen3"/>
     <w:uiPriority w:val="99"/>
     <w:semiHidden/>
     <w:rsid w:val="00C6554A"/>
@@ -37500,9 +38417,9 @@
       <w:szCs w:val="16"/>
     </w:rPr>
   </w:style>
-  <w:style w:type="character" w:styleId="CommentReference">
+  <w:style w:type="character" w:styleId="Verwijzingopmerking">
     <w:name w:val="annotation reference"/>
-    <w:basedOn w:val="DefaultParagraphFont"/>
+    <w:basedOn w:val="Standaardalinea-lettertype"/>
     <w:uiPriority w:val="99"/>
     <w:semiHidden/>
     <w:unhideWhenUsed/>
@@ -37512,10 +38429,10 @@
       <w:szCs w:val="16"/>
     </w:rPr>
   </w:style>
-  <w:style w:type="paragraph" w:styleId="CommentText">
+  <w:style w:type="paragraph" w:styleId="Tekstopmerking">
     <w:name w:val="annotation text"/>
-    <w:basedOn w:val="Normal"/>
-    <w:link w:val="CommentTextChar"/>
+    <w:basedOn w:val="Standaard"/>
+    <w:link w:val="TekstopmerkingChar"/>
     <w:uiPriority w:val="99"/>
     <w:semiHidden/>
     <w:unhideWhenUsed/>
@@ -37527,10 +38444,10 @@
       <w:szCs w:val="20"/>
     </w:rPr>
   </w:style>
-  <w:style w:type="character" w:customStyle="1" w:styleId="CommentTextChar">
-    <w:name w:val="Comment Text Char"/>
-    <w:basedOn w:val="DefaultParagraphFont"/>
-    <w:link w:val="CommentText"/>
+  <w:style w:type="character" w:customStyle="1" w:styleId="TekstopmerkingChar">
+    <w:name w:val="Tekst opmerking Char"/>
+    <w:basedOn w:val="Standaardalinea-lettertype"/>
+    <w:link w:val="Tekstopmerking"/>
     <w:uiPriority w:val="99"/>
     <w:semiHidden/>
     <w:rsid w:val="00C6554A"/>
@@ -37538,11 +38455,11 @@
       <w:szCs w:val="20"/>
     </w:rPr>
   </w:style>
-  <w:style w:type="paragraph" w:styleId="CommentSubject">
+  <w:style w:type="paragraph" w:styleId="Onderwerpvanopmerking">
     <w:name w:val="annotation subject"/>
-    <w:basedOn w:val="CommentText"/>
-    <w:next w:val="CommentText"/>
-    <w:link w:val="CommentSubjectChar"/>
+    <w:basedOn w:val="Tekstopmerking"/>
+    <w:next w:val="Tekstopmerking"/>
+    <w:link w:val="OnderwerpvanopmerkingChar"/>
     <w:uiPriority w:val="99"/>
     <w:semiHidden/>
     <w:unhideWhenUsed/>
@@ -37552,10 +38469,10 @@
       <w:bCs/>
     </w:rPr>
   </w:style>
-  <w:style w:type="character" w:customStyle="1" w:styleId="CommentSubjectChar">
-    <w:name w:val="Comment Subject Char"/>
-    <w:basedOn w:val="CommentTextChar"/>
-    <w:link w:val="CommentSubject"/>
+  <w:style w:type="character" w:customStyle="1" w:styleId="OnderwerpvanopmerkingChar">
+    <w:name w:val="Onderwerp van opmerking Char"/>
+    <w:basedOn w:val="TekstopmerkingChar"/>
+    <w:link w:val="Onderwerpvanopmerking"/>
     <w:uiPriority w:val="99"/>
     <w:semiHidden/>
     <w:rsid w:val="00C6554A"/>
@@ -37565,10 +38482,10 @@
       <w:szCs w:val="20"/>
     </w:rPr>
   </w:style>
-  <w:style w:type="paragraph" w:styleId="DocumentMap">
+  <w:style w:type="paragraph" w:styleId="Documentstructuur">
     <w:name w:val="Document Map"/>
-    <w:basedOn w:val="Normal"/>
-    <w:link w:val="DocumentMapChar"/>
+    <w:basedOn w:val="Standaard"/>
+    <w:link w:val="DocumentstructuurChar"/>
     <w:uiPriority w:val="99"/>
     <w:semiHidden/>
     <w:unhideWhenUsed/>
@@ -37581,10 +38498,10 @@
       <w:szCs w:val="16"/>
     </w:rPr>
   </w:style>
-  <w:style w:type="character" w:customStyle="1" w:styleId="DocumentMapChar">
-    <w:name w:val="Document Map Char"/>
-    <w:basedOn w:val="DefaultParagraphFont"/>
-    <w:link w:val="DocumentMap"/>
+  <w:style w:type="character" w:customStyle="1" w:styleId="DocumentstructuurChar">
+    <w:name w:val="Documentstructuur Char"/>
+    <w:basedOn w:val="Standaardalinea-lettertype"/>
+    <w:link w:val="Documentstructuur"/>
     <w:uiPriority w:val="99"/>
     <w:semiHidden/>
     <w:rsid w:val="00C6554A"/>
@@ -37593,10 +38510,10 @@
       <w:szCs w:val="16"/>
     </w:rPr>
   </w:style>
-  <w:style w:type="paragraph" w:styleId="EndnoteText">
+  <w:style w:type="paragraph" w:styleId="Eindnoottekst">
     <w:name w:val="endnote text"/>
-    <w:basedOn w:val="Normal"/>
-    <w:link w:val="EndnoteTextChar"/>
+    <w:basedOn w:val="Standaard"/>
+    <w:link w:val="EindnoottekstChar"/>
     <w:uiPriority w:val="99"/>
     <w:semiHidden/>
     <w:unhideWhenUsed/>
@@ -37608,10 +38525,10 @@
       <w:szCs w:val="20"/>
     </w:rPr>
   </w:style>
-  <w:style w:type="character" w:customStyle="1" w:styleId="EndnoteTextChar">
-    <w:name w:val="Endnote Text Char"/>
-    <w:basedOn w:val="DefaultParagraphFont"/>
-    <w:link w:val="EndnoteText"/>
+  <w:style w:type="character" w:customStyle="1" w:styleId="EindnoottekstChar">
+    <w:name w:val="Eindnoottekst Char"/>
+    <w:basedOn w:val="Standaardalinea-lettertype"/>
+    <w:link w:val="Eindnoottekst"/>
     <w:uiPriority w:val="99"/>
     <w:semiHidden/>
     <w:rsid w:val="00C6554A"/>
@@ -37619,9 +38536,9 @@
       <w:szCs w:val="20"/>
     </w:rPr>
   </w:style>
-  <w:style w:type="paragraph" w:styleId="EnvelopeReturn">
+  <w:style w:type="paragraph" w:styleId="Afzender">
     <w:name w:val="envelope return"/>
-    <w:basedOn w:val="Normal"/>
+    <w:basedOn w:val="Standaard"/>
     <w:uiPriority w:val="99"/>
     <w:semiHidden/>
     <w:unhideWhenUsed/>
@@ -37634,9 +38551,9 @@
       <w:szCs w:val="20"/>
     </w:rPr>
   </w:style>
-  <w:style w:type="character" w:styleId="FollowedHyperlink">
+  <w:style w:type="character" w:styleId="GevolgdeHyperlink">
     <w:name w:val="FollowedHyperlink"/>
-    <w:basedOn w:val="DefaultParagraphFont"/>
+    <w:basedOn w:val="Standaardalinea-lettertype"/>
     <w:uiPriority w:val="99"/>
     <w:semiHidden/>
     <w:unhideWhenUsed/>
@@ -37646,10 +38563,10 @@
       <w:u w:val="single"/>
     </w:rPr>
   </w:style>
-  <w:style w:type="paragraph" w:styleId="FootnoteText">
+  <w:style w:type="paragraph" w:styleId="Voetnoottekst">
     <w:name w:val="footnote text"/>
-    <w:basedOn w:val="Normal"/>
-    <w:link w:val="FootnoteTextChar"/>
+    <w:basedOn w:val="Standaard"/>
+    <w:link w:val="VoetnoottekstChar"/>
     <w:uiPriority w:val="99"/>
     <w:semiHidden/>
     <w:unhideWhenUsed/>
@@ -37661,10 +38578,10 @@
       <w:szCs w:val="20"/>
     </w:rPr>
   </w:style>
-  <w:style w:type="character" w:customStyle="1" w:styleId="FootnoteTextChar">
-    <w:name w:val="Footnote Text Char"/>
-    <w:basedOn w:val="DefaultParagraphFont"/>
-    <w:link w:val="FootnoteText"/>
+  <w:style w:type="character" w:customStyle="1" w:styleId="VoetnoottekstChar">
+    <w:name w:val="Voetnoottekst Char"/>
+    <w:basedOn w:val="Standaardalinea-lettertype"/>
+    <w:link w:val="Voetnoottekst"/>
     <w:uiPriority w:val="99"/>
     <w:semiHidden/>
     <w:rsid w:val="00C6554A"/>
@@ -37674,7 +38591,7 @@
   </w:style>
   <w:style w:type="character" w:styleId="HTMLCode">
     <w:name w:val="HTML Code"/>
-    <w:basedOn w:val="DefaultParagraphFont"/>
+    <w:basedOn w:val="Standaardalinea-lettertype"/>
     <w:uiPriority w:val="99"/>
     <w:semiHidden/>
     <w:unhideWhenUsed/>
@@ -37685,9 +38602,9 @@
       <w:szCs w:val="20"/>
     </w:rPr>
   </w:style>
-  <w:style w:type="character" w:styleId="HTMLKeyboard">
+  <w:style w:type="character" w:styleId="HTML-toetsenbord">
     <w:name w:val="HTML Keyboard"/>
-    <w:basedOn w:val="DefaultParagraphFont"/>
+    <w:basedOn w:val="Standaardalinea-lettertype"/>
     <w:uiPriority w:val="99"/>
     <w:semiHidden/>
     <w:unhideWhenUsed/>
@@ -37698,10 +38615,10 @@
       <w:szCs w:val="20"/>
     </w:rPr>
   </w:style>
-  <w:style w:type="paragraph" w:styleId="HTMLPreformatted">
+  <w:style w:type="paragraph" w:styleId="HTML-voorafopgemaakt">
     <w:name w:val="HTML Preformatted"/>
-    <w:basedOn w:val="Normal"/>
-    <w:link w:val="HTMLPreformattedChar"/>
+    <w:basedOn w:val="Standaard"/>
+    <w:link w:val="HTML-voorafopgemaaktChar"/>
     <w:uiPriority w:val="99"/>
     <w:semiHidden/>
     <w:unhideWhenUsed/>
@@ -37714,10 +38631,10 @@
       <w:szCs w:val="20"/>
     </w:rPr>
   </w:style>
-  <w:style w:type="character" w:customStyle="1" w:styleId="HTMLPreformattedChar">
-    <w:name w:val="HTML Preformatted Char"/>
-    <w:basedOn w:val="DefaultParagraphFont"/>
-    <w:link w:val="HTMLPreformatted"/>
+  <w:style w:type="character" w:customStyle="1" w:styleId="HTML-voorafopgemaaktChar">
+    <w:name w:val="HTML - vooraf opgemaakt Char"/>
+    <w:basedOn w:val="Standaardalinea-lettertype"/>
+    <w:link w:val="HTML-voorafopgemaakt"/>
     <w:uiPriority w:val="99"/>
     <w:semiHidden/>
     <w:rsid w:val="00C6554A"/>
@@ -37726,9 +38643,9 @@
       <w:szCs w:val="20"/>
     </w:rPr>
   </w:style>
-  <w:style w:type="character" w:styleId="HTMLTypewriter">
+  <w:style w:type="character" w:styleId="HTML-schrijfmachine">
     <w:name w:val="HTML Typewriter"/>
-    <w:basedOn w:val="DefaultParagraphFont"/>
+    <w:basedOn w:val="Standaardalinea-lettertype"/>
     <w:uiPriority w:val="99"/>
     <w:semiHidden/>
     <w:unhideWhenUsed/>
@@ -37741,7 +38658,7 @@
   </w:style>
   <w:style w:type="character" w:styleId="Hyperlink">
     <w:name w:val="Hyperlink"/>
-    <w:basedOn w:val="DefaultParagraphFont"/>
+    <w:basedOn w:val="Standaardalinea-lettertype"/>
     <w:uiPriority w:val="99"/>
     <w:unhideWhenUsed/>
     <w:rsid w:val="00C6554A"/>
@@ -37750,9 +38667,9 @@
       <w:u w:val="single"/>
     </w:rPr>
   </w:style>
-  <w:style w:type="paragraph" w:styleId="MacroText">
+  <w:style w:type="paragraph" w:styleId="Macrotekst">
     <w:name w:val="macro"/>
-    <w:link w:val="MacroTextChar"/>
+    <w:link w:val="MacrotekstChar"/>
     <w:uiPriority w:val="99"/>
     <w:semiHidden/>
     <w:unhideWhenUsed/>
@@ -37776,10 +38693,10 @@
       <w:szCs w:val="20"/>
     </w:rPr>
   </w:style>
-  <w:style w:type="character" w:customStyle="1" w:styleId="MacroTextChar">
-    <w:name w:val="Macro Text Char"/>
-    <w:basedOn w:val="DefaultParagraphFont"/>
-    <w:link w:val="MacroText"/>
+  <w:style w:type="character" w:customStyle="1" w:styleId="MacrotekstChar">
+    <w:name w:val="Macrotekst Char"/>
+    <w:basedOn w:val="Standaardalinea-lettertype"/>
+    <w:link w:val="Macrotekst"/>
     <w:uiPriority w:val="99"/>
     <w:semiHidden/>
     <w:rsid w:val="00C6554A"/>
@@ -37788,9 +38705,9 @@
       <w:szCs w:val="20"/>
     </w:rPr>
   </w:style>
-  <w:style w:type="character" w:styleId="PlaceholderText">
+  <w:style w:type="character" w:styleId="Tekstvantijdelijkeaanduiding">
     <w:name w:val="Placeholder Text"/>
-    <w:basedOn w:val="DefaultParagraphFont"/>
+    <w:basedOn w:val="Standaardalinea-lettertype"/>
     <w:uiPriority w:val="99"/>
     <w:semiHidden/>
     <w:rsid w:val="00C6554A"/>
@@ -37798,10 +38715,10 @@
       <w:color w:val="595959" w:themeColor="text1" w:themeTint="A6"/>
     </w:rPr>
   </w:style>
-  <w:style w:type="paragraph" w:styleId="PlainText">
+  <w:style w:type="paragraph" w:styleId="Tekstzonderopmaak">
     <w:name w:val="Plain Text"/>
-    <w:basedOn w:val="Normal"/>
-    <w:link w:val="PlainTextChar"/>
+    <w:basedOn w:val="Standaard"/>
+    <w:link w:val="TekstzonderopmaakChar"/>
     <w:uiPriority w:val="99"/>
     <w:semiHidden/>
     <w:unhideWhenUsed/>
@@ -37814,10 +38731,10 @@
       <w:szCs w:val="21"/>
     </w:rPr>
   </w:style>
-  <w:style w:type="character" w:customStyle="1" w:styleId="PlainTextChar">
-    <w:name w:val="Plain Text Char"/>
-    <w:basedOn w:val="DefaultParagraphFont"/>
-    <w:link w:val="PlainText"/>
+  <w:style w:type="character" w:customStyle="1" w:styleId="TekstzonderopmaakChar">
+    <w:name w:val="Tekst zonder opmaak Char"/>
+    <w:basedOn w:val="Standaardalinea-lettertype"/>
+    <w:link w:val="Tekstzonderopmaak"/>
     <w:uiPriority w:val="99"/>
     <w:semiHidden/>
     <w:rsid w:val="00C6554A"/>
@@ -37826,10 +38743,10 @@
       <w:szCs w:val="21"/>
     </w:rPr>
   </w:style>
-  <w:style w:type="character" w:customStyle="1" w:styleId="Heading7Char">
-    <w:name w:val="Heading 7 Char"/>
-    <w:basedOn w:val="DefaultParagraphFont"/>
-    <w:link w:val="Heading7"/>
+  <w:style w:type="character" w:customStyle="1" w:styleId="Kop7Char">
+    <w:name w:val="Kop 7 Char"/>
+    <w:basedOn w:val="Standaardalinea-lettertype"/>
+    <w:link w:val="Kop7"/>
     <w:uiPriority w:val="9"/>
     <w:semiHidden/>
     <w:rsid w:val="002554CD"/>
@@ -37840,10 +38757,10 @@
       <w:color w:val="004F5B" w:themeColor="accent1" w:themeShade="7F"/>
     </w:rPr>
   </w:style>
-  <w:style w:type="character" w:customStyle="1" w:styleId="Heading6Char">
-    <w:name w:val="Heading 6 Char"/>
-    <w:basedOn w:val="DefaultParagraphFont"/>
-    <w:link w:val="Heading6"/>
+  <w:style w:type="character" w:customStyle="1" w:styleId="Kop6Char">
+    <w:name w:val="Kop 6 Char"/>
+    <w:basedOn w:val="Standaardalinea-lettertype"/>
+    <w:link w:val="Kop6"/>
     <w:uiPriority w:val="9"/>
     <w:semiHidden/>
     <w:rsid w:val="002554CD"/>
@@ -37852,9 +38769,9 @@
       <w:color w:val="004F5B" w:themeColor="accent1" w:themeShade="7F"/>
     </w:rPr>
   </w:style>
-  <w:style w:type="paragraph" w:styleId="ListParagraph">
+  <w:style w:type="paragraph" w:styleId="Lijstalinea">
     <w:name w:val="List Paragraph"/>
-    <w:basedOn w:val="Normal"/>
+    <w:basedOn w:val="Standaard"/>
     <w:uiPriority w:val="34"/>
     <w:unhideWhenUsed/>
     <w:qFormat/>
@@ -37866,7 +38783,7 @@
   </w:style>
   <w:style w:type="paragraph" w:customStyle="1" w:styleId="TableHead">
     <w:name w:val="TableHead"/>
-    <w:basedOn w:val="Normal"/>
+    <w:basedOn w:val="Standaard"/>
     <w:rsid w:val="002D606B"/>
     <w:pPr>
       <w:spacing w:before="60" w:after="40" w:line="240" w:lineRule="auto"/>
@@ -37882,7 +38799,7 @@
   </w:style>
   <w:style w:type="paragraph" w:customStyle="1" w:styleId="TableBody">
     <w:name w:val="TableBody"/>
-    <w:basedOn w:val="Normal"/>
+    <w:basedOn w:val="Standaard"/>
     <w:rsid w:val="002D606B"/>
     <w:pPr>
       <w:spacing w:before="60" w:after="40" w:line="240" w:lineRule="auto"/>
@@ -37897,7 +38814,7 @@
   </w:style>
   <w:style w:type="character" w:customStyle="1" w:styleId="Onopgelostemelding1">
     <w:name w:val="Onopgeloste melding1"/>
-    <w:basedOn w:val="DefaultParagraphFont"/>
+    <w:basedOn w:val="Standaardalinea-lettertype"/>
     <w:uiPriority w:val="99"/>
     <w:semiHidden/>
     <w:unhideWhenUsed/>
@@ -37907,10 +38824,10 @@
       <w:shd w:val="clear" w:color="auto" w:fill="E6E6E6"/>
     </w:rPr>
   </w:style>
-  <w:style w:type="paragraph" w:styleId="TOCHeading">
+  <w:style w:type="paragraph" w:styleId="Kopvaninhoudsopgave">
     <w:name w:val="TOC Heading"/>
-    <w:basedOn w:val="Heading1"/>
-    <w:next w:val="Normal"/>
+    <w:basedOn w:val="Kop1"/>
+    <w:next w:val="Standaard"/>
     <w:uiPriority w:val="39"/>
     <w:unhideWhenUsed/>
     <w:qFormat/>
@@ -37925,10 +38842,10 @@
       <w:lang w:eastAsia="nl-NL"/>
     </w:rPr>
   </w:style>
-  <w:style w:type="paragraph" w:styleId="TOC1">
+  <w:style w:type="paragraph" w:styleId="Inhopg1">
     <w:name w:val="toc 1"/>
-    <w:basedOn w:val="Normal"/>
-    <w:next w:val="Normal"/>
+    <w:basedOn w:val="Standaard"/>
+    <w:next w:val="Standaard"/>
     <w:autoRedefine/>
     <w:uiPriority w:val="39"/>
     <w:unhideWhenUsed/>
@@ -37937,10 +38854,10 @@
       <w:spacing w:after="100"/>
     </w:pPr>
   </w:style>
-  <w:style w:type="paragraph" w:styleId="TOC2">
+  <w:style w:type="paragraph" w:styleId="Inhopg2">
     <w:name w:val="toc 2"/>
-    <w:basedOn w:val="Normal"/>
-    <w:next w:val="Normal"/>
+    <w:basedOn w:val="Standaard"/>
+    <w:next w:val="Standaard"/>
     <w:autoRedefine/>
     <w:uiPriority w:val="39"/>
     <w:unhideWhenUsed/>
@@ -38243,7 +39160,7 @@
 </file>
 
 <file path=customXml/itemProps1.xml><?xml version="1.0" encoding="utf-8"?>
-<ds:datastoreItem xmlns:ds="http://schemas.openxmlformats.org/officeDocument/2006/customXml" ds:itemID="{9CDDFCF7-98D0-428A-B90A-0CF8B47F4428}">
+<ds:datastoreItem xmlns:ds="http://schemas.openxmlformats.org/officeDocument/2006/customXml" ds:itemID="{233F8998-0FE0-4EE6-A346-DE6F1447FE33}">
   <ds:schemaRefs>
     <ds:schemaRef ds:uri="http://schemas.openxmlformats.org/officeDocument/2006/bibliography"/>
   </ds:schemaRefs>

</xml_diff>